<commit_message>
- Conception : classes, maquettes, tests
</commit_message>
<xml_diff>
--- a/Journal_TPI_Laurent_Chassot.docx
+++ b/Journal_TPI_Laurent_Chassot.docx
@@ -944,7 +944,33 @@
               <w:rPr>
                 <w:rFonts w:cs="Arial"/>
               </w:rPr>
-              <w:t>Use Case</w:t>
+              <w:t xml:space="preserve">Dessin </w:t>
+            </w:r>
+            <w:proofErr w:type="gramStart"/>
+            <w:r>
+              <w:rPr>
+                <w:rFonts w:cs="Arial"/>
+              </w:rPr>
+              <w:t xml:space="preserve">du </w:t>
+            </w:r>
+            <w:r>
+              <w:rPr>
+                <w:rFonts w:cs="Arial"/>
+              </w:rPr>
+              <w:t>Use</w:t>
+            </w:r>
+            <w:proofErr w:type="gramEnd"/>
+            <w:r>
+              <w:rPr>
+                <w:rFonts w:cs="Arial"/>
+              </w:rPr>
+              <w:t xml:space="preserve"> Case</w:t>
+            </w:r>
+            <w:r>
+              <w:rPr>
+                <w:rFonts w:cs="Arial"/>
+              </w:rPr>
+              <w:t xml:space="preserve"> + complétion de la documentation</w:t>
             </w:r>
           </w:p>
         </w:tc>
@@ -997,6 +1023,12 @@
                 <w:rFonts w:cs="Arial"/>
               </w:rPr>
             </w:pPr>
+            <w:r>
+              <w:rPr>
+                <w:rFonts w:cs="Arial"/>
+              </w:rPr>
+              <w:t xml:space="preserve">Dessin des </w:t>
+            </w:r>
             <w:proofErr w:type="spellStart"/>
             <w:r>
               <w:rPr>
@@ -1019,6 +1051,18 @@
               <w:t>Diagrams</w:t>
             </w:r>
             <w:proofErr w:type="spellEnd"/>
+            <w:r>
+              <w:rPr>
+                <w:rFonts w:cs="Arial"/>
+              </w:rPr>
+              <w:t xml:space="preserve"> + ajout dans la</w:t>
+            </w:r>
+            <w:r>
+              <w:rPr>
+                <w:rFonts w:cs="Arial"/>
+              </w:rPr>
+              <w:t xml:space="preserve"> documentation </w:t>
+            </w:r>
           </w:p>
         </w:tc>
         <w:tc>
@@ -1074,7 +1118,878 @@
               <w:rPr>
                 <w:rFonts w:cs="Arial"/>
               </w:rPr>
+              <w:t xml:space="preserve">Modélisation du </w:t>
+            </w:r>
+            <w:r>
+              <w:rPr>
+                <w:rFonts w:cs="Arial"/>
+              </w:rPr>
               <w:t>MCD</w:t>
+            </w:r>
+          </w:p>
+        </w:tc>
+        <w:tc>
+          <w:tcPr>
+            <w:tcW w:w="1276" w:type="dxa"/>
+            <w:vAlign w:val="center"/>
+          </w:tcPr>
+          <w:p>
+            <w:pPr>
+              <w:spacing w:before="120"/>
+              <w:rPr>
+                <w:rFonts w:cs="Arial"/>
+              </w:rPr>
+            </w:pPr>
+            <w:r>
+              <w:rPr>
+                <w:rFonts w:cs="Arial"/>
+              </w:rPr>
+              <w:t>2h</w:t>
+            </w:r>
+          </w:p>
+        </w:tc>
+      </w:tr>
+      <w:tr>
+        <w:tc>
+          <w:tcPr>
+            <w:tcW w:w="1630" w:type="dxa"/>
+            <w:vMerge w:val="restart"/>
+            <w:vAlign w:val="center"/>
+          </w:tcPr>
+          <w:p>
+            <w:pPr>
+              <w:spacing w:before="120"/>
+              <w:jc w:val="center"/>
+              <w:rPr>
+                <w:rFonts w:cs="Arial"/>
+              </w:rPr>
+            </w:pPr>
+            <w:r>
+              <w:rPr>
+                <w:rFonts w:cs="Arial"/>
+              </w:rPr>
+              <w:t>24.05.2017</w:t>
+            </w:r>
+          </w:p>
+        </w:tc>
+        <w:tc>
+          <w:tcPr>
+            <w:tcW w:w="6378" w:type="dxa"/>
+          </w:tcPr>
+          <w:p>
+            <w:pPr>
+              <w:spacing w:before="120"/>
+              <w:rPr>
+                <w:rFonts w:cs="Arial"/>
+              </w:rPr>
+            </w:pPr>
+            <w:r>
+              <w:rPr>
+                <w:rFonts w:cs="Arial"/>
+              </w:rPr>
+              <w:t>Visite des experts n°1</w:t>
+            </w:r>
+            <w:r>
+              <w:rPr>
+                <w:rFonts w:cs="Arial"/>
+              </w:rPr>
+              <w:t xml:space="preserve"> + résumé documentation</w:t>
+            </w:r>
+          </w:p>
+        </w:tc>
+        <w:tc>
+          <w:tcPr>
+            <w:tcW w:w="1276" w:type="dxa"/>
+            <w:vAlign w:val="center"/>
+          </w:tcPr>
+          <w:p>
+            <w:pPr>
+              <w:spacing w:before="120"/>
+              <w:rPr>
+                <w:rFonts w:cs="Arial"/>
+              </w:rPr>
+            </w:pPr>
+            <w:r>
+              <w:rPr>
+                <w:rFonts w:cs="Arial"/>
+              </w:rPr>
+              <w:t>1h</w:t>
+            </w:r>
+          </w:p>
+        </w:tc>
+      </w:tr>
+      <w:tr>
+        <w:tc>
+          <w:tcPr>
+            <w:tcW w:w="1630" w:type="dxa"/>
+            <w:vMerge/>
+            <w:vAlign w:val="center"/>
+          </w:tcPr>
+          <w:p>
+            <w:pPr>
+              <w:spacing w:before="120"/>
+              <w:jc w:val="center"/>
+              <w:rPr>
+                <w:rFonts w:cs="Arial"/>
+              </w:rPr>
+            </w:pPr>
+          </w:p>
+        </w:tc>
+        <w:tc>
+          <w:tcPr>
+            <w:tcW w:w="6378" w:type="dxa"/>
+          </w:tcPr>
+          <w:p>
+            <w:pPr>
+              <w:spacing w:before="120"/>
+              <w:rPr>
+                <w:rFonts w:cs="Arial"/>
+              </w:rPr>
+            </w:pPr>
+            <w:r>
+              <w:rPr>
+                <w:rFonts w:cs="Arial"/>
+              </w:rPr>
+              <w:t>Documentation</w:t>
+            </w:r>
+            <w:r>
+              <w:rPr>
+                <w:rFonts w:cs="Arial"/>
+              </w:rPr>
+              <w:t xml:space="preserve"> du schéma</w:t>
+            </w:r>
+            <w:r>
+              <w:rPr>
+                <w:rFonts w:cs="Arial"/>
+              </w:rPr>
+              <w:t xml:space="preserve"> MCD</w:t>
+            </w:r>
+          </w:p>
+        </w:tc>
+        <w:tc>
+          <w:tcPr>
+            <w:tcW w:w="1276" w:type="dxa"/>
+            <w:vAlign w:val="center"/>
+          </w:tcPr>
+          <w:p>
+            <w:pPr>
+              <w:spacing w:before="120"/>
+              <w:rPr>
+                <w:rFonts w:cs="Arial"/>
+              </w:rPr>
+            </w:pPr>
+            <w:r>
+              <w:rPr>
+                <w:rFonts w:cs="Arial"/>
+              </w:rPr>
+              <w:t>1h</w:t>
+            </w:r>
+          </w:p>
+        </w:tc>
+      </w:tr>
+      <w:tr>
+        <w:tc>
+          <w:tcPr>
+            <w:tcW w:w="1630" w:type="dxa"/>
+            <w:vMerge/>
+            <w:vAlign w:val="center"/>
+          </w:tcPr>
+          <w:p>
+            <w:pPr>
+              <w:spacing w:before="120"/>
+              <w:jc w:val="center"/>
+              <w:rPr>
+                <w:rFonts w:cs="Arial"/>
+              </w:rPr>
+            </w:pPr>
+          </w:p>
+        </w:tc>
+        <w:tc>
+          <w:tcPr>
+            <w:tcW w:w="6378" w:type="dxa"/>
+          </w:tcPr>
+          <w:p>
+            <w:pPr>
+              <w:spacing w:before="120"/>
+              <w:rPr>
+                <w:rFonts w:cs="Arial"/>
+              </w:rPr>
+            </w:pPr>
+            <w:r>
+              <w:rPr>
+                <w:rFonts w:cs="Arial"/>
+              </w:rPr>
+              <w:t>Complétion de la d</w:t>
+            </w:r>
+            <w:r>
+              <w:rPr>
+                <w:rFonts w:cs="Arial"/>
+              </w:rPr>
+              <w:t>ocumentation</w:t>
+            </w:r>
+            <w:r>
+              <w:rPr>
+                <w:rFonts w:cs="Arial"/>
+              </w:rPr>
+              <w:t xml:space="preserve"> : </w:t>
+            </w:r>
+            <w:proofErr w:type="spellStart"/>
+            <w:r>
+              <w:rPr>
+                <w:rFonts w:cs="Arial"/>
+              </w:rPr>
+              <w:t>Activity</w:t>
+            </w:r>
+            <w:proofErr w:type="spellEnd"/>
+            <w:r>
+              <w:rPr>
+                <w:rFonts w:cs="Arial"/>
+              </w:rPr>
+              <w:t xml:space="preserve"> </w:t>
+            </w:r>
+            <w:proofErr w:type="spellStart"/>
+            <w:r>
+              <w:rPr>
+                <w:rFonts w:cs="Arial"/>
+              </w:rPr>
+              <w:t>Diagrams</w:t>
+            </w:r>
+            <w:proofErr w:type="spellEnd"/>
+          </w:p>
+        </w:tc>
+        <w:tc>
+          <w:tcPr>
+            <w:tcW w:w="1276" w:type="dxa"/>
+            <w:vAlign w:val="center"/>
+          </w:tcPr>
+          <w:p>
+            <w:pPr>
+              <w:spacing w:before="120"/>
+              <w:rPr>
+                <w:rFonts w:cs="Arial"/>
+              </w:rPr>
+            </w:pPr>
+            <w:r>
+              <w:rPr>
+                <w:rFonts w:cs="Arial"/>
+              </w:rPr>
+              <w:t>2h</w:t>
+            </w:r>
+          </w:p>
+        </w:tc>
+      </w:tr>
+      <w:tr>
+        <w:tc>
+          <w:tcPr>
+            <w:tcW w:w="1630" w:type="dxa"/>
+            <w:vMerge/>
+            <w:vAlign w:val="center"/>
+          </w:tcPr>
+          <w:p>
+            <w:pPr>
+              <w:spacing w:before="120"/>
+              <w:jc w:val="center"/>
+              <w:rPr>
+                <w:rFonts w:cs="Arial"/>
+              </w:rPr>
+            </w:pPr>
+          </w:p>
+        </w:tc>
+        <w:tc>
+          <w:tcPr>
+            <w:tcW w:w="6378" w:type="dxa"/>
+          </w:tcPr>
+          <w:p>
+            <w:pPr>
+              <w:spacing w:before="120"/>
+              <w:rPr>
+                <w:rFonts w:cs="Arial"/>
+              </w:rPr>
+            </w:pPr>
+            <w:r>
+              <w:rPr>
+                <w:rFonts w:cs="Arial"/>
+              </w:rPr>
+              <w:t>Dessin du d</w:t>
+            </w:r>
+            <w:r>
+              <w:rPr>
+                <w:rFonts w:cs="Arial"/>
+              </w:rPr>
+              <w:t>iagramme d’architecture</w:t>
+            </w:r>
+            <w:r>
+              <w:rPr>
+                <w:rFonts w:cs="Arial"/>
+              </w:rPr>
+              <w:t xml:space="preserve"> + documentation</w:t>
+            </w:r>
+          </w:p>
+        </w:tc>
+        <w:tc>
+          <w:tcPr>
+            <w:tcW w:w="1276" w:type="dxa"/>
+            <w:vAlign w:val="center"/>
+          </w:tcPr>
+          <w:p>
+            <w:pPr>
+              <w:spacing w:before="120"/>
+              <w:rPr>
+                <w:rFonts w:cs="Arial"/>
+              </w:rPr>
+            </w:pPr>
+            <w:r>
+              <w:rPr>
+                <w:rFonts w:cs="Arial"/>
+              </w:rPr>
+              <w:t>1h</w:t>
+            </w:r>
+          </w:p>
+        </w:tc>
+      </w:tr>
+      <w:tr>
+        <w:tc>
+          <w:tcPr>
+            <w:tcW w:w="1630" w:type="dxa"/>
+            <w:vMerge/>
+            <w:vAlign w:val="center"/>
+          </w:tcPr>
+          <w:p>
+            <w:pPr>
+              <w:spacing w:before="120"/>
+              <w:jc w:val="center"/>
+              <w:rPr>
+                <w:rFonts w:cs="Arial"/>
+              </w:rPr>
+            </w:pPr>
+          </w:p>
+        </w:tc>
+        <w:tc>
+          <w:tcPr>
+            <w:tcW w:w="6378" w:type="dxa"/>
+          </w:tcPr>
+          <w:p>
+            <w:pPr>
+              <w:spacing w:before="120"/>
+              <w:rPr>
+                <w:rFonts w:cs="Arial"/>
+              </w:rPr>
+            </w:pPr>
+            <w:r>
+              <w:rPr>
+                <w:rFonts w:cs="Arial"/>
+              </w:rPr>
+              <w:t>Modélisation du d</w:t>
+            </w:r>
+            <w:r>
+              <w:rPr>
+                <w:rFonts w:cs="Arial"/>
+              </w:rPr>
+              <w:t>iagramme MLD</w:t>
+            </w:r>
+          </w:p>
+        </w:tc>
+        <w:tc>
+          <w:tcPr>
+            <w:tcW w:w="1276" w:type="dxa"/>
+            <w:vAlign w:val="center"/>
+          </w:tcPr>
+          <w:p>
+            <w:pPr>
+              <w:spacing w:before="120"/>
+              <w:rPr>
+                <w:rFonts w:cs="Arial"/>
+              </w:rPr>
+            </w:pPr>
+            <w:r>
+              <w:rPr>
+                <w:rFonts w:cs="Arial"/>
+              </w:rPr>
+              <w:t>2h</w:t>
+            </w:r>
+          </w:p>
+        </w:tc>
+      </w:tr>
+      <w:tr>
+        <w:tc>
+          <w:tcPr>
+            <w:tcW w:w="1630" w:type="dxa"/>
+            <w:vMerge/>
+            <w:vAlign w:val="center"/>
+          </w:tcPr>
+          <w:p>
+            <w:pPr>
+              <w:spacing w:before="120"/>
+              <w:jc w:val="center"/>
+              <w:rPr>
+                <w:rFonts w:cs="Arial"/>
+              </w:rPr>
+            </w:pPr>
+          </w:p>
+        </w:tc>
+        <w:tc>
+          <w:tcPr>
+            <w:tcW w:w="6378" w:type="dxa"/>
+          </w:tcPr>
+          <w:p>
+            <w:pPr>
+              <w:spacing w:before="120"/>
+              <w:rPr>
+                <w:rFonts w:cs="Arial"/>
+              </w:rPr>
+            </w:pPr>
+            <w:r>
+              <w:rPr>
+                <w:rFonts w:cs="Arial"/>
+              </w:rPr>
+              <w:t>Dessin des m</w:t>
+            </w:r>
+            <w:r>
+              <w:rPr>
+                <w:rFonts w:cs="Arial"/>
+              </w:rPr>
+              <w:t>aquettes</w:t>
+            </w:r>
+            <w:r>
+              <w:rPr>
+                <w:rFonts w:cs="Arial"/>
+              </w:rPr>
+              <w:t xml:space="preserve"> du projet</w:t>
+            </w:r>
+          </w:p>
+        </w:tc>
+        <w:tc>
+          <w:tcPr>
+            <w:tcW w:w="1276" w:type="dxa"/>
+            <w:vAlign w:val="center"/>
+          </w:tcPr>
+          <w:p>
+            <w:pPr>
+              <w:spacing w:before="120"/>
+              <w:rPr>
+                <w:rFonts w:cs="Arial"/>
+              </w:rPr>
+            </w:pPr>
+            <w:r>
+              <w:rPr>
+                <w:rFonts w:cs="Arial"/>
+              </w:rPr>
+              <w:t>1h</w:t>
+            </w:r>
+          </w:p>
+        </w:tc>
+      </w:tr>
+      <w:tr>
+        <w:tc>
+          <w:tcPr>
+            <w:tcW w:w="1630" w:type="dxa"/>
+            <w:vMerge w:val="restart"/>
+            <w:vAlign w:val="center"/>
+          </w:tcPr>
+          <w:p>
+            <w:pPr>
+              <w:spacing w:before="120"/>
+              <w:jc w:val="center"/>
+              <w:rPr>
+                <w:rFonts w:cs="Arial"/>
+              </w:rPr>
+            </w:pPr>
+            <w:r>
+              <w:rPr>
+                <w:rFonts w:cs="Arial"/>
+              </w:rPr>
+              <w:t>26.05.2017</w:t>
+            </w:r>
+          </w:p>
+        </w:tc>
+        <w:tc>
+          <w:tcPr>
+            <w:tcW w:w="6378" w:type="dxa"/>
+          </w:tcPr>
+          <w:p>
+            <w:pPr>
+              <w:spacing w:before="120"/>
+              <w:rPr>
+                <w:rFonts w:cs="Arial"/>
+              </w:rPr>
+            </w:pPr>
+            <w:r>
+              <w:rPr>
+                <w:rFonts w:cs="Arial"/>
+              </w:rPr>
+              <w:t>Dessin des maquettes du projet</w:t>
+            </w:r>
+          </w:p>
+        </w:tc>
+        <w:tc>
+          <w:tcPr>
+            <w:tcW w:w="1276" w:type="dxa"/>
+            <w:vAlign w:val="center"/>
+          </w:tcPr>
+          <w:p>
+            <w:pPr>
+              <w:spacing w:before="120"/>
+              <w:rPr>
+                <w:rFonts w:cs="Arial"/>
+              </w:rPr>
+            </w:pPr>
+            <w:r>
+              <w:rPr>
+                <w:rFonts w:cs="Arial"/>
+              </w:rPr>
+              <w:t>2</w:t>
+            </w:r>
+            <w:r>
+              <w:rPr>
+                <w:rFonts w:cs="Arial"/>
+              </w:rPr>
+              <w:t>h</w:t>
+            </w:r>
+          </w:p>
+        </w:tc>
+      </w:tr>
+      <w:tr>
+        <w:tc>
+          <w:tcPr>
+            <w:tcW w:w="1630" w:type="dxa"/>
+            <w:vMerge/>
+            <w:vAlign w:val="center"/>
+          </w:tcPr>
+          <w:p>
+            <w:pPr>
+              <w:spacing w:before="120"/>
+              <w:jc w:val="center"/>
+              <w:rPr>
+                <w:rFonts w:cs="Arial"/>
+              </w:rPr>
+            </w:pPr>
+          </w:p>
+        </w:tc>
+        <w:tc>
+          <w:tcPr>
+            <w:tcW w:w="6378" w:type="dxa"/>
+          </w:tcPr>
+          <w:p>
+            <w:pPr>
+              <w:spacing w:before="120"/>
+              <w:rPr>
+                <w:rFonts w:cs="Arial"/>
+              </w:rPr>
+            </w:pPr>
+            <w:r>
+              <w:rPr>
+                <w:rFonts w:cs="Arial"/>
+              </w:rPr>
+              <w:t>Dessin du d</w:t>
+            </w:r>
+            <w:r>
+              <w:rPr>
+                <w:rFonts w:cs="Arial"/>
+              </w:rPr>
+              <w:t>iagramme de classes</w:t>
+            </w:r>
+          </w:p>
+        </w:tc>
+        <w:tc>
+          <w:tcPr>
+            <w:tcW w:w="1276" w:type="dxa"/>
+            <w:vAlign w:val="center"/>
+          </w:tcPr>
+          <w:p>
+            <w:pPr>
+              <w:spacing w:before="120"/>
+              <w:rPr>
+                <w:rFonts w:cs="Arial"/>
+              </w:rPr>
+            </w:pPr>
+            <w:r>
+              <w:rPr>
+                <w:rFonts w:cs="Arial"/>
+              </w:rPr>
+              <w:t>4h</w:t>
+            </w:r>
+          </w:p>
+        </w:tc>
+      </w:tr>
+      <w:tr>
+        <w:tc>
+          <w:tcPr>
+            <w:tcW w:w="1630" w:type="dxa"/>
+            <w:vMerge/>
+            <w:vAlign w:val="center"/>
+          </w:tcPr>
+          <w:p>
+            <w:pPr>
+              <w:spacing w:before="120"/>
+              <w:jc w:val="center"/>
+              <w:rPr>
+                <w:rFonts w:cs="Arial"/>
+              </w:rPr>
+            </w:pPr>
+          </w:p>
+        </w:tc>
+        <w:tc>
+          <w:tcPr>
+            <w:tcW w:w="6378" w:type="dxa"/>
+          </w:tcPr>
+          <w:p>
+            <w:pPr>
+              <w:spacing w:before="120"/>
+              <w:rPr>
+                <w:rFonts w:cs="Arial"/>
+              </w:rPr>
+            </w:pPr>
+            <w:r>
+              <w:rPr>
+                <w:rFonts w:cs="Arial"/>
+              </w:rPr>
+              <w:t>Définition des p</w:t>
+            </w:r>
+            <w:r>
+              <w:rPr>
+                <w:rFonts w:cs="Arial"/>
+              </w:rPr>
+              <w:t>rotocoles de test</w:t>
+            </w:r>
+          </w:p>
+        </w:tc>
+        <w:tc>
+          <w:tcPr>
+            <w:tcW w:w="1276" w:type="dxa"/>
+            <w:vAlign w:val="center"/>
+          </w:tcPr>
+          <w:p>
+            <w:pPr>
+              <w:spacing w:before="120"/>
+              <w:rPr>
+                <w:rFonts w:cs="Arial"/>
+              </w:rPr>
+            </w:pPr>
+            <w:r>
+              <w:rPr>
+                <w:rFonts w:cs="Arial"/>
+              </w:rPr>
+              <w:t>2</w:t>
+            </w:r>
+            <w:r>
+              <w:rPr>
+                <w:rFonts w:cs="Arial"/>
+              </w:rPr>
+              <w:t>h</w:t>
+            </w:r>
+          </w:p>
+        </w:tc>
+      </w:tr>
+      <w:tr>
+        <w:tc>
+          <w:tcPr>
+            <w:tcW w:w="1630" w:type="dxa"/>
+            <w:vMerge w:val="restart"/>
+            <w:vAlign w:val="center"/>
+          </w:tcPr>
+          <w:p>
+            <w:pPr>
+              <w:spacing w:before="120"/>
+              <w:jc w:val="center"/>
+              <w:rPr>
+                <w:rFonts w:cs="Arial"/>
+              </w:rPr>
+            </w:pPr>
+            <w:r>
+              <w:rPr>
+                <w:rFonts w:cs="Arial"/>
+              </w:rPr>
+              <w:t>29.05.2017</w:t>
+            </w:r>
+          </w:p>
+        </w:tc>
+        <w:tc>
+          <w:tcPr>
+            <w:tcW w:w="6378" w:type="dxa"/>
+          </w:tcPr>
+          <w:p>
+            <w:pPr>
+              <w:spacing w:before="120"/>
+              <w:rPr>
+                <w:rFonts w:cs="Arial"/>
+              </w:rPr>
+            </w:pPr>
+            <w:r>
+              <w:rPr>
+                <w:rFonts w:cs="Arial"/>
+              </w:rPr>
+              <w:t>Définition des protocoles de test</w:t>
+            </w:r>
+          </w:p>
+        </w:tc>
+        <w:tc>
+          <w:tcPr>
+            <w:tcW w:w="1276" w:type="dxa"/>
+            <w:vAlign w:val="center"/>
+          </w:tcPr>
+          <w:p>
+            <w:pPr>
+              <w:spacing w:before="120"/>
+              <w:rPr>
+                <w:rFonts w:cs="Arial"/>
+              </w:rPr>
+            </w:pPr>
+            <w:r>
+              <w:rPr>
+                <w:rFonts w:cs="Arial"/>
+              </w:rPr>
+              <w:t>1h</w:t>
+            </w:r>
+          </w:p>
+        </w:tc>
+      </w:tr>
+      <w:tr>
+        <w:tc>
+          <w:tcPr>
+            <w:tcW w:w="1630" w:type="dxa"/>
+            <w:vMerge/>
+            <w:vAlign w:val="center"/>
+          </w:tcPr>
+          <w:p>
+            <w:pPr>
+              <w:spacing w:before="120"/>
+              <w:jc w:val="center"/>
+              <w:rPr>
+                <w:rFonts w:cs="Arial"/>
+              </w:rPr>
+            </w:pPr>
+          </w:p>
+        </w:tc>
+        <w:tc>
+          <w:tcPr>
+            <w:tcW w:w="6378" w:type="dxa"/>
+          </w:tcPr>
+          <w:p>
+            <w:pPr>
+              <w:spacing w:before="120"/>
+              <w:rPr>
+                <w:rFonts w:cs="Arial"/>
+              </w:rPr>
+            </w:pPr>
+            <w:r>
+              <w:rPr>
+                <w:rFonts w:cs="Arial"/>
+              </w:rPr>
+              <w:t>Vérification + corrections</w:t>
+            </w:r>
+          </w:p>
+        </w:tc>
+        <w:tc>
+          <w:tcPr>
+            <w:tcW w:w="1276" w:type="dxa"/>
+            <w:vAlign w:val="center"/>
+          </w:tcPr>
+          <w:p>
+            <w:pPr>
+              <w:spacing w:before="120"/>
+              <w:rPr>
+                <w:rFonts w:cs="Arial"/>
+              </w:rPr>
+            </w:pPr>
+            <w:r>
+              <w:rPr>
+                <w:rFonts w:cs="Arial"/>
+              </w:rPr>
+              <w:t>3h</w:t>
+            </w:r>
+          </w:p>
+        </w:tc>
+      </w:tr>
+      <w:tr>
+        <w:tc>
+          <w:tcPr>
+            <w:tcW w:w="1630" w:type="dxa"/>
+            <w:vMerge/>
+            <w:vAlign w:val="center"/>
+          </w:tcPr>
+          <w:p>
+            <w:pPr>
+              <w:spacing w:before="120"/>
+              <w:jc w:val="center"/>
+              <w:rPr>
+                <w:rFonts w:cs="Arial"/>
+              </w:rPr>
+            </w:pPr>
+          </w:p>
+        </w:tc>
+        <w:tc>
+          <w:tcPr>
+            <w:tcW w:w="6378" w:type="dxa"/>
+          </w:tcPr>
+          <w:p>
+            <w:pPr>
+              <w:spacing w:before="120"/>
+              <w:rPr>
+                <w:rFonts w:cs="Arial"/>
+              </w:rPr>
+            </w:pPr>
+            <w:r>
+              <w:rPr>
+                <w:rFonts w:cs="Arial"/>
+              </w:rPr>
+              <w:t>Génération de la base de données + Simplification du code</w:t>
+            </w:r>
+          </w:p>
+        </w:tc>
+        <w:tc>
+          <w:tcPr>
+            <w:tcW w:w="1276" w:type="dxa"/>
+            <w:vAlign w:val="center"/>
+          </w:tcPr>
+          <w:p>
+            <w:pPr>
+              <w:spacing w:before="120"/>
+              <w:rPr>
+                <w:rFonts w:cs="Arial"/>
+              </w:rPr>
+            </w:pPr>
+            <w:r>
+              <w:rPr>
+                <w:rFonts w:cs="Arial"/>
+              </w:rPr>
+              <w:t>1h</w:t>
+            </w:r>
+          </w:p>
+        </w:tc>
+      </w:tr>
+      <w:tr>
+        <w:tc>
+          <w:tcPr>
+            <w:tcW w:w="1630" w:type="dxa"/>
+            <w:vMerge/>
+            <w:vAlign w:val="center"/>
+          </w:tcPr>
+          <w:p>
+            <w:pPr>
+              <w:spacing w:before="120"/>
+              <w:jc w:val="center"/>
+              <w:rPr>
+                <w:rFonts w:cs="Arial"/>
+              </w:rPr>
+            </w:pPr>
+          </w:p>
+        </w:tc>
+        <w:tc>
+          <w:tcPr>
+            <w:tcW w:w="6378" w:type="dxa"/>
+          </w:tcPr>
+          <w:p>
+            <w:pPr>
+              <w:spacing w:before="120"/>
+              <w:rPr>
+                <w:rFonts w:cs="Arial"/>
+              </w:rPr>
+            </w:pPr>
+            <w:r>
+              <w:rPr>
+                <w:rFonts w:cs="Arial"/>
+              </w:rPr>
+              <w:t>Documentation</w:t>
             </w:r>
             <w:bookmarkStart w:id="1" w:name="_GoBack"/>
             <w:bookmarkEnd w:id="1"/>
@@ -1096,730 +2011,65 @@
               <w:rPr>
                 <w:rFonts w:cs="Arial"/>
               </w:rPr>
+              <w:t>1h</w:t>
+            </w:r>
+          </w:p>
+        </w:tc>
+      </w:tr>
+      <w:tr>
+        <w:tc>
+          <w:tcPr>
+            <w:tcW w:w="1630" w:type="dxa"/>
+            <w:vMerge/>
+            <w:vAlign w:val="center"/>
+          </w:tcPr>
+          <w:p>
+            <w:pPr>
+              <w:spacing w:before="120"/>
+              <w:jc w:val="center"/>
+              <w:rPr>
+                <w:rFonts w:cs="Arial"/>
+              </w:rPr>
+            </w:pPr>
+          </w:p>
+        </w:tc>
+        <w:tc>
+          <w:tcPr>
+            <w:tcW w:w="6378" w:type="dxa"/>
+          </w:tcPr>
+          <w:p>
+            <w:pPr>
+              <w:spacing w:before="120"/>
+              <w:rPr>
+                <w:rFonts w:cs="Arial"/>
+              </w:rPr>
+            </w:pPr>
+            <w:r>
+              <w:rPr>
+                <w:rFonts w:cs="Arial"/>
+              </w:rPr>
+              <w:t>Test technologique : Récupération infos StreamScan</w:t>
+            </w:r>
+          </w:p>
+        </w:tc>
+        <w:tc>
+          <w:tcPr>
+            <w:tcW w:w="1276" w:type="dxa"/>
+            <w:vAlign w:val="center"/>
+          </w:tcPr>
+          <w:p>
+            <w:pPr>
+              <w:spacing w:before="120"/>
+              <w:rPr>
+                <w:rFonts w:cs="Arial"/>
+              </w:rPr>
+            </w:pPr>
+            <w:r>
+              <w:rPr>
+                <w:rFonts w:cs="Arial"/>
+              </w:rPr>
               <w:t>2h</w:t>
             </w:r>
-          </w:p>
-        </w:tc>
-      </w:tr>
-      <w:tr>
-        <w:tc>
-          <w:tcPr>
-            <w:tcW w:w="1630" w:type="dxa"/>
-            <w:vMerge w:val="restart"/>
-            <w:vAlign w:val="center"/>
-          </w:tcPr>
-          <w:p>
-            <w:pPr>
-              <w:spacing w:before="120"/>
-              <w:jc w:val="center"/>
-              <w:rPr>
-                <w:rFonts w:cs="Arial"/>
-              </w:rPr>
-            </w:pPr>
-            <w:r>
-              <w:rPr>
-                <w:rFonts w:cs="Arial"/>
-              </w:rPr>
-              <w:t>24.05.2017</w:t>
-            </w:r>
-          </w:p>
-        </w:tc>
-        <w:tc>
-          <w:tcPr>
-            <w:tcW w:w="6378" w:type="dxa"/>
-          </w:tcPr>
-          <w:p>
-            <w:pPr>
-              <w:spacing w:before="120"/>
-              <w:rPr>
-                <w:rFonts w:cs="Arial"/>
-              </w:rPr>
-            </w:pPr>
-            <w:r>
-              <w:rPr>
-                <w:rFonts w:cs="Arial"/>
-              </w:rPr>
-              <w:t>Visite des experts n°1</w:t>
-            </w:r>
-          </w:p>
-        </w:tc>
-        <w:tc>
-          <w:tcPr>
-            <w:tcW w:w="1276" w:type="dxa"/>
-            <w:vAlign w:val="center"/>
-          </w:tcPr>
-          <w:p>
-            <w:pPr>
-              <w:spacing w:before="120"/>
-              <w:rPr>
-                <w:rFonts w:cs="Arial"/>
-              </w:rPr>
-            </w:pPr>
-            <w:r>
-              <w:rPr>
-                <w:rFonts w:cs="Arial"/>
-              </w:rPr>
-              <w:t>1h</w:t>
-            </w:r>
-          </w:p>
-        </w:tc>
-      </w:tr>
-      <w:tr>
-        <w:tc>
-          <w:tcPr>
-            <w:tcW w:w="1630" w:type="dxa"/>
-            <w:vMerge/>
-            <w:vAlign w:val="center"/>
-          </w:tcPr>
-          <w:p>
-            <w:pPr>
-              <w:spacing w:before="120"/>
-              <w:jc w:val="center"/>
-              <w:rPr>
-                <w:rFonts w:cs="Arial"/>
-              </w:rPr>
-            </w:pPr>
-          </w:p>
-        </w:tc>
-        <w:tc>
-          <w:tcPr>
-            <w:tcW w:w="6378" w:type="dxa"/>
-          </w:tcPr>
-          <w:p>
-            <w:pPr>
-              <w:spacing w:before="120"/>
-              <w:rPr>
-                <w:rFonts w:cs="Arial"/>
-              </w:rPr>
-            </w:pPr>
-            <w:r>
-              <w:rPr>
-                <w:rFonts w:cs="Arial"/>
-              </w:rPr>
-              <w:t>Documentation MCD</w:t>
-            </w:r>
-          </w:p>
-        </w:tc>
-        <w:tc>
-          <w:tcPr>
-            <w:tcW w:w="1276" w:type="dxa"/>
-            <w:vAlign w:val="center"/>
-          </w:tcPr>
-          <w:p>
-            <w:pPr>
-              <w:spacing w:before="120"/>
-              <w:rPr>
-                <w:rFonts w:cs="Arial"/>
-              </w:rPr>
-            </w:pPr>
-            <w:r>
-              <w:rPr>
-                <w:rFonts w:cs="Arial"/>
-              </w:rPr>
-              <w:t>1h</w:t>
-            </w:r>
-          </w:p>
-        </w:tc>
-      </w:tr>
-      <w:tr>
-        <w:tc>
-          <w:tcPr>
-            <w:tcW w:w="1630" w:type="dxa"/>
-            <w:vMerge/>
-            <w:vAlign w:val="center"/>
-          </w:tcPr>
-          <w:p>
-            <w:pPr>
-              <w:spacing w:before="120"/>
-              <w:jc w:val="center"/>
-              <w:rPr>
-                <w:rFonts w:cs="Arial"/>
-              </w:rPr>
-            </w:pPr>
-          </w:p>
-        </w:tc>
-        <w:tc>
-          <w:tcPr>
-            <w:tcW w:w="6378" w:type="dxa"/>
-          </w:tcPr>
-          <w:p>
-            <w:pPr>
-              <w:spacing w:before="120"/>
-              <w:rPr>
-                <w:rFonts w:cs="Arial"/>
-              </w:rPr>
-            </w:pPr>
-            <w:r>
-              <w:rPr>
-                <w:rFonts w:cs="Arial"/>
-              </w:rPr>
-              <w:t xml:space="preserve">Documentation </w:t>
-            </w:r>
-            <w:proofErr w:type="spellStart"/>
-            <w:r>
-              <w:rPr>
-                <w:rFonts w:cs="Arial"/>
-              </w:rPr>
-              <w:t>Activity</w:t>
-            </w:r>
-            <w:proofErr w:type="spellEnd"/>
-            <w:r>
-              <w:rPr>
-                <w:rFonts w:cs="Arial"/>
-              </w:rPr>
-              <w:t xml:space="preserve"> </w:t>
-            </w:r>
-            <w:proofErr w:type="spellStart"/>
-            <w:r>
-              <w:rPr>
-                <w:rFonts w:cs="Arial"/>
-              </w:rPr>
-              <w:t>Diagrams</w:t>
-            </w:r>
-            <w:proofErr w:type="spellEnd"/>
-          </w:p>
-        </w:tc>
-        <w:tc>
-          <w:tcPr>
-            <w:tcW w:w="1276" w:type="dxa"/>
-            <w:vAlign w:val="center"/>
-          </w:tcPr>
-          <w:p>
-            <w:pPr>
-              <w:spacing w:before="120"/>
-              <w:rPr>
-                <w:rFonts w:cs="Arial"/>
-              </w:rPr>
-            </w:pPr>
-            <w:r>
-              <w:rPr>
-                <w:rFonts w:cs="Arial"/>
-              </w:rPr>
-              <w:t>2h</w:t>
-            </w:r>
-          </w:p>
-        </w:tc>
-      </w:tr>
-      <w:tr>
-        <w:tc>
-          <w:tcPr>
-            <w:tcW w:w="1630" w:type="dxa"/>
-            <w:vMerge/>
-            <w:vAlign w:val="center"/>
-          </w:tcPr>
-          <w:p>
-            <w:pPr>
-              <w:spacing w:before="120"/>
-              <w:jc w:val="center"/>
-              <w:rPr>
-                <w:rFonts w:cs="Arial"/>
-              </w:rPr>
-            </w:pPr>
-          </w:p>
-        </w:tc>
-        <w:tc>
-          <w:tcPr>
-            <w:tcW w:w="6378" w:type="dxa"/>
-          </w:tcPr>
-          <w:p>
-            <w:pPr>
-              <w:spacing w:before="120"/>
-              <w:rPr>
-                <w:rFonts w:cs="Arial"/>
-              </w:rPr>
-            </w:pPr>
-            <w:r>
-              <w:rPr>
-                <w:rFonts w:cs="Arial"/>
-              </w:rPr>
-              <w:t>Diagramme d’architecture</w:t>
-            </w:r>
-          </w:p>
-        </w:tc>
-        <w:tc>
-          <w:tcPr>
-            <w:tcW w:w="1276" w:type="dxa"/>
-            <w:vAlign w:val="center"/>
-          </w:tcPr>
-          <w:p>
-            <w:pPr>
-              <w:spacing w:before="120"/>
-              <w:rPr>
-                <w:rFonts w:cs="Arial"/>
-              </w:rPr>
-            </w:pPr>
-            <w:r>
-              <w:rPr>
-                <w:rFonts w:cs="Arial"/>
-              </w:rPr>
-              <w:t>1h</w:t>
-            </w:r>
-          </w:p>
-        </w:tc>
-      </w:tr>
-      <w:tr>
-        <w:tc>
-          <w:tcPr>
-            <w:tcW w:w="1630" w:type="dxa"/>
-            <w:vMerge/>
-            <w:vAlign w:val="center"/>
-          </w:tcPr>
-          <w:p>
-            <w:pPr>
-              <w:spacing w:before="120"/>
-              <w:jc w:val="center"/>
-              <w:rPr>
-                <w:rFonts w:cs="Arial"/>
-              </w:rPr>
-            </w:pPr>
-          </w:p>
-        </w:tc>
-        <w:tc>
-          <w:tcPr>
-            <w:tcW w:w="6378" w:type="dxa"/>
-          </w:tcPr>
-          <w:p>
-            <w:pPr>
-              <w:spacing w:before="120"/>
-              <w:rPr>
-                <w:rFonts w:cs="Arial"/>
-              </w:rPr>
-            </w:pPr>
-            <w:r>
-              <w:rPr>
-                <w:rFonts w:cs="Arial"/>
-              </w:rPr>
-              <w:t>Diagramme MLD</w:t>
-            </w:r>
-          </w:p>
-        </w:tc>
-        <w:tc>
-          <w:tcPr>
-            <w:tcW w:w="1276" w:type="dxa"/>
-            <w:vAlign w:val="center"/>
-          </w:tcPr>
-          <w:p>
-            <w:pPr>
-              <w:spacing w:before="120"/>
-              <w:rPr>
-                <w:rFonts w:cs="Arial"/>
-              </w:rPr>
-            </w:pPr>
-            <w:r>
-              <w:rPr>
-                <w:rFonts w:cs="Arial"/>
-              </w:rPr>
-              <w:t>2h</w:t>
-            </w:r>
-          </w:p>
-        </w:tc>
-      </w:tr>
-      <w:tr>
-        <w:tc>
-          <w:tcPr>
-            <w:tcW w:w="1630" w:type="dxa"/>
-            <w:vMerge/>
-            <w:vAlign w:val="center"/>
-          </w:tcPr>
-          <w:p>
-            <w:pPr>
-              <w:spacing w:before="120"/>
-              <w:jc w:val="center"/>
-              <w:rPr>
-                <w:rFonts w:cs="Arial"/>
-              </w:rPr>
-            </w:pPr>
-          </w:p>
-        </w:tc>
-        <w:tc>
-          <w:tcPr>
-            <w:tcW w:w="6378" w:type="dxa"/>
-          </w:tcPr>
-          <w:p>
-            <w:pPr>
-              <w:spacing w:before="120"/>
-              <w:rPr>
-                <w:rFonts w:cs="Arial"/>
-              </w:rPr>
-            </w:pPr>
-            <w:r>
-              <w:rPr>
-                <w:rFonts w:cs="Arial"/>
-              </w:rPr>
-              <w:t>Maquettes</w:t>
-            </w:r>
-          </w:p>
-        </w:tc>
-        <w:tc>
-          <w:tcPr>
-            <w:tcW w:w="1276" w:type="dxa"/>
-            <w:vAlign w:val="center"/>
-          </w:tcPr>
-          <w:p>
-            <w:pPr>
-              <w:spacing w:before="120"/>
-              <w:rPr>
-                <w:rFonts w:cs="Arial"/>
-              </w:rPr>
-            </w:pPr>
-            <w:r>
-              <w:rPr>
-                <w:rFonts w:cs="Arial"/>
-              </w:rPr>
-              <w:t>1h</w:t>
-            </w:r>
-          </w:p>
-        </w:tc>
-      </w:tr>
-      <w:tr>
-        <w:tc>
-          <w:tcPr>
-            <w:tcW w:w="1630" w:type="dxa"/>
-            <w:vAlign w:val="center"/>
-          </w:tcPr>
-          <w:p>
-            <w:pPr>
-              <w:spacing w:before="120"/>
-              <w:jc w:val="center"/>
-              <w:rPr>
-                <w:rFonts w:cs="Arial"/>
-              </w:rPr>
-            </w:pPr>
-          </w:p>
-        </w:tc>
-        <w:tc>
-          <w:tcPr>
-            <w:tcW w:w="6378" w:type="dxa"/>
-          </w:tcPr>
-          <w:p>
-            <w:pPr>
-              <w:spacing w:before="120"/>
-              <w:rPr>
-                <w:rFonts w:cs="Arial"/>
-              </w:rPr>
-            </w:pPr>
-          </w:p>
-        </w:tc>
-        <w:tc>
-          <w:tcPr>
-            <w:tcW w:w="1276" w:type="dxa"/>
-            <w:vAlign w:val="center"/>
-          </w:tcPr>
-          <w:p>
-            <w:pPr>
-              <w:spacing w:before="120"/>
-              <w:rPr>
-                <w:rFonts w:cs="Arial"/>
-              </w:rPr>
-            </w:pPr>
-          </w:p>
-        </w:tc>
-      </w:tr>
-      <w:tr>
-        <w:tc>
-          <w:tcPr>
-            <w:tcW w:w="1630" w:type="dxa"/>
-            <w:vAlign w:val="center"/>
-          </w:tcPr>
-          <w:p>
-            <w:pPr>
-              <w:spacing w:before="120"/>
-              <w:jc w:val="center"/>
-              <w:rPr>
-                <w:rFonts w:cs="Arial"/>
-              </w:rPr>
-            </w:pPr>
-          </w:p>
-        </w:tc>
-        <w:tc>
-          <w:tcPr>
-            <w:tcW w:w="6378" w:type="dxa"/>
-          </w:tcPr>
-          <w:p>
-            <w:pPr>
-              <w:spacing w:before="120"/>
-              <w:rPr>
-                <w:rFonts w:cs="Arial"/>
-              </w:rPr>
-            </w:pPr>
-          </w:p>
-        </w:tc>
-        <w:tc>
-          <w:tcPr>
-            <w:tcW w:w="1276" w:type="dxa"/>
-            <w:vAlign w:val="center"/>
-          </w:tcPr>
-          <w:p>
-            <w:pPr>
-              <w:spacing w:before="120"/>
-              <w:rPr>
-                <w:rFonts w:cs="Arial"/>
-              </w:rPr>
-            </w:pPr>
-          </w:p>
-        </w:tc>
-      </w:tr>
-      <w:tr>
-        <w:tc>
-          <w:tcPr>
-            <w:tcW w:w="1630" w:type="dxa"/>
-            <w:vAlign w:val="center"/>
-          </w:tcPr>
-          <w:p>
-            <w:pPr>
-              <w:spacing w:before="120"/>
-              <w:jc w:val="center"/>
-              <w:rPr>
-                <w:rFonts w:cs="Arial"/>
-              </w:rPr>
-            </w:pPr>
-          </w:p>
-        </w:tc>
-        <w:tc>
-          <w:tcPr>
-            <w:tcW w:w="6378" w:type="dxa"/>
-          </w:tcPr>
-          <w:p>
-            <w:pPr>
-              <w:spacing w:before="120"/>
-              <w:rPr>
-                <w:rFonts w:cs="Arial"/>
-              </w:rPr>
-            </w:pPr>
-          </w:p>
-        </w:tc>
-        <w:tc>
-          <w:tcPr>
-            <w:tcW w:w="1276" w:type="dxa"/>
-            <w:vAlign w:val="center"/>
-          </w:tcPr>
-          <w:p>
-            <w:pPr>
-              <w:spacing w:before="120"/>
-              <w:rPr>
-                <w:rFonts w:cs="Arial"/>
-              </w:rPr>
-            </w:pPr>
-          </w:p>
-        </w:tc>
-      </w:tr>
-      <w:tr>
-        <w:tc>
-          <w:tcPr>
-            <w:tcW w:w="1630" w:type="dxa"/>
-            <w:vAlign w:val="center"/>
-          </w:tcPr>
-          <w:p>
-            <w:pPr>
-              <w:spacing w:before="120"/>
-              <w:jc w:val="center"/>
-              <w:rPr>
-                <w:rFonts w:cs="Arial"/>
-              </w:rPr>
-            </w:pPr>
-          </w:p>
-        </w:tc>
-        <w:tc>
-          <w:tcPr>
-            <w:tcW w:w="6378" w:type="dxa"/>
-          </w:tcPr>
-          <w:p>
-            <w:pPr>
-              <w:spacing w:before="120"/>
-              <w:rPr>
-                <w:rFonts w:cs="Arial"/>
-              </w:rPr>
-            </w:pPr>
-          </w:p>
-        </w:tc>
-        <w:tc>
-          <w:tcPr>
-            <w:tcW w:w="1276" w:type="dxa"/>
-            <w:vAlign w:val="center"/>
-          </w:tcPr>
-          <w:p>
-            <w:pPr>
-              <w:spacing w:before="120"/>
-              <w:rPr>
-                <w:rFonts w:cs="Arial"/>
-              </w:rPr>
-            </w:pPr>
-          </w:p>
-        </w:tc>
-      </w:tr>
-      <w:tr>
-        <w:tc>
-          <w:tcPr>
-            <w:tcW w:w="1630" w:type="dxa"/>
-            <w:vAlign w:val="center"/>
-          </w:tcPr>
-          <w:p>
-            <w:pPr>
-              <w:spacing w:before="120"/>
-              <w:jc w:val="center"/>
-              <w:rPr>
-                <w:rFonts w:cs="Arial"/>
-              </w:rPr>
-            </w:pPr>
-          </w:p>
-        </w:tc>
-        <w:tc>
-          <w:tcPr>
-            <w:tcW w:w="6378" w:type="dxa"/>
-          </w:tcPr>
-          <w:p>
-            <w:pPr>
-              <w:spacing w:before="120"/>
-              <w:rPr>
-                <w:rFonts w:cs="Arial"/>
-              </w:rPr>
-            </w:pPr>
-          </w:p>
-        </w:tc>
-        <w:tc>
-          <w:tcPr>
-            <w:tcW w:w="1276" w:type="dxa"/>
-            <w:vAlign w:val="center"/>
-          </w:tcPr>
-          <w:p>
-            <w:pPr>
-              <w:spacing w:before="120"/>
-              <w:rPr>
-                <w:rFonts w:cs="Arial"/>
-              </w:rPr>
-            </w:pPr>
-          </w:p>
-        </w:tc>
-      </w:tr>
-      <w:tr>
-        <w:tc>
-          <w:tcPr>
-            <w:tcW w:w="1630" w:type="dxa"/>
-            <w:vAlign w:val="center"/>
-          </w:tcPr>
-          <w:p>
-            <w:pPr>
-              <w:spacing w:before="120"/>
-              <w:jc w:val="center"/>
-              <w:rPr>
-                <w:rFonts w:cs="Arial"/>
-              </w:rPr>
-            </w:pPr>
-          </w:p>
-        </w:tc>
-        <w:tc>
-          <w:tcPr>
-            <w:tcW w:w="6378" w:type="dxa"/>
-          </w:tcPr>
-          <w:p>
-            <w:pPr>
-              <w:spacing w:before="120"/>
-              <w:rPr>
-                <w:rFonts w:cs="Arial"/>
-              </w:rPr>
-            </w:pPr>
-          </w:p>
-        </w:tc>
-        <w:tc>
-          <w:tcPr>
-            <w:tcW w:w="1276" w:type="dxa"/>
-            <w:vAlign w:val="center"/>
-          </w:tcPr>
-          <w:p>
-            <w:pPr>
-              <w:spacing w:before="120"/>
-              <w:rPr>
-                <w:rFonts w:cs="Arial"/>
-              </w:rPr>
-            </w:pPr>
-          </w:p>
-        </w:tc>
-      </w:tr>
-      <w:tr>
-        <w:tc>
-          <w:tcPr>
-            <w:tcW w:w="1630" w:type="dxa"/>
-            <w:vAlign w:val="center"/>
-          </w:tcPr>
-          <w:p>
-            <w:pPr>
-              <w:spacing w:before="120"/>
-              <w:jc w:val="center"/>
-              <w:rPr>
-                <w:rFonts w:cs="Arial"/>
-              </w:rPr>
-            </w:pPr>
-          </w:p>
-        </w:tc>
-        <w:tc>
-          <w:tcPr>
-            <w:tcW w:w="6378" w:type="dxa"/>
-          </w:tcPr>
-          <w:p>
-            <w:pPr>
-              <w:spacing w:before="120"/>
-              <w:rPr>
-                <w:rFonts w:cs="Arial"/>
-              </w:rPr>
-            </w:pPr>
-          </w:p>
-        </w:tc>
-        <w:tc>
-          <w:tcPr>
-            <w:tcW w:w="1276" w:type="dxa"/>
-            <w:vAlign w:val="center"/>
-          </w:tcPr>
-          <w:p>
-            <w:pPr>
-              <w:spacing w:before="120"/>
-              <w:rPr>
-                <w:rFonts w:cs="Arial"/>
-              </w:rPr>
-            </w:pPr>
-          </w:p>
-        </w:tc>
-      </w:tr>
-      <w:tr>
-        <w:tc>
-          <w:tcPr>
-            <w:tcW w:w="1630" w:type="dxa"/>
-            <w:vAlign w:val="center"/>
-          </w:tcPr>
-          <w:p>
-            <w:pPr>
-              <w:spacing w:before="120"/>
-              <w:jc w:val="center"/>
-              <w:rPr>
-                <w:rFonts w:cs="Arial"/>
-              </w:rPr>
-            </w:pPr>
-          </w:p>
-        </w:tc>
-        <w:tc>
-          <w:tcPr>
-            <w:tcW w:w="6378" w:type="dxa"/>
-          </w:tcPr>
-          <w:p>
-            <w:pPr>
-              <w:spacing w:before="120"/>
-              <w:rPr>
-                <w:rFonts w:cs="Arial"/>
-              </w:rPr>
-            </w:pPr>
-          </w:p>
-        </w:tc>
-        <w:tc>
-          <w:tcPr>
-            <w:tcW w:w="1276" w:type="dxa"/>
-            <w:vAlign w:val="center"/>
-          </w:tcPr>
-          <w:p>
-            <w:pPr>
-              <w:spacing w:before="120"/>
-              <w:rPr>
-                <w:rFonts w:cs="Arial"/>
-              </w:rPr>
-            </w:pPr>
           </w:p>
         </w:tc>
       </w:tr>
@@ -5411,28 +5661,25 @@
   <w:p>
     <w:pPr>
       <w:pStyle w:val="Pieddepage"/>
-      <w:rPr>
-        <w:sz w:val="18"/>
-      </w:rPr>
     </w:pPr>
     <w:r>
       <w:rPr>
         <w:rFonts w:ascii="Times New Roman" w:hAnsi="Times New Roman"/>
-        <w:sz w:val="10"/>
+        <w:sz w:val="14"/>
       </w:rPr>
       <w:fldChar w:fldCharType="begin"/>
     </w:r>
     <w:r>
       <w:rPr>
         <w:rFonts w:ascii="Times New Roman" w:hAnsi="Times New Roman"/>
-        <w:sz w:val="10"/>
+        <w:sz w:val="14"/>
       </w:rPr>
       <w:instrText xml:space="preserve"> FILENAME \p  \* MERGEFORMAT </w:instrText>
     </w:r>
     <w:r>
       <w:rPr>
         <w:rFonts w:ascii="Times New Roman" w:hAnsi="Times New Roman"/>
-        <w:sz w:val="10"/>
+        <w:sz w:val="14"/>
       </w:rPr>
       <w:fldChar w:fldCharType="separate"/>
     </w:r>
@@ -5440,21 +5687,20 @@
       <w:rPr>
         <w:rFonts w:ascii="Times New Roman" w:hAnsi="Times New Roman"/>
         <w:noProof/>
-        <w:sz w:val="10"/>
+        <w:sz w:val="14"/>
       </w:rPr>
-      <w:t>I:\TPI ICT-FR\Documents session 2016\0-Preparation\4_Documents_online\Documents destinés aux candidates et candidats\3_CAND_Journal_2016.docx</w:t>
+      <w:t>C:\Users\Laurent\Desktop\StreamScan - Documentation\Journal_TPI_Laurent_Chassot.docx</w:t>
     </w:r>
     <w:r>
       <w:rPr>
         <w:rFonts w:ascii="Times New Roman" w:hAnsi="Times New Roman"/>
-        <w:sz w:val="10"/>
+        <w:sz w:val="14"/>
       </w:rPr>
       <w:fldChar w:fldCharType="end"/>
     </w:r>
     <w:r>
       <w:rPr>
         <w:snapToGrid w:val="0"/>
-        <w:sz w:val="18"/>
         <w:lang w:eastAsia="fr-FR"/>
       </w:rPr>
       <w:tab/>

</xml_diff>

<commit_message>
- Impl. + Tests fonctionnels "classiques"
</commit_message>
<xml_diff>
--- a/Journal_TPI_Laurent_Chassot.docx
+++ b/Journal_TPI_Laurent_Chassot.docx
@@ -76,7 +76,7 @@
                 <w:bCs/>
                 <w:lang w:val="fr-CH"/>
               </w:rPr>
-              <w:t>Numéro de candidat/-e</w:t>
+              <w:t>Numéro de candidat</w:t>
             </w:r>
           </w:p>
         </w:tc>
@@ -102,102 +102,8 @@
                 <w:szCs w:val="28"/>
                 <w:lang w:val="fr-CH"/>
               </w:rPr>
-              <w:fldChar w:fldCharType="begin">
-                <w:ffData>
-                  <w:name w:val="Text9"/>
-                  <w:enabled/>
-                  <w:calcOnExit w:val="0"/>
-                  <w:textInput/>
-                </w:ffData>
-              </w:fldChar>
-            </w:r>
-            <w:bookmarkStart w:id="0" w:name="Text9"/>
-            <w:r>
-              <w:rPr>
-                <w:bCs/>
-                <w:sz w:val="28"/>
-                <w:szCs w:val="28"/>
-                <w:lang w:val="fr-CH"/>
-              </w:rPr>
-              <w:instrText xml:space="preserve"> FORMTEXT </w:instrText>
-            </w:r>
-            <w:r>
-              <w:rPr>
-                <w:bCs/>
-                <w:sz w:val="28"/>
-                <w:szCs w:val="28"/>
-                <w:lang w:val="fr-CH"/>
-              </w:rPr>
-            </w:r>
-            <w:r>
-              <w:rPr>
-                <w:bCs/>
-                <w:sz w:val="28"/>
-                <w:szCs w:val="28"/>
-                <w:lang w:val="fr-CH"/>
-              </w:rPr>
-              <w:fldChar w:fldCharType="separate"/>
-            </w:r>
-            <w:r>
-              <w:rPr>
-                <w:bCs/>
-                <w:noProof/>
-                <w:sz w:val="28"/>
-                <w:szCs w:val="28"/>
-                <w:lang w:val="fr-CH"/>
-              </w:rPr>
-              <w:t> </w:t>
-            </w:r>
-            <w:r>
-              <w:rPr>
-                <w:bCs/>
-                <w:noProof/>
-                <w:sz w:val="28"/>
-                <w:szCs w:val="28"/>
-                <w:lang w:val="fr-CH"/>
-              </w:rPr>
-              <w:t> </w:t>
-            </w:r>
-            <w:r>
-              <w:rPr>
-                <w:bCs/>
-                <w:noProof/>
-                <w:sz w:val="28"/>
-                <w:szCs w:val="28"/>
-                <w:lang w:val="fr-CH"/>
-              </w:rPr>
-              <w:t> </w:t>
-            </w:r>
-            <w:r>
-              <w:rPr>
-                <w:bCs/>
-                <w:noProof/>
-                <w:sz w:val="28"/>
-                <w:szCs w:val="28"/>
-                <w:lang w:val="fr-CH"/>
-              </w:rPr>
-              <w:t> </w:t>
-            </w:r>
-            <w:r>
-              <w:rPr>
-                <w:bCs/>
-                <w:noProof/>
-                <w:sz w:val="28"/>
-                <w:szCs w:val="28"/>
-                <w:lang w:val="fr-CH"/>
-              </w:rPr>
-              <w:t> </w:t>
-            </w:r>
-            <w:r>
-              <w:rPr>
-                <w:bCs/>
-                <w:sz w:val="28"/>
-                <w:szCs w:val="28"/>
-                <w:lang w:val="fr-CH"/>
-              </w:rPr>
-              <w:fldChar w:fldCharType="end"/>
-            </w:r>
-            <w:bookmarkEnd w:id="0"/>
+              <w:t>122966</w:t>
+            </w:r>
           </w:p>
         </w:tc>
       </w:tr>
@@ -1014,27 +920,13 @@
               <w:rPr>
                 <w:rFonts w:cs="Arial"/>
               </w:rPr>
-              <w:t xml:space="preserve">Dessin </w:t>
-            </w:r>
-            <w:proofErr w:type="gramStart"/>
-            <w:r>
-              <w:rPr>
-                <w:rFonts w:cs="Arial"/>
-              </w:rPr>
-              <w:t xml:space="preserve">du </w:t>
-            </w:r>
-            <w:r>
-              <w:rPr>
-                <w:rFonts w:cs="Arial"/>
-              </w:rPr>
-              <w:t>Use</w:t>
-            </w:r>
-            <w:proofErr w:type="gramEnd"/>
-            <w:r>
-              <w:rPr>
-                <w:rFonts w:cs="Arial"/>
-              </w:rPr>
-              <w:t xml:space="preserve"> Case</w:t>
+              <w:t xml:space="preserve">Dessin du </w:t>
+            </w:r>
+            <w:r>
+              <w:rPr>
+                <w:rFonts w:cs="Arial"/>
+              </w:rPr>
+              <w:t>Use Case</w:t>
             </w:r>
             <w:r>
               <w:rPr>
@@ -1100,28 +992,12 @@
               </w:rPr>
               <w:t xml:space="preserve">Dessin des </w:t>
             </w:r>
-            <w:proofErr w:type="spellStart"/>
-            <w:r>
-              <w:rPr>
-                <w:rFonts w:cs="Arial"/>
-              </w:rPr>
-              <w:t>Activity</w:t>
-            </w:r>
-            <w:proofErr w:type="spellEnd"/>
-            <w:r>
-              <w:rPr>
-                <w:rFonts w:cs="Arial"/>
-              </w:rPr>
-              <w:t xml:space="preserve"> </w:t>
-            </w:r>
-            <w:proofErr w:type="spellStart"/>
-            <w:r>
-              <w:rPr>
-                <w:rFonts w:cs="Arial"/>
-              </w:rPr>
-              <w:t>Diagrams</w:t>
-            </w:r>
-            <w:proofErr w:type="spellEnd"/>
+            <w:r>
+              <w:rPr>
+                <w:rFonts w:cs="Arial"/>
+              </w:rPr>
+              <w:t>Activity Diagrams</w:t>
+            </w:r>
             <w:r>
               <w:rPr>
                 <w:rFonts w:cs="Arial"/>
@@ -1411,28 +1287,12 @@
               </w:rPr>
               <w:t xml:space="preserve"> : </w:t>
             </w:r>
-            <w:proofErr w:type="spellStart"/>
-            <w:r>
-              <w:rPr>
-                <w:rFonts w:cs="Arial"/>
-              </w:rPr>
-              <w:t>Activity</w:t>
-            </w:r>
-            <w:proofErr w:type="spellEnd"/>
-            <w:r>
-              <w:rPr>
-                <w:rFonts w:cs="Arial"/>
-              </w:rPr>
-              <w:t xml:space="preserve"> </w:t>
-            </w:r>
-            <w:proofErr w:type="spellStart"/>
-            <w:r>
-              <w:rPr>
-                <w:rFonts w:cs="Arial"/>
-              </w:rPr>
-              <w:t>Diagrams</w:t>
-            </w:r>
-            <w:proofErr w:type="spellEnd"/>
+            <w:r>
+              <w:rPr>
+                <w:rFonts w:cs="Arial"/>
+              </w:rPr>
+              <w:t>Activity Diagrams</w:t>
+            </w:r>
           </w:p>
         </w:tc>
         <w:tc>
@@ -2179,7 +2039,6 @@
               <w:rPr>
                 <w:rFonts w:cs="Arial"/>
               </w:rPr>
-              <w:lastRenderedPageBreak/>
               <w:t>30.05.2017</w:t>
             </w:r>
           </w:p>
@@ -2216,44 +2075,44 @@
                 <w:i/>
                 <w:color w:val="FF0000"/>
               </w:rPr>
-              <w:t>Exception : Version de « </w:t>
-            </w:r>
-            <w:proofErr w:type="spellStart"/>
+              <w:t xml:space="preserve">Exception : Version de « StreamScanCommon » différente </w:t>
+            </w:r>
             <w:r>
               <w:rPr>
                 <w:rFonts w:cs="Arial"/>
                 <w:i/>
                 <w:color w:val="FF0000"/>
               </w:rPr>
-              <w:t>StreamScanCommon</w:t>
-            </w:r>
-            <w:proofErr w:type="spellEnd"/>
+              <w:lastRenderedPageBreak/>
+              <w:t>entre le client et le serveur</w:t>
+            </w:r>
             <w:r>
               <w:rPr>
                 <w:rFonts w:cs="Arial"/>
                 <w:i/>
                 <w:color w:val="FF0000"/>
               </w:rPr>
-              <w:t> » différente entre le client et le serveur</w:t>
-            </w:r>
-          </w:p>
-        </w:tc>
-        <w:tc>
-          <w:tcPr>
-            <w:tcW w:w="1276" w:type="dxa"/>
-            <w:vAlign w:val="center"/>
-          </w:tcPr>
-          <w:p>
-            <w:pPr>
-              <w:spacing w:before="120"/>
-              <w:rPr>
-                <w:rFonts w:cs="Arial"/>
-              </w:rPr>
-            </w:pPr>
-            <w:r>
-              <w:rPr>
-                <w:rFonts w:cs="Arial"/>
-              </w:rPr>
+              <w:t xml:space="preserve"> (cf. : Chapitre « Problèmes rencontrés » dans Documentation)</w:t>
+            </w:r>
+          </w:p>
+        </w:tc>
+        <w:tc>
+          <w:tcPr>
+            <w:tcW w:w="1276" w:type="dxa"/>
+            <w:vAlign w:val="center"/>
+          </w:tcPr>
+          <w:p>
+            <w:pPr>
+              <w:spacing w:before="120"/>
+              <w:rPr>
+                <w:rFonts w:cs="Arial"/>
+              </w:rPr>
+            </w:pPr>
+            <w:r>
+              <w:rPr>
+                <w:rFonts w:cs="Arial"/>
+              </w:rPr>
+              <w:lastRenderedPageBreak/>
               <w:t>6h</w:t>
             </w:r>
           </w:p>
@@ -2292,1521 +2151,2038 @@
               <w:rPr>
                 <w:rFonts w:cs="Arial"/>
               </w:rPr>
+              <w:t>Complétion de la documentation de projet : Test technologique</w:t>
+            </w:r>
+          </w:p>
+        </w:tc>
+        <w:tc>
+          <w:tcPr>
+            <w:tcW w:w="1276" w:type="dxa"/>
+            <w:vAlign w:val="center"/>
+          </w:tcPr>
+          <w:p>
+            <w:pPr>
+              <w:spacing w:before="120"/>
+              <w:rPr>
+                <w:rFonts w:cs="Arial"/>
+              </w:rPr>
+            </w:pPr>
+            <w:r>
+              <w:rPr>
+                <w:rFonts w:cs="Arial"/>
+              </w:rPr>
+              <w:t>2h</w:t>
+            </w:r>
+          </w:p>
+        </w:tc>
+      </w:tr>
+      <w:tr>
+        <w:tc>
+          <w:tcPr>
+            <w:tcW w:w="1630" w:type="dxa"/>
+            <w:vMerge w:val="restart"/>
+            <w:vAlign w:val="center"/>
+          </w:tcPr>
+          <w:p>
+            <w:pPr>
+              <w:spacing w:before="120"/>
+              <w:jc w:val="center"/>
+              <w:rPr>
+                <w:rFonts w:cs="Arial"/>
+              </w:rPr>
+            </w:pPr>
+            <w:r>
+              <w:rPr>
+                <w:rFonts w:cs="Arial"/>
+              </w:rPr>
+              <w:t>31.05.2017</w:t>
+            </w:r>
+          </w:p>
+        </w:tc>
+        <w:tc>
+          <w:tcPr>
+            <w:tcW w:w="6303" w:type="dxa"/>
+            <w:gridSpan w:val="2"/>
+          </w:tcPr>
+          <w:p>
+            <w:pPr>
+              <w:spacing w:before="120"/>
+              <w:rPr>
+                <w:rFonts w:cs="Arial"/>
+              </w:rPr>
+            </w:pPr>
+            <w:r>
+              <w:rPr>
+                <w:rFonts w:cs="Arial"/>
+              </w:rPr>
+              <w:t>Complétion de la documentation : Conception</w:t>
+            </w:r>
+          </w:p>
+        </w:tc>
+        <w:tc>
+          <w:tcPr>
+            <w:tcW w:w="1276" w:type="dxa"/>
+            <w:vAlign w:val="center"/>
+          </w:tcPr>
+          <w:p>
+            <w:pPr>
+              <w:spacing w:before="120"/>
+              <w:rPr>
+                <w:rFonts w:cs="Arial"/>
+              </w:rPr>
+            </w:pPr>
+            <w:r>
+              <w:rPr>
+                <w:rFonts w:cs="Arial"/>
+              </w:rPr>
+              <w:t>1h</w:t>
+            </w:r>
+          </w:p>
+        </w:tc>
+      </w:tr>
+      <w:tr>
+        <w:tc>
+          <w:tcPr>
+            <w:tcW w:w="1630" w:type="dxa"/>
+            <w:vMerge/>
+            <w:vAlign w:val="center"/>
+          </w:tcPr>
+          <w:p>
+            <w:pPr>
+              <w:spacing w:before="120"/>
+              <w:jc w:val="center"/>
+              <w:rPr>
+                <w:rFonts w:cs="Arial"/>
+              </w:rPr>
+            </w:pPr>
+          </w:p>
+        </w:tc>
+        <w:tc>
+          <w:tcPr>
+            <w:tcW w:w="6303" w:type="dxa"/>
+            <w:gridSpan w:val="2"/>
+          </w:tcPr>
+          <w:p>
+            <w:pPr>
+              <w:spacing w:before="120"/>
+              <w:rPr>
+                <w:rFonts w:cs="Arial"/>
+                <w:i/>
+                <w:color w:val="BDD6EE" w:themeColor="accent1" w:themeTint="66"/>
+              </w:rPr>
+            </w:pPr>
+            <w:r>
+              <w:rPr>
+                <w:rFonts w:cs="Arial"/>
+              </w:rPr>
+              <w:t>Implémentation : Structure de l’application</w:t>
+            </w:r>
+            <w:r>
+              <w:rPr>
+                <w:rFonts w:cs="Arial"/>
+              </w:rPr>
+              <w:br/>
+            </w:r>
+            <w:r>
+              <w:rPr>
+                <w:rFonts w:cs="Arial"/>
+                <w:i/>
+                <w:color w:val="1F4E79" w:themeColor="accent1" w:themeShade="80"/>
+              </w:rPr>
+              <w:t xml:space="preserve">Changement cahier des charges : </w:t>
+            </w:r>
+            <w:r>
+              <w:rPr>
+                <w:rFonts w:cs="Arial"/>
+                <w:i/>
+                <w:color w:val="1F4E79" w:themeColor="accent1" w:themeShade="80"/>
+              </w:rPr>
+              <w:t>Documentation du code en français (non en anglais)</w:t>
+            </w:r>
+          </w:p>
+        </w:tc>
+        <w:tc>
+          <w:tcPr>
+            <w:tcW w:w="1276" w:type="dxa"/>
+            <w:vAlign w:val="center"/>
+          </w:tcPr>
+          <w:p>
+            <w:pPr>
+              <w:spacing w:before="120"/>
+              <w:rPr>
+                <w:rFonts w:cs="Arial"/>
+              </w:rPr>
+            </w:pPr>
+            <w:r>
+              <w:rPr>
+                <w:rFonts w:cs="Arial"/>
+              </w:rPr>
+              <w:t>3h</w:t>
+            </w:r>
+          </w:p>
+        </w:tc>
+      </w:tr>
+      <w:tr>
+        <w:tc>
+          <w:tcPr>
+            <w:tcW w:w="1630" w:type="dxa"/>
+            <w:vMerge/>
+            <w:vAlign w:val="center"/>
+          </w:tcPr>
+          <w:p>
+            <w:pPr>
+              <w:spacing w:before="120"/>
+              <w:jc w:val="center"/>
+              <w:rPr>
+                <w:rFonts w:cs="Arial"/>
+              </w:rPr>
+            </w:pPr>
+          </w:p>
+        </w:tc>
+        <w:tc>
+          <w:tcPr>
+            <w:tcW w:w="6303" w:type="dxa"/>
+            <w:gridSpan w:val="2"/>
+          </w:tcPr>
+          <w:p>
+            <w:pPr>
+              <w:spacing w:before="120"/>
+              <w:rPr>
+                <w:rFonts w:cs="Arial"/>
+              </w:rPr>
+            </w:pPr>
+            <w:r>
+              <w:rPr>
+                <w:rFonts w:cs="Arial"/>
+              </w:rPr>
+              <w:t>Implémentation de la page de login</w:t>
+            </w:r>
+          </w:p>
+        </w:tc>
+        <w:tc>
+          <w:tcPr>
+            <w:tcW w:w="1276" w:type="dxa"/>
+            <w:vAlign w:val="center"/>
+          </w:tcPr>
+          <w:p>
+            <w:pPr>
+              <w:spacing w:before="120"/>
+              <w:rPr>
+                <w:rFonts w:cs="Arial"/>
+              </w:rPr>
+            </w:pPr>
+            <w:r>
+              <w:rPr>
+                <w:rFonts w:cs="Arial"/>
+              </w:rPr>
+              <w:t>2h</w:t>
+            </w:r>
+          </w:p>
+        </w:tc>
+      </w:tr>
+      <w:tr>
+        <w:tc>
+          <w:tcPr>
+            <w:tcW w:w="1630" w:type="dxa"/>
+            <w:vMerge/>
+            <w:vAlign w:val="center"/>
+          </w:tcPr>
+          <w:p>
+            <w:pPr>
+              <w:spacing w:before="120"/>
+              <w:jc w:val="center"/>
+              <w:rPr>
+                <w:rFonts w:cs="Arial"/>
+              </w:rPr>
+            </w:pPr>
+          </w:p>
+        </w:tc>
+        <w:tc>
+          <w:tcPr>
+            <w:tcW w:w="6303" w:type="dxa"/>
+            <w:gridSpan w:val="2"/>
+          </w:tcPr>
+          <w:p>
+            <w:pPr>
+              <w:spacing w:before="120"/>
+              <w:rPr>
+                <w:rFonts w:cs="Arial"/>
+              </w:rPr>
+            </w:pPr>
+            <w:r>
+              <w:rPr>
+                <w:rFonts w:cs="Arial"/>
+              </w:rPr>
+              <w:t>Intégration du test technologique de la récupération des infos</w:t>
+            </w:r>
+          </w:p>
+        </w:tc>
+        <w:tc>
+          <w:tcPr>
+            <w:tcW w:w="1276" w:type="dxa"/>
+            <w:vAlign w:val="center"/>
+          </w:tcPr>
+          <w:p>
+            <w:pPr>
+              <w:spacing w:before="120"/>
+              <w:rPr>
+                <w:rFonts w:cs="Arial"/>
+              </w:rPr>
+            </w:pPr>
+            <w:r>
+              <w:rPr>
+                <w:rFonts w:cs="Arial"/>
+              </w:rPr>
+              <w:t>1h</w:t>
+            </w:r>
+          </w:p>
+        </w:tc>
+      </w:tr>
+      <w:tr>
+        <w:tc>
+          <w:tcPr>
+            <w:tcW w:w="1630" w:type="dxa"/>
+            <w:vMerge/>
+            <w:vAlign w:val="center"/>
+          </w:tcPr>
+          <w:p>
+            <w:pPr>
+              <w:spacing w:before="120"/>
+              <w:jc w:val="center"/>
+              <w:rPr>
+                <w:rFonts w:cs="Arial"/>
+              </w:rPr>
+            </w:pPr>
+          </w:p>
+        </w:tc>
+        <w:tc>
+          <w:tcPr>
+            <w:tcW w:w="6303" w:type="dxa"/>
+            <w:gridSpan w:val="2"/>
+          </w:tcPr>
+          <w:p>
+            <w:pPr>
+              <w:spacing w:before="120"/>
+              <w:rPr>
+                <w:rFonts w:cs="Arial"/>
+              </w:rPr>
+            </w:pPr>
+            <w:r>
+              <w:rPr>
+                <w:rFonts w:cs="Arial"/>
+              </w:rPr>
+              <w:t>Affichage correct des infos retournées</w:t>
+            </w:r>
+          </w:p>
+        </w:tc>
+        <w:tc>
+          <w:tcPr>
+            <w:tcW w:w="1276" w:type="dxa"/>
+            <w:vAlign w:val="center"/>
+          </w:tcPr>
+          <w:p>
+            <w:pPr>
+              <w:spacing w:before="120"/>
+              <w:rPr>
+                <w:rFonts w:cs="Arial"/>
+              </w:rPr>
+            </w:pPr>
+            <w:r>
+              <w:rPr>
+                <w:rFonts w:cs="Arial"/>
+              </w:rPr>
+              <w:t>1h</w:t>
+            </w:r>
+          </w:p>
+        </w:tc>
+      </w:tr>
+      <w:tr>
+        <w:tc>
+          <w:tcPr>
+            <w:tcW w:w="1630" w:type="dxa"/>
+            <w:vMerge w:val="restart"/>
+            <w:vAlign w:val="center"/>
+          </w:tcPr>
+          <w:p>
+            <w:pPr>
+              <w:spacing w:before="120"/>
+              <w:jc w:val="center"/>
+              <w:rPr>
+                <w:rFonts w:cs="Arial"/>
+              </w:rPr>
+            </w:pPr>
+            <w:r>
+              <w:rPr>
+                <w:rFonts w:cs="Arial"/>
+              </w:rPr>
+              <w:t>01.06.2017</w:t>
+            </w:r>
+          </w:p>
+        </w:tc>
+        <w:tc>
+          <w:tcPr>
+            <w:tcW w:w="6303" w:type="dxa"/>
+            <w:gridSpan w:val="2"/>
+          </w:tcPr>
+          <w:p>
+            <w:pPr>
+              <w:spacing w:before="120"/>
+              <w:rPr>
+                <w:rFonts w:cs="Arial"/>
+              </w:rPr>
+            </w:pPr>
+            <w:r>
+              <w:rPr>
+                <w:rFonts w:cs="Arial"/>
+              </w:rPr>
+              <w:t>Affichage correct des infos retournées</w:t>
+            </w:r>
+          </w:p>
+        </w:tc>
+        <w:tc>
+          <w:tcPr>
+            <w:tcW w:w="1276" w:type="dxa"/>
+            <w:vAlign w:val="center"/>
+          </w:tcPr>
+          <w:p>
+            <w:pPr>
+              <w:spacing w:before="120"/>
+              <w:rPr>
+                <w:rFonts w:cs="Arial"/>
+              </w:rPr>
+            </w:pPr>
+            <w:r>
+              <w:rPr>
+                <w:rFonts w:cs="Arial"/>
+              </w:rPr>
+              <w:t>5h</w:t>
+            </w:r>
+          </w:p>
+        </w:tc>
+      </w:tr>
+      <w:tr>
+        <w:tc>
+          <w:tcPr>
+            <w:tcW w:w="1630" w:type="dxa"/>
+            <w:vMerge/>
+            <w:vAlign w:val="center"/>
+          </w:tcPr>
+          <w:p>
+            <w:pPr>
+              <w:spacing w:before="120"/>
+              <w:jc w:val="center"/>
+              <w:rPr>
+                <w:rFonts w:cs="Arial"/>
+              </w:rPr>
+            </w:pPr>
+          </w:p>
+        </w:tc>
+        <w:tc>
+          <w:tcPr>
+            <w:tcW w:w="6303" w:type="dxa"/>
+            <w:gridSpan w:val="2"/>
+          </w:tcPr>
+          <w:p>
+            <w:pPr>
+              <w:spacing w:before="120"/>
+              <w:rPr>
+                <w:rFonts w:cs="Arial"/>
+              </w:rPr>
+            </w:pPr>
+            <w:r>
+              <w:rPr>
+                <w:rFonts w:cs="Arial"/>
+              </w:rPr>
+              <w:t>Modification de la base de données</w:t>
+            </w:r>
+          </w:p>
+        </w:tc>
+        <w:tc>
+          <w:tcPr>
+            <w:tcW w:w="1276" w:type="dxa"/>
+            <w:vMerge w:val="restart"/>
+            <w:vAlign w:val="center"/>
+          </w:tcPr>
+          <w:p>
+            <w:pPr>
+              <w:spacing w:before="120"/>
+              <w:rPr>
+                <w:rFonts w:cs="Arial"/>
+              </w:rPr>
+            </w:pPr>
+            <w:r>
+              <w:rPr>
+                <w:rFonts w:cs="Arial"/>
+              </w:rPr>
+              <w:t>3h</w:t>
+            </w:r>
+          </w:p>
+        </w:tc>
+      </w:tr>
+      <w:tr>
+        <w:tc>
+          <w:tcPr>
+            <w:tcW w:w="1630" w:type="dxa"/>
+            <w:vMerge/>
+            <w:vAlign w:val="center"/>
+          </w:tcPr>
+          <w:p>
+            <w:pPr>
+              <w:spacing w:before="120"/>
+              <w:jc w:val="center"/>
+              <w:rPr>
+                <w:rFonts w:cs="Arial"/>
+              </w:rPr>
+            </w:pPr>
+          </w:p>
+        </w:tc>
+        <w:tc>
+          <w:tcPr>
+            <w:tcW w:w="6303" w:type="dxa"/>
+            <w:gridSpan w:val="2"/>
+          </w:tcPr>
+          <w:p>
+            <w:pPr>
+              <w:spacing w:before="120"/>
+              <w:rPr>
+                <w:rFonts w:cs="Arial"/>
+              </w:rPr>
+            </w:pPr>
+            <w:r>
+              <w:rPr>
+                <w:rFonts w:cs="Arial"/>
+              </w:rPr>
+              <w:t>Récupération des machines d’un ouvrage</w:t>
+            </w:r>
+          </w:p>
+        </w:tc>
+        <w:tc>
+          <w:tcPr>
+            <w:tcW w:w="1276" w:type="dxa"/>
+            <w:vMerge/>
+            <w:vAlign w:val="center"/>
+          </w:tcPr>
+          <w:p>
+            <w:pPr>
+              <w:spacing w:before="120"/>
+              <w:rPr>
+                <w:rFonts w:cs="Arial"/>
+              </w:rPr>
+            </w:pPr>
+          </w:p>
+        </w:tc>
+      </w:tr>
+      <w:tr>
+        <w:tc>
+          <w:tcPr>
+            <w:tcW w:w="1630" w:type="dxa"/>
+            <w:vMerge w:val="restart"/>
+            <w:vAlign w:val="center"/>
+          </w:tcPr>
+          <w:p>
+            <w:pPr>
+              <w:spacing w:before="120"/>
+              <w:jc w:val="center"/>
+              <w:rPr>
+                <w:rFonts w:cs="Arial"/>
+              </w:rPr>
+            </w:pPr>
+            <w:r>
+              <w:rPr>
+                <w:rFonts w:cs="Arial"/>
+              </w:rPr>
+              <w:t>02.06.2017</w:t>
+            </w:r>
+          </w:p>
+        </w:tc>
+        <w:tc>
+          <w:tcPr>
+            <w:tcW w:w="6303" w:type="dxa"/>
+            <w:gridSpan w:val="2"/>
+          </w:tcPr>
+          <w:p>
+            <w:pPr>
+              <w:spacing w:before="120"/>
+              <w:rPr>
+                <w:rFonts w:cs="Arial"/>
+              </w:rPr>
+            </w:pPr>
+            <w:r>
+              <w:rPr>
+                <w:rFonts w:cs="Arial"/>
+              </w:rPr>
+              <w:t>Récupération des machines d’un ouvrage</w:t>
+            </w:r>
+          </w:p>
+        </w:tc>
+        <w:tc>
+          <w:tcPr>
+            <w:tcW w:w="1276" w:type="dxa"/>
+            <w:vAlign w:val="center"/>
+          </w:tcPr>
+          <w:p>
+            <w:pPr>
+              <w:spacing w:before="120"/>
+              <w:rPr>
+                <w:rFonts w:cs="Arial"/>
+              </w:rPr>
+            </w:pPr>
+            <w:r>
+              <w:rPr>
+                <w:rFonts w:cs="Arial"/>
+              </w:rPr>
+              <w:t>2h</w:t>
+            </w:r>
+          </w:p>
+        </w:tc>
+      </w:tr>
+      <w:tr>
+        <w:tc>
+          <w:tcPr>
+            <w:tcW w:w="1630" w:type="dxa"/>
+            <w:vMerge/>
+            <w:vAlign w:val="center"/>
+          </w:tcPr>
+          <w:p>
+            <w:pPr>
+              <w:spacing w:before="120"/>
+              <w:jc w:val="center"/>
+              <w:rPr>
+                <w:rFonts w:cs="Arial"/>
+              </w:rPr>
+            </w:pPr>
+          </w:p>
+        </w:tc>
+        <w:tc>
+          <w:tcPr>
+            <w:tcW w:w="6303" w:type="dxa"/>
+            <w:gridSpan w:val="2"/>
+          </w:tcPr>
+          <w:p>
+            <w:pPr>
+              <w:spacing w:before="120"/>
+              <w:rPr>
+                <w:rFonts w:cs="Arial"/>
+              </w:rPr>
+            </w:pPr>
+            <w:r>
+              <w:rPr>
+                <w:rFonts w:cs="Arial"/>
+              </w:rPr>
+              <w:t>Tests fonctionnels (Scan)</w:t>
+            </w:r>
+          </w:p>
+        </w:tc>
+        <w:tc>
+          <w:tcPr>
+            <w:tcW w:w="1276" w:type="dxa"/>
+            <w:vAlign w:val="center"/>
+          </w:tcPr>
+          <w:p>
+            <w:pPr>
+              <w:spacing w:before="120"/>
+              <w:rPr>
+                <w:rFonts w:cs="Arial"/>
+              </w:rPr>
+            </w:pPr>
+            <w:r>
+              <w:rPr>
+                <w:rFonts w:cs="Arial"/>
+              </w:rPr>
+              <w:t>30min</w:t>
+            </w:r>
+          </w:p>
+        </w:tc>
+      </w:tr>
+      <w:tr>
+        <w:tc>
+          <w:tcPr>
+            <w:tcW w:w="1630" w:type="dxa"/>
+            <w:vMerge/>
+            <w:vAlign w:val="center"/>
+          </w:tcPr>
+          <w:p>
+            <w:pPr>
+              <w:spacing w:before="120"/>
+              <w:jc w:val="center"/>
+              <w:rPr>
+                <w:rFonts w:cs="Arial"/>
+              </w:rPr>
+            </w:pPr>
+          </w:p>
+        </w:tc>
+        <w:tc>
+          <w:tcPr>
+            <w:tcW w:w="6303" w:type="dxa"/>
+            <w:gridSpan w:val="2"/>
+          </w:tcPr>
+          <w:p>
+            <w:pPr>
+              <w:spacing w:before="120"/>
+              <w:rPr>
+                <w:rFonts w:cs="Arial"/>
+              </w:rPr>
+            </w:pPr>
+            <w:r>
+              <w:rPr>
+                <w:rFonts w:cs="Arial"/>
+              </w:rPr>
+              <w:t>Rédaction des requêtes SQL</w:t>
+            </w:r>
+          </w:p>
+        </w:tc>
+        <w:tc>
+          <w:tcPr>
+            <w:tcW w:w="1276" w:type="dxa"/>
+            <w:vAlign w:val="center"/>
+          </w:tcPr>
+          <w:p>
+            <w:pPr>
+              <w:spacing w:before="120"/>
+              <w:rPr>
+                <w:rFonts w:cs="Arial"/>
+              </w:rPr>
+            </w:pPr>
+            <w:r>
+              <w:rPr>
+                <w:rFonts w:cs="Arial"/>
+              </w:rPr>
+              <w:t>1h</w:t>
+            </w:r>
+          </w:p>
+        </w:tc>
+      </w:tr>
+      <w:tr>
+        <w:tc>
+          <w:tcPr>
+            <w:tcW w:w="1630" w:type="dxa"/>
+            <w:vMerge/>
+            <w:vAlign w:val="center"/>
+          </w:tcPr>
+          <w:p>
+            <w:pPr>
+              <w:spacing w:before="120"/>
+              <w:jc w:val="center"/>
+              <w:rPr>
+                <w:rFonts w:cs="Arial"/>
+              </w:rPr>
+            </w:pPr>
+          </w:p>
+        </w:tc>
+        <w:tc>
+          <w:tcPr>
+            <w:tcW w:w="6303" w:type="dxa"/>
+            <w:gridSpan w:val="2"/>
+          </w:tcPr>
+          <w:p>
+            <w:pPr>
+              <w:spacing w:before="120"/>
+              <w:rPr>
+                <w:rFonts w:cs="Arial"/>
+              </w:rPr>
+            </w:pPr>
+            <w:r>
+              <w:rPr>
+                <w:rFonts w:cs="Arial"/>
+              </w:rPr>
+              <w:t>Insertion d’une nouvelle machine dans la base de données</w:t>
+            </w:r>
+          </w:p>
+        </w:tc>
+        <w:tc>
+          <w:tcPr>
+            <w:tcW w:w="1276" w:type="dxa"/>
+            <w:vMerge w:val="restart"/>
+            <w:vAlign w:val="center"/>
+          </w:tcPr>
+          <w:p>
+            <w:pPr>
+              <w:spacing w:before="120"/>
+              <w:rPr>
+                <w:rFonts w:cs="Arial"/>
+              </w:rPr>
+            </w:pPr>
+            <w:r>
+              <w:rPr>
+                <w:rFonts w:cs="Arial"/>
+              </w:rPr>
+              <w:t>3h30</w:t>
+            </w:r>
+          </w:p>
+        </w:tc>
+      </w:tr>
+      <w:tr>
+        <w:tc>
+          <w:tcPr>
+            <w:tcW w:w="1630" w:type="dxa"/>
+            <w:vMerge/>
+            <w:vAlign w:val="center"/>
+          </w:tcPr>
+          <w:p>
+            <w:pPr>
+              <w:spacing w:before="120"/>
+              <w:jc w:val="center"/>
+              <w:rPr>
+                <w:rFonts w:cs="Arial"/>
+              </w:rPr>
+            </w:pPr>
+          </w:p>
+        </w:tc>
+        <w:tc>
+          <w:tcPr>
+            <w:tcW w:w="6303" w:type="dxa"/>
+            <w:gridSpan w:val="2"/>
+          </w:tcPr>
+          <w:p>
+            <w:pPr>
+              <w:spacing w:before="120"/>
+              <w:rPr>
+                <w:rFonts w:cs="Arial"/>
+              </w:rPr>
+            </w:pPr>
+            <w:r>
+              <w:rPr>
+                <w:rFonts w:cs="Arial"/>
+              </w:rPr>
+              <w:t xml:space="preserve">Mise à jour </w:t>
+            </w:r>
+            <w:r>
+              <w:rPr>
+                <w:rFonts w:cs="Arial"/>
+              </w:rPr>
+              <w:t>d’une</w:t>
+            </w:r>
+            <w:r>
+              <w:rPr>
+                <w:rFonts w:cs="Arial"/>
+              </w:rPr>
+              <w:t xml:space="preserve"> machine existante dans la base de données</w:t>
+            </w:r>
+          </w:p>
+        </w:tc>
+        <w:tc>
+          <w:tcPr>
+            <w:tcW w:w="1276" w:type="dxa"/>
+            <w:vMerge/>
+            <w:vAlign w:val="center"/>
+          </w:tcPr>
+          <w:p>
+            <w:pPr>
+              <w:spacing w:before="120"/>
+              <w:rPr>
+                <w:rFonts w:cs="Arial"/>
+              </w:rPr>
+            </w:pPr>
+          </w:p>
+        </w:tc>
+      </w:tr>
+      <w:tr>
+        <w:tc>
+          <w:tcPr>
+            <w:tcW w:w="1630" w:type="dxa"/>
+            <w:vMerge/>
+            <w:vAlign w:val="center"/>
+          </w:tcPr>
+          <w:p>
+            <w:pPr>
+              <w:spacing w:before="120"/>
+              <w:jc w:val="center"/>
+              <w:rPr>
+                <w:rFonts w:cs="Arial"/>
+              </w:rPr>
+            </w:pPr>
+          </w:p>
+        </w:tc>
+        <w:tc>
+          <w:tcPr>
+            <w:tcW w:w="6303" w:type="dxa"/>
+            <w:gridSpan w:val="2"/>
+          </w:tcPr>
+          <w:p>
+            <w:pPr>
+              <w:spacing w:before="120"/>
+              <w:rPr>
+                <w:rFonts w:cs="Arial"/>
+              </w:rPr>
+            </w:pPr>
+            <w:r>
+              <w:rPr>
+                <w:rFonts w:cs="Arial"/>
+              </w:rPr>
               <w:t>Complétion de la documentation</w:t>
             </w:r>
-            <w:bookmarkStart w:id="1" w:name="_GoBack"/>
-            <w:bookmarkEnd w:id="1"/>
-            <w:r>
-              <w:rPr>
-                <w:rFonts w:cs="Arial"/>
-              </w:rPr>
-              <w:t xml:space="preserve"> de projet : Test technologique</w:t>
-            </w:r>
-          </w:p>
-        </w:tc>
-        <w:tc>
-          <w:tcPr>
-            <w:tcW w:w="1276" w:type="dxa"/>
-            <w:vAlign w:val="center"/>
-          </w:tcPr>
-          <w:p>
-            <w:pPr>
-              <w:spacing w:before="120"/>
-              <w:rPr>
-                <w:rFonts w:cs="Arial"/>
-              </w:rPr>
-            </w:pPr>
-            <w:r>
-              <w:rPr>
-                <w:rFonts w:cs="Arial"/>
-              </w:rPr>
-              <w:t>2h</w:t>
-            </w:r>
-          </w:p>
-        </w:tc>
-      </w:tr>
-      <w:tr>
-        <w:tc>
-          <w:tcPr>
-            <w:tcW w:w="1630" w:type="dxa"/>
-            <w:vAlign w:val="center"/>
-          </w:tcPr>
-          <w:p>
-            <w:pPr>
-              <w:spacing w:before="120"/>
-              <w:jc w:val="center"/>
-              <w:rPr>
-                <w:rFonts w:cs="Arial"/>
-              </w:rPr>
-            </w:pPr>
-          </w:p>
-        </w:tc>
-        <w:tc>
-          <w:tcPr>
-            <w:tcW w:w="6303" w:type="dxa"/>
-            <w:gridSpan w:val="2"/>
-          </w:tcPr>
-          <w:p>
-            <w:pPr>
-              <w:spacing w:before="120"/>
-              <w:rPr>
-                <w:rFonts w:cs="Arial"/>
-              </w:rPr>
-            </w:pPr>
-          </w:p>
-        </w:tc>
-        <w:tc>
-          <w:tcPr>
-            <w:tcW w:w="1276" w:type="dxa"/>
-            <w:vAlign w:val="center"/>
-          </w:tcPr>
-          <w:p>
-            <w:pPr>
-              <w:spacing w:before="120"/>
-              <w:rPr>
-                <w:rFonts w:cs="Arial"/>
-              </w:rPr>
-            </w:pPr>
-          </w:p>
-        </w:tc>
-      </w:tr>
-      <w:tr>
-        <w:tc>
-          <w:tcPr>
-            <w:tcW w:w="1630" w:type="dxa"/>
-            <w:vAlign w:val="center"/>
-          </w:tcPr>
-          <w:p>
-            <w:pPr>
-              <w:spacing w:before="120"/>
-              <w:jc w:val="center"/>
-              <w:rPr>
-                <w:rFonts w:cs="Arial"/>
-              </w:rPr>
-            </w:pPr>
-          </w:p>
-        </w:tc>
-        <w:tc>
-          <w:tcPr>
-            <w:tcW w:w="6303" w:type="dxa"/>
-            <w:gridSpan w:val="2"/>
-          </w:tcPr>
-          <w:p>
-            <w:pPr>
-              <w:spacing w:before="120"/>
-              <w:rPr>
-                <w:rFonts w:cs="Arial"/>
-              </w:rPr>
-            </w:pPr>
-          </w:p>
-        </w:tc>
-        <w:tc>
-          <w:tcPr>
-            <w:tcW w:w="1276" w:type="dxa"/>
-            <w:vAlign w:val="center"/>
-          </w:tcPr>
-          <w:p>
-            <w:pPr>
-              <w:spacing w:before="120"/>
-              <w:rPr>
-                <w:rFonts w:cs="Arial"/>
-              </w:rPr>
-            </w:pPr>
-          </w:p>
-        </w:tc>
-      </w:tr>
-      <w:tr>
-        <w:tc>
-          <w:tcPr>
-            <w:tcW w:w="1630" w:type="dxa"/>
-            <w:vAlign w:val="center"/>
-          </w:tcPr>
-          <w:p>
-            <w:pPr>
-              <w:spacing w:before="120"/>
-              <w:jc w:val="center"/>
-              <w:rPr>
-                <w:rFonts w:cs="Arial"/>
-              </w:rPr>
-            </w:pPr>
-          </w:p>
-        </w:tc>
-        <w:tc>
-          <w:tcPr>
-            <w:tcW w:w="6303" w:type="dxa"/>
-            <w:gridSpan w:val="2"/>
-          </w:tcPr>
-          <w:p>
-            <w:pPr>
-              <w:spacing w:before="120"/>
-              <w:rPr>
-                <w:rFonts w:cs="Arial"/>
-              </w:rPr>
-            </w:pPr>
-          </w:p>
-        </w:tc>
-        <w:tc>
-          <w:tcPr>
-            <w:tcW w:w="1276" w:type="dxa"/>
-            <w:vAlign w:val="center"/>
-          </w:tcPr>
-          <w:p>
-            <w:pPr>
-              <w:spacing w:before="120"/>
-              <w:rPr>
-                <w:rFonts w:cs="Arial"/>
-              </w:rPr>
-            </w:pPr>
-          </w:p>
-        </w:tc>
-      </w:tr>
-      <w:tr>
-        <w:tc>
-          <w:tcPr>
-            <w:tcW w:w="1630" w:type="dxa"/>
-            <w:vAlign w:val="center"/>
-          </w:tcPr>
-          <w:p>
-            <w:pPr>
-              <w:spacing w:before="120"/>
-              <w:jc w:val="center"/>
-              <w:rPr>
-                <w:rFonts w:cs="Arial"/>
-              </w:rPr>
-            </w:pPr>
-          </w:p>
-        </w:tc>
-        <w:tc>
-          <w:tcPr>
-            <w:tcW w:w="6303" w:type="dxa"/>
-            <w:gridSpan w:val="2"/>
-          </w:tcPr>
-          <w:p>
-            <w:pPr>
-              <w:spacing w:before="120"/>
-              <w:rPr>
-                <w:rFonts w:cs="Arial"/>
-              </w:rPr>
-            </w:pPr>
-          </w:p>
-        </w:tc>
-        <w:tc>
-          <w:tcPr>
-            <w:tcW w:w="1276" w:type="dxa"/>
-            <w:vAlign w:val="center"/>
-          </w:tcPr>
-          <w:p>
-            <w:pPr>
-              <w:spacing w:before="120"/>
-              <w:rPr>
-                <w:rFonts w:cs="Arial"/>
-              </w:rPr>
-            </w:pPr>
-          </w:p>
-        </w:tc>
-      </w:tr>
-      <w:tr>
-        <w:tc>
-          <w:tcPr>
-            <w:tcW w:w="1630" w:type="dxa"/>
-            <w:vAlign w:val="center"/>
-          </w:tcPr>
-          <w:p>
-            <w:pPr>
-              <w:spacing w:before="120"/>
-              <w:jc w:val="center"/>
-              <w:rPr>
-                <w:rFonts w:cs="Arial"/>
-              </w:rPr>
-            </w:pPr>
-          </w:p>
-        </w:tc>
-        <w:tc>
-          <w:tcPr>
-            <w:tcW w:w="6303" w:type="dxa"/>
-            <w:gridSpan w:val="2"/>
-          </w:tcPr>
-          <w:p>
-            <w:pPr>
-              <w:spacing w:before="120"/>
-              <w:rPr>
-                <w:rFonts w:cs="Arial"/>
-              </w:rPr>
-            </w:pPr>
-          </w:p>
-        </w:tc>
-        <w:tc>
-          <w:tcPr>
-            <w:tcW w:w="1276" w:type="dxa"/>
-            <w:vAlign w:val="center"/>
-          </w:tcPr>
-          <w:p>
-            <w:pPr>
-              <w:spacing w:before="120"/>
-              <w:rPr>
-                <w:rFonts w:cs="Arial"/>
-              </w:rPr>
-            </w:pPr>
-          </w:p>
-        </w:tc>
-      </w:tr>
-      <w:tr>
-        <w:tc>
-          <w:tcPr>
-            <w:tcW w:w="1630" w:type="dxa"/>
-            <w:vAlign w:val="center"/>
-          </w:tcPr>
-          <w:p>
-            <w:pPr>
-              <w:spacing w:before="120"/>
-              <w:jc w:val="center"/>
-              <w:rPr>
-                <w:rFonts w:cs="Arial"/>
-              </w:rPr>
-            </w:pPr>
-          </w:p>
-        </w:tc>
-        <w:tc>
-          <w:tcPr>
-            <w:tcW w:w="6303" w:type="dxa"/>
-            <w:gridSpan w:val="2"/>
-          </w:tcPr>
-          <w:p>
-            <w:pPr>
-              <w:spacing w:before="120"/>
-              <w:rPr>
-                <w:rFonts w:cs="Arial"/>
-              </w:rPr>
-            </w:pPr>
-          </w:p>
-        </w:tc>
-        <w:tc>
-          <w:tcPr>
-            <w:tcW w:w="1276" w:type="dxa"/>
-            <w:vAlign w:val="center"/>
-          </w:tcPr>
-          <w:p>
-            <w:pPr>
-              <w:spacing w:before="120"/>
-              <w:rPr>
-                <w:rFonts w:cs="Arial"/>
-              </w:rPr>
-            </w:pPr>
-          </w:p>
-        </w:tc>
-      </w:tr>
-      <w:tr>
-        <w:tc>
-          <w:tcPr>
-            <w:tcW w:w="1630" w:type="dxa"/>
-            <w:vAlign w:val="center"/>
-          </w:tcPr>
-          <w:p>
-            <w:pPr>
-              <w:spacing w:before="120"/>
-              <w:jc w:val="center"/>
-              <w:rPr>
-                <w:rFonts w:cs="Arial"/>
-              </w:rPr>
-            </w:pPr>
-          </w:p>
-        </w:tc>
-        <w:tc>
-          <w:tcPr>
-            <w:tcW w:w="6303" w:type="dxa"/>
-            <w:gridSpan w:val="2"/>
-          </w:tcPr>
-          <w:p>
-            <w:pPr>
-              <w:spacing w:before="120"/>
-              <w:rPr>
-                <w:rFonts w:cs="Arial"/>
-              </w:rPr>
-            </w:pPr>
-          </w:p>
-        </w:tc>
-        <w:tc>
-          <w:tcPr>
-            <w:tcW w:w="1276" w:type="dxa"/>
-            <w:vAlign w:val="center"/>
-          </w:tcPr>
-          <w:p>
-            <w:pPr>
-              <w:spacing w:before="120"/>
-              <w:rPr>
-                <w:rFonts w:cs="Arial"/>
-              </w:rPr>
-            </w:pPr>
-          </w:p>
-        </w:tc>
-      </w:tr>
-      <w:tr>
-        <w:tc>
-          <w:tcPr>
-            <w:tcW w:w="1630" w:type="dxa"/>
-            <w:vAlign w:val="center"/>
-          </w:tcPr>
-          <w:p>
-            <w:pPr>
-              <w:spacing w:before="120"/>
-              <w:jc w:val="center"/>
-              <w:rPr>
-                <w:rFonts w:cs="Arial"/>
-              </w:rPr>
-            </w:pPr>
-          </w:p>
-        </w:tc>
-        <w:tc>
-          <w:tcPr>
-            <w:tcW w:w="6303" w:type="dxa"/>
-            <w:gridSpan w:val="2"/>
-          </w:tcPr>
-          <w:p>
-            <w:pPr>
-              <w:spacing w:before="120"/>
-              <w:rPr>
-                <w:rFonts w:cs="Arial"/>
-              </w:rPr>
-            </w:pPr>
-          </w:p>
-        </w:tc>
-        <w:tc>
-          <w:tcPr>
-            <w:tcW w:w="1276" w:type="dxa"/>
-            <w:vAlign w:val="center"/>
-          </w:tcPr>
-          <w:p>
-            <w:pPr>
-              <w:spacing w:before="120"/>
-              <w:rPr>
-                <w:rFonts w:cs="Arial"/>
-              </w:rPr>
-            </w:pPr>
-          </w:p>
-        </w:tc>
-      </w:tr>
-      <w:tr>
-        <w:tc>
-          <w:tcPr>
-            <w:tcW w:w="1630" w:type="dxa"/>
-            <w:vAlign w:val="center"/>
-          </w:tcPr>
-          <w:p>
-            <w:pPr>
-              <w:spacing w:before="120"/>
-              <w:jc w:val="center"/>
-              <w:rPr>
-                <w:rFonts w:cs="Arial"/>
-              </w:rPr>
-            </w:pPr>
-          </w:p>
-        </w:tc>
-        <w:tc>
-          <w:tcPr>
-            <w:tcW w:w="6303" w:type="dxa"/>
-            <w:gridSpan w:val="2"/>
-          </w:tcPr>
-          <w:p>
-            <w:pPr>
-              <w:spacing w:before="120"/>
-              <w:rPr>
-                <w:rFonts w:cs="Arial"/>
-              </w:rPr>
-            </w:pPr>
-          </w:p>
-        </w:tc>
-        <w:tc>
-          <w:tcPr>
-            <w:tcW w:w="1276" w:type="dxa"/>
-            <w:vAlign w:val="center"/>
-          </w:tcPr>
-          <w:p>
-            <w:pPr>
-              <w:spacing w:before="120"/>
-              <w:rPr>
-                <w:rFonts w:cs="Arial"/>
-              </w:rPr>
-            </w:pPr>
-          </w:p>
-        </w:tc>
-      </w:tr>
-      <w:tr>
-        <w:tc>
-          <w:tcPr>
-            <w:tcW w:w="1630" w:type="dxa"/>
-            <w:vAlign w:val="center"/>
-          </w:tcPr>
-          <w:p>
-            <w:pPr>
-              <w:spacing w:before="120"/>
-              <w:jc w:val="center"/>
-              <w:rPr>
-                <w:rFonts w:cs="Arial"/>
-              </w:rPr>
-            </w:pPr>
-          </w:p>
-        </w:tc>
-        <w:tc>
-          <w:tcPr>
-            <w:tcW w:w="6303" w:type="dxa"/>
-            <w:gridSpan w:val="2"/>
-          </w:tcPr>
-          <w:p>
-            <w:pPr>
-              <w:spacing w:before="120"/>
-              <w:rPr>
-                <w:rFonts w:cs="Arial"/>
-              </w:rPr>
-            </w:pPr>
-          </w:p>
-        </w:tc>
-        <w:tc>
-          <w:tcPr>
-            <w:tcW w:w="1276" w:type="dxa"/>
-            <w:vAlign w:val="center"/>
-          </w:tcPr>
-          <w:p>
-            <w:pPr>
-              <w:spacing w:before="120"/>
-              <w:rPr>
-                <w:rFonts w:cs="Arial"/>
-              </w:rPr>
-            </w:pPr>
-          </w:p>
-        </w:tc>
-      </w:tr>
-      <w:tr>
-        <w:tc>
-          <w:tcPr>
-            <w:tcW w:w="1630" w:type="dxa"/>
-            <w:vAlign w:val="center"/>
-          </w:tcPr>
-          <w:p>
-            <w:pPr>
-              <w:spacing w:before="120"/>
-              <w:jc w:val="center"/>
-              <w:rPr>
-                <w:rFonts w:cs="Arial"/>
-              </w:rPr>
-            </w:pPr>
-          </w:p>
-        </w:tc>
-        <w:tc>
-          <w:tcPr>
-            <w:tcW w:w="6303" w:type="dxa"/>
-            <w:gridSpan w:val="2"/>
-          </w:tcPr>
-          <w:p>
-            <w:pPr>
-              <w:spacing w:before="120"/>
-              <w:rPr>
-                <w:rFonts w:cs="Arial"/>
-              </w:rPr>
-            </w:pPr>
-          </w:p>
-        </w:tc>
-        <w:tc>
-          <w:tcPr>
-            <w:tcW w:w="1276" w:type="dxa"/>
-            <w:vAlign w:val="center"/>
-          </w:tcPr>
-          <w:p>
-            <w:pPr>
-              <w:spacing w:before="120"/>
-              <w:rPr>
-                <w:rFonts w:cs="Arial"/>
-              </w:rPr>
-            </w:pPr>
-          </w:p>
-        </w:tc>
-      </w:tr>
-      <w:tr>
-        <w:tc>
-          <w:tcPr>
-            <w:tcW w:w="1630" w:type="dxa"/>
-            <w:vAlign w:val="center"/>
-          </w:tcPr>
-          <w:p>
-            <w:pPr>
-              <w:spacing w:before="120"/>
-              <w:jc w:val="center"/>
-              <w:rPr>
-                <w:rFonts w:cs="Arial"/>
-              </w:rPr>
-            </w:pPr>
-          </w:p>
-        </w:tc>
-        <w:tc>
-          <w:tcPr>
-            <w:tcW w:w="6303" w:type="dxa"/>
-            <w:gridSpan w:val="2"/>
-          </w:tcPr>
-          <w:p>
-            <w:pPr>
-              <w:spacing w:before="120"/>
-              <w:rPr>
-                <w:rFonts w:cs="Arial"/>
-              </w:rPr>
-            </w:pPr>
-          </w:p>
-        </w:tc>
-        <w:tc>
-          <w:tcPr>
-            <w:tcW w:w="1276" w:type="dxa"/>
-            <w:vAlign w:val="center"/>
-          </w:tcPr>
-          <w:p>
-            <w:pPr>
-              <w:spacing w:before="120"/>
-              <w:rPr>
-                <w:rFonts w:cs="Arial"/>
-              </w:rPr>
-            </w:pPr>
-          </w:p>
-        </w:tc>
-      </w:tr>
-      <w:tr>
-        <w:tc>
-          <w:tcPr>
-            <w:tcW w:w="1630" w:type="dxa"/>
-            <w:vAlign w:val="center"/>
-          </w:tcPr>
-          <w:p>
-            <w:pPr>
-              <w:spacing w:before="120"/>
-              <w:jc w:val="center"/>
-              <w:rPr>
-                <w:rFonts w:cs="Arial"/>
-              </w:rPr>
-            </w:pPr>
-          </w:p>
-        </w:tc>
-        <w:tc>
-          <w:tcPr>
-            <w:tcW w:w="6303" w:type="dxa"/>
-            <w:gridSpan w:val="2"/>
-          </w:tcPr>
-          <w:p>
-            <w:pPr>
-              <w:spacing w:before="120"/>
-              <w:rPr>
-                <w:rFonts w:cs="Arial"/>
-              </w:rPr>
-            </w:pPr>
-          </w:p>
-        </w:tc>
-        <w:tc>
-          <w:tcPr>
-            <w:tcW w:w="1276" w:type="dxa"/>
-            <w:vAlign w:val="center"/>
-          </w:tcPr>
-          <w:p>
-            <w:pPr>
-              <w:spacing w:before="120"/>
-              <w:rPr>
-                <w:rFonts w:cs="Arial"/>
-              </w:rPr>
-            </w:pPr>
-          </w:p>
-        </w:tc>
-      </w:tr>
-      <w:tr>
-        <w:tc>
-          <w:tcPr>
-            <w:tcW w:w="1630" w:type="dxa"/>
-            <w:vAlign w:val="center"/>
-          </w:tcPr>
-          <w:p>
-            <w:pPr>
-              <w:spacing w:before="120"/>
-              <w:jc w:val="center"/>
-              <w:rPr>
-                <w:rFonts w:cs="Arial"/>
-              </w:rPr>
-            </w:pPr>
-          </w:p>
-        </w:tc>
-        <w:tc>
-          <w:tcPr>
-            <w:tcW w:w="6303" w:type="dxa"/>
-            <w:gridSpan w:val="2"/>
-          </w:tcPr>
-          <w:p>
-            <w:pPr>
-              <w:spacing w:before="120"/>
-              <w:rPr>
-                <w:rFonts w:cs="Arial"/>
-              </w:rPr>
-            </w:pPr>
-          </w:p>
-        </w:tc>
-        <w:tc>
-          <w:tcPr>
-            <w:tcW w:w="1276" w:type="dxa"/>
-            <w:vAlign w:val="center"/>
-          </w:tcPr>
-          <w:p>
-            <w:pPr>
-              <w:spacing w:before="120"/>
-              <w:rPr>
-                <w:rFonts w:cs="Arial"/>
-              </w:rPr>
-            </w:pPr>
-          </w:p>
-        </w:tc>
-      </w:tr>
-      <w:tr>
-        <w:tc>
-          <w:tcPr>
-            <w:tcW w:w="1630" w:type="dxa"/>
-            <w:vAlign w:val="center"/>
-          </w:tcPr>
-          <w:p>
-            <w:pPr>
-              <w:spacing w:before="120"/>
-              <w:jc w:val="center"/>
-              <w:rPr>
-                <w:rFonts w:cs="Arial"/>
-              </w:rPr>
-            </w:pPr>
-          </w:p>
-        </w:tc>
-        <w:tc>
-          <w:tcPr>
-            <w:tcW w:w="6303" w:type="dxa"/>
-            <w:gridSpan w:val="2"/>
-          </w:tcPr>
-          <w:p>
-            <w:pPr>
-              <w:spacing w:before="120"/>
-              <w:rPr>
-                <w:rFonts w:cs="Arial"/>
-              </w:rPr>
-            </w:pPr>
-          </w:p>
-        </w:tc>
-        <w:tc>
-          <w:tcPr>
-            <w:tcW w:w="1276" w:type="dxa"/>
-            <w:vAlign w:val="center"/>
-          </w:tcPr>
-          <w:p>
-            <w:pPr>
-              <w:spacing w:before="120"/>
-              <w:rPr>
-                <w:rFonts w:cs="Arial"/>
-              </w:rPr>
-            </w:pPr>
-          </w:p>
-        </w:tc>
-      </w:tr>
-      <w:tr>
-        <w:tc>
-          <w:tcPr>
-            <w:tcW w:w="1630" w:type="dxa"/>
-            <w:vAlign w:val="center"/>
-          </w:tcPr>
-          <w:p>
-            <w:pPr>
-              <w:spacing w:before="120"/>
-              <w:jc w:val="center"/>
-              <w:rPr>
-                <w:rFonts w:cs="Arial"/>
-              </w:rPr>
-            </w:pPr>
-          </w:p>
-        </w:tc>
-        <w:tc>
-          <w:tcPr>
-            <w:tcW w:w="6303" w:type="dxa"/>
-            <w:gridSpan w:val="2"/>
-          </w:tcPr>
-          <w:p>
-            <w:pPr>
-              <w:spacing w:before="120"/>
-              <w:rPr>
-                <w:rFonts w:cs="Arial"/>
-              </w:rPr>
-            </w:pPr>
-          </w:p>
-        </w:tc>
-        <w:tc>
-          <w:tcPr>
-            <w:tcW w:w="1276" w:type="dxa"/>
-            <w:vAlign w:val="center"/>
-          </w:tcPr>
-          <w:p>
-            <w:pPr>
-              <w:spacing w:before="120"/>
-              <w:rPr>
-                <w:rFonts w:cs="Arial"/>
-              </w:rPr>
-            </w:pPr>
-          </w:p>
-        </w:tc>
-      </w:tr>
-      <w:tr>
-        <w:tc>
-          <w:tcPr>
-            <w:tcW w:w="1630" w:type="dxa"/>
-            <w:vAlign w:val="center"/>
-          </w:tcPr>
-          <w:p>
-            <w:pPr>
-              <w:spacing w:before="120"/>
-              <w:jc w:val="center"/>
-              <w:rPr>
-                <w:rFonts w:cs="Arial"/>
-              </w:rPr>
-            </w:pPr>
-          </w:p>
-        </w:tc>
-        <w:tc>
-          <w:tcPr>
-            <w:tcW w:w="6303" w:type="dxa"/>
-            <w:gridSpan w:val="2"/>
-          </w:tcPr>
-          <w:p>
-            <w:pPr>
-              <w:spacing w:before="120"/>
-              <w:rPr>
-                <w:rFonts w:cs="Arial"/>
-              </w:rPr>
-            </w:pPr>
-          </w:p>
-        </w:tc>
-        <w:tc>
-          <w:tcPr>
-            <w:tcW w:w="1276" w:type="dxa"/>
-            <w:vAlign w:val="center"/>
-          </w:tcPr>
-          <w:p>
-            <w:pPr>
-              <w:spacing w:before="120"/>
-              <w:rPr>
-                <w:rFonts w:cs="Arial"/>
-              </w:rPr>
-            </w:pPr>
-          </w:p>
-        </w:tc>
-      </w:tr>
-      <w:tr>
-        <w:tc>
-          <w:tcPr>
-            <w:tcW w:w="1630" w:type="dxa"/>
-            <w:vAlign w:val="center"/>
-          </w:tcPr>
-          <w:p>
-            <w:pPr>
-              <w:spacing w:before="120"/>
-              <w:jc w:val="center"/>
-              <w:rPr>
-                <w:rFonts w:cs="Arial"/>
-              </w:rPr>
-            </w:pPr>
-          </w:p>
-        </w:tc>
-        <w:tc>
-          <w:tcPr>
-            <w:tcW w:w="6303" w:type="dxa"/>
-            <w:gridSpan w:val="2"/>
-          </w:tcPr>
-          <w:p>
-            <w:pPr>
-              <w:spacing w:before="120"/>
-              <w:rPr>
-                <w:rFonts w:cs="Arial"/>
-              </w:rPr>
-            </w:pPr>
-          </w:p>
-        </w:tc>
-        <w:tc>
-          <w:tcPr>
-            <w:tcW w:w="1276" w:type="dxa"/>
-            <w:vAlign w:val="center"/>
-          </w:tcPr>
-          <w:p>
-            <w:pPr>
-              <w:spacing w:before="120"/>
-              <w:rPr>
-                <w:rFonts w:cs="Arial"/>
-              </w:rPr>
-            </w:pPr>
-          </w:p>
-        </w:tc>
-      </w:tr>
-      <w:tr>
-        <w:tc>
-          <w:tcPr>
-            <w:tcW w:w="1630" w:type="dxa"/>
-            <w:vAlign w:val="center"/>
-          </w:tcPr>
-          <w:p>
-            <w:pPr>
-              <w:spacing w:before="120"/>
-              <w:jc w:val="center"/>
-              <w:rPr>
-                <w:rFonts w:cs="Arial"/>
-              </w:rPr>
-            </w:pPr>
-          </w:p>
-        </w:tc>
-        <w:tc>
-          <w:tcPr>
-            <w:tcW w:w="6303" w:type="dxa"/>
-            <w:gridSpan w:val="2"/>
-          </w:tcPr>
-          <w:p>
-            <w:pPr>
-              <w:spacing w:before="120"/>
-              <w:rPr>
-                <w:rFonts w:cs="Arial"/>
-              </w:rPr>
-            </w:pPr>
-          </w:p>
-        </w:tc>
-        <w:tc>
-          <w:tcPr>
-            <w:tcW w:w="1276" w:type="dxa"/>
-            <w:vAlign w:val="center"/>
-          </w:tcPr>
-          <w:p>
-            <w:pPr>
-              <w:spacing w:before="120"/>
-              <w:rPr>
-                <w:rFonts w:cs="Arial"/>
-              </w:rPr>
-            </w:pPr>
-          </w:p>
-        </w:tc>
-      </w:tr>
-      <w:tr>
-        <w:tc>
-          <w:tcPr>
-            <w:tcW w:w="1630" w:type="dxa"/>
-            <w:vAlign w:val="center"/>
-          </w:tcPr>
-          <w:p>
-            <w:pPr>
-              <w:spacing w:before="120"/>
-              <w:jc w:val="center"/>
-              <w:rPr>
-                <w:rFonts w:cs="Arial"/>
-              </w:rPr>
-            </w:pPr>
-          </w:p>
-        </w:tc>
-        <w:tc>
-          <w:tcPr>
-            <w:tcW w:w="6303" w:type="dxa"/>
-            <w:gridSpan w:val="2"/>
-          </w:tcPr>
-          <w:p>
-            <w:pPr>
-              <w:spacing w:before="120"/>
-              <w:rPr>
-                <w:rFonts w:cs="Arial"/>
-              </w:rPr>
-            </w:pPr>
-          </w:p>
-        </w:tc>
-        <w:tc>
-          <w:tcPr>
-            <w:tcW w:w="1276" w:type="dxa"/>
-            <w:vAlign w:val="center"/>
-          </w:tcPr>
-          <w:p>
-            <w:pPr>
-              <w:spacing w:before="120"/>
-              <w:rPr>
-                <w:rFonts w:cs="Arial"/>
-              </w:rPr>
-            </w:pPr>
-          </w:p>
-        </w:tc>
-      </w:tr>
-      <w:tr>
-        <w:tc>
-          <w:tcPr>
-            <w:tcW w:w="1630" w:type="dxa"/>
-            <w:vAlign w:val="center"/>
-          </w:tcPr>
-          <w:p>
-            <w:pPr>
-              <w:spacing w:before="120"/>
-              <w:jc w:val="center"/>
-              <w:rPr>
-                <w:rFonts w:cs="Arial"/>
-              </w:rPr>
-            </w:pPr>
-          </w:p>
-        </w:tc>
-        <w:tc>
-          <w:tcPr>
-            <w:tcW w:w="6303" w:type="dxa"/>
-            <w:gridSpan w:val="2"/>
-          </w:tcPr>
-          <w:p>
-            <w:pPr>
-              <w:spacing w:before="120"/>
-              <w:rPr>
-                <w:rFonts w:cs="Arial"/>
-              </w:rPr>
-            </w:pPr>
-          </w:p>
-        </w:tc>
-        <w:tc>
-          <w:tcPr>
-            <w:tcW w:w="1276" w:type="dxa"/>
-            <w:vAlign w:val="center"/>
-          </w:tcPr>
-          <w:p>
-            <w:pPr>
-              <w:spacing w:before="120"/>
-              <w:rPr>
-                <w:rFonts w:cs="Arial"/>
-              </w:rPr>
-            </w:pPr>
-          </w:p>
-        </w:tc>
-      </w:tr>
-      <w:tr>
-        <w:tc>
-          <w:tcPr>
-            <w:tcW w:w="1630" w:type="dxa"/>
-            <w:vAlign w:val="center"/>
-          </w:tcPr>
-          <w:p>
-            <w:pPr>
-              <w:spacing w:before="120"/>
-              <w:jc w:val="center"/>
-              <w:rPr>
-                <w:rFonts w:cs="Arial"/>
-              </w:rPr>
-            </w:pPr>
-          </w:p>
-        </w:tc>
-        <w:tc>
-          <w:tcPr>
-            <w:tcW w:w="6303" w:type="dxa"/>
-            <w:gridSpan w:val="2"/>
-          </w:tcPr>
-          <w:p>
-            <w:pPr>
-              <w:spacing w:before="120"/>
-              <w:rPr>
-                <w:rFonts w:cs="Arial"/>
-              </w:rPr>
-            </w:pPr>
-          </w:p>
-        </w:tc>
-        <w:tc>
-          <w:tcPr>
-            <w:tcW w:w="1276" w:type="dxa"/>
-            <w:vAlign w:val="center"/>
-          </w:tcPr>
-          <w:p>
-            <w:pPr>
-              <w:spacing w:before="120"/>
-              <w:rPr>
-                <w:rFonts w:cs="Arial"/>
-              </w:rPr>
-            </w:pPr>
-          </w:p>
-        </w:tc>
-      </w:tr>
-      <w:tr>
-        <w:tc>
-          <w:tcPr>
-            <w:tcW w:w="1630" w:type="dxa"/>
-            <w:vAlign w:val="center"/>
-          </w:tcPr>
-          <w:p>
-            <w:pPr>
-              <w:spacing w:before="120"/>
-              <w:jc w:val="center"/>
-              <w:rPr>
-                <w:rFonts w:cs="Arial"/>
-              </w:rPr>
-            </w:pPr>
-          </w:p>
-        </w:tc>
-        <w:tc>
-          <w:tcPr>
-            <w:tcW w:w="6303" w:type="dxa"/>
-            <w:gridSpan w:val="2"/>
-          </w:tcPr>
-          <w:p>
-            <w:pPr>
-              <w:spacing w:before="120"/>
-              <w:rPr>
-                <w:rFonts w:cs="Arial"/>
-              </w:rPr>
-            </w:pPr>
-          </w:p>
-        </w:tc>
-        <w:tc>
-          <w:tcPr>
-            <w:tcW w:w="1276" w:type="dxa"/>
-            <w:vAlign w:val="center"/>
-          </w:tcPr>
-          <w:p>
-            <w:pPr>
-              <w:spacing w:before="120"/>
-              <w:rPr>
-                <w:rFonts w:cs="Arial"/>
-              </w:rPr>
-            </w:pPr>
-          </w:p>
-        </w:tc>
-      </w:tr>
-      <w:tr>
-        <w:tc>
-          <w:tcPr>
-            <w:tcW w:w="1630" w:type="dxa"/>
-            <w:vAlign w:val="center"/>
-          </w:tcPr>
-          <w:p>
-            <w:pPr>
-              <w:spacing w:before="120"/>
-              <w:jc w:val="center"/>
-              <w:rPr>
-                <w:rFonts w:cs="Arial"/>
-              </w:rPr>
-            </w:pPr>
-          </w:p>
-        </w:tc>
-        <w:tc>
-          <w:tcPr>
-            <w:tcW w:w="6303" w:type="dxa"/>
-            <w:gridSpan w:val="2"/>
-          </w:tcPr>
-          <w:p>
-            <w:pPr>
-              <w:spacing w:before="120"/>
-              <w:rPr>
-                <w:rFonts w:cs="Arial"/>
-              </w:rPr>
-            </w:pPr>
-          </w:p>
-        </w:tc>
-        <w:tc>
-          <w:tcPr>
-            <w:tcW w:w="1276" w:type="dxa"/>
-            <w:vAlign w:val="center"/>
-          </w:tcPr>
-          <w:p>
-            <w:pPr>
-              <w:spacing w:before="120"/>
-              <w:rPr>
-                <w:rFonts w:cs="Arial"/>
-              </w:rPr>
-            </w:pPr>
-          </w:p>
-        </w:tc>
-      </w:tr>
-      <w:tr>
-        <w:tc>
-          <w:tcPr>
-            <w:tcW w:w="1630" w:type="dxa"/>
-            <w:vAlign w:val="center"/>
-          </w:tcPr>
-          <w:p>
-            <w:pPr>
-              <w:spacing w:before="120"/>
-              <w:jc w:val="center"/>
-              <w:rPr>
-                <w:rFonts w:cs="Arial"/>
-              </w:rPr>
-            </w:pPr>
-          </w:p>
-        </w:tc>
-        <w:tc>
-          <w:tcPr>
-            <w:tcW w:w="6303" w:type="dxa"/>
-            <w:gridSpan w:val="2"/>
-          </w:tcPr>
-          <w:p>
-            <w:pPr>
-              <w:spacing w:before="120"/>
-              <w:rPr>
-                <w:rFonts w:cs="Arial"/>
-              </w:rPr>
-            </w:pPr>
-          </w:p>
-        </w:tc>
-        <w:tc>
-          <w:tcPr>
-            <w:tcW w:w="1276" w:type="dxa"/>
-            <w:vAlign w:val="center"/>
-          </w:tcPr>
-          <w:p>
-            <w:pPr>
-              <w:spacing w:before="120"/>
-              <w:rPr>
-                <w:rFonts w:cs="Arial"/>
-              </w:rPr>
-            </w:pPr>
-          </w:p>
-        </w:tc>
-      </w:tr>
-      <w:tr>
-        <w:tc>
-          <w:tcPr>
-            <w:tcW w:w="1630" w:type="dxa"/>
-            <w:vAlign w:val="center"/>
-          </w:tcPr>
-          <w:p>
-            <w:pPr>
-              <w:spacing w:before="120"/>
-              <w:jc w:val="center"/>
-              <w:rPr>
-                <w:rFonts w:cs="Arial"/>
-              </w:rPr>
-            </w:pPr>
-          </w:p>
-        </w:tc>
-        <w:tc>
-          <w:tcPr>
-            <w:tcW w:w="6303" w:type="dxa"/>
-            <w:gridSpan w:val="2"/>
-          </w:tcPr>
-          <w:p>
-            <w:pPr>
-              <w:spacing w:before="120"/>
-              <w:rPr>
-                <w:rFonts w:cs="Arial"/>
-              </w:rPr>
-            </w:pPr>
-          </w:p>
-        </w:tc>
-        <w:tc>
-          <w:tcPr>
-            <w:tcW w:w="1276" w:type="dxa"/>
-            <w:vAlign w:val="center"/>
-          </w:tcPr>
-          <w:p>
-            <w:pPr>
-              <w:spacing w:before="120"/>
-              <w:rPr>
-                <w:rFonts w:cs="Arial"/>
-              </w:rPr>
-            </w:pPr>
-          </w:p>
-        </w:tc>
-      </w:tr>
-      <w:tr>
-        <w:tc>
-          <w:tcPr>
-            <w:tcW w:w="1630" w:type="dxa"/>
-            <w:vAlign w:val="center"/>
-          </w:tcPr>
-          <w:p>
-            <w:pPr>
-              <w:spacing w:before="120"/>
-              <w:jc w:val="center"/>
-              <w:rPr>
-                <w:rFonts w:cs="Arial"/>
-              </w:rPr>
-            </w:pPr>
-          </w:p>
-        </w:tc>
-        <w:tc>
-          <w:tcPr>
-            <w:tcW w:w="6303" w:type="dxa"/>
-            <w:gridSpan w:val="2"/>
-          </w:tcPr>
-          <w:p>
-            <w:pPr>
-              <w:spacing w:before="120"/>
-              <w:rPr>
-                <w:rFonts w:cs="Arial"/>
-              </w:rPr>
-            </w:pPr>
-          </w:p>
-        </w:tc>
-        <w:tc>
-          <w:tcPr>
-            <w:tcW w:w="1276" w:type="dxa"/>
-            <w:vAlign w:val="center"/>
-          </w:tcPr>
-          <w:p>
-            <w:pPr>
-              <w:spacing w:before="120"/>
-              <w:rPr>
-                <w:rFonts w:cs="Arial"/>
-              </w:rPr>
-            </w:pPr>
-          </w:p>
-        </w:tc>
-      </w:tr>
-      <w:tr>
-        <w:tc>
-          <w:tcPr>
-            <w:tcW w:w="1630" w:type="dxa"/>
-            <w:vAlign w:val="center"/>
-          </w:tcPr>
-          <w:p>
-            <w:pPr>
-              <w:spacing w:before="120"/>
-              <w:jc w:val="center"/>
-              <w:rPr>
-                <w:rFonts w:cs="Arial"/>
-              </w:rPr>
-            </w:pPr>
-          </w:p>
-        </w:tc>
-        <w:tc>
-          <w:tcPr>
-            <w:tcW w:w="6303" w:type="dxa"/>
-            <w:gridSpan w:val="2"/>
-          </w:tcPr>
-          <w:p>
-            <w:pPr>
-              <w:spacing w:before="120"/>
-              <w:rPr>
-                <w:rFonts w:cs="Arial"/>
-              </w:rPr>
-            </w:pPr>
-          </w:p>
-        </w:tc>
-        <w:tc>
-          <w:tcPr>
-            <w:tcW w:w="1276" w:type="dxa"/>
-            <w:vAlign w:val="center"/>
-          </w:tcPr>
-          <w:p>
-            <w:pPr>
-              <w:spacing w:before="120"/>
-              <w:rPr>
-                <w:rFonts w:cs="Arial"/>
-              </w:rPr>
-            </w:pPr>
-          </w:p>
-        </w:tc>
-      </w:tr>
-      <w:tr>
-        <w:tc>
-          <w:tcPr>
-            <w:tcW w:w="1630" w:type="dxa"/>
-            <w:vAlign w:val="center"/>
-          </w:tcPr>
-          <w:p>
-            <w:pPr>
-              <w:spacing w:before="120"/>
-              <w:jc w:val="center"/>
-              <w:rPr>
-                <w:rFonts w:cs="Arial"/>
-              </w:rPr>
-            </w:pPr>
-          </w:p>
-        </w:tc>
-        <w:tc>
-          <w:tcPr>
-            <w:tcW w:w="6303" w:type="dxa"/>
-            <w:gridSpan w:val="2"/>
-          </w:tcPr>
-          <w:p>
-            <w:pPr>
-              <w:spacing w:before="120"/>
-              <w:rPr>
-                <w:rFonts w:cs="Arial"/>
-              </w:rPr>
-            </w:pPr>
-          </w:p>
-        </w:tc>
-        <w:tc>
-          <w:tcPr>
-            <w:tcW w:w="1276" w:type="dxa"/>
-            <w:vAlign w:val="center"/>
-          </w:tcPr>
-          <w:p>
-            <w:pPr>
-              <w:spacing w:before="120"/>
-              <w:rPr>
-                <w:rFonts w:cs="Arial"/>
-              </w:rPr>
-            </w:pPr>
-          </w:p>
-        </w:tc>
-      </w:tr>
-      <w:tr>
-        <w:tc>
-          <w:tcPr>
-            <w:tcW w:w="1630" w:type="dxa"/>
-            <w:vAlign w:val="center"/>
-          </w:tcPr>
-          <w:p>
-            <w:pPr>
-              <w:spacing w:before="120"/>
-              <w:jc w:val="center"/>
-              <w:rPr>
-                <w:rFonts w:cs="Arial"/>
-              </w:rPr>
-            </w:pPr>
-          </w:p>
-        </w:tc>
-        <w:tc>
-          <w:tcPr>
-            <w:tcW w:w="6303" w:type="dxa"/>
-            <w:gridSpan w:val="2"/>
-          </w:tcPr>
-          <w:p>
-            <w:pPr>
-              <w:spacing w:before="120"/>
-              <w:rPr>
-                <w:rFonts w:cs="Arial"/>
-              </w:rPr>
-            </w:pPr>
-          </w:p>
-        </w:tc>
-        <w:tc>
-          <w:tcPr>
-            <w:tcW w:w="1276" w:type="dxa"/>
-            <w:vAlign w:val="center"/>
-          </w:tcPr>
-          <w:p>
-            <w:pPr>
-              <w:spacing w:before="120"/>
-              <w:rPr>
-                <w:rFonts w:cs="Arial"/>
-              </w:rPr>
-            </w:pPr>
-          </w:p>
-        </w:tc>
-      </w:tr>
-      <w:tr>
-        <w:tc>
-          <w:tcPr>
-            <w:tcW w:w="1630" w:type="dxa"/>
-            <w:vAlign w:val="center"/>
-          </w:tcPr>
-          <w:p>
-            <w:pPr>
-              <w:spacing w:before="120"/>
-              <w:jc w:val="center"/>
-              <w:rPr>
-                <w:rFonts w:cs="Arial"/>
-              </w:rPr>
-            </w:pPr>
-          </w:p>
-        </w:tc>
-        <w:tc>
-          <w:tcPr>
-            <w:tcW w:w="6303" w:type="dxa"/>
-            <w:gridSpan w:val="2"/>
-          </w:tcPr>
-          <w:p>
-            <w:pPr>
-              <w:spacing w:before="120"/>
-              <w:rPr>
-                <w:rFonts w:cs="Arial"/>
-              </w:rPr>
-            </w:pPr>
-          </w:p>
-        </w:tc>
-        <w:tc>
-          <w:tcPr>
-            <w:tcW w:w="1276" w:type="dxa"/>
-            <w:vAlign w:val="center"/>
-          </w:tcPr>
-          <w:p>
-            <w:pPr>
-              <w:spacing w:before="120"/>
-              <w:rPr>
-                <w:rFonts w:cs="Arial"/>
-              </w:rPr>
-            </w:pPr>
-          </w:p>
-        </w:tc>
-      </w:tr>
-      <w:tr>
-        <w:tc>
-          <w:tcPr>
-            <w:tcW w:w="1630" w:type="dxa"/>
-            <w:vAlign w:val="center"/>
-          </w:tcPr>
-          <w:p>
-            <w:pPr>
-              <w:spacing w:before="120"/>
-              <w:jc w:val="center"/>
-              <w:rPr>
-                <w:rFonts w:cs="Arial"/>
-              </w:rPr>
-            </w:pPr>
-          </w:p>
-        </w:tc>
-        <w:tc>
-          <w:tcPr>
-            <w:tcW w:w="6303" w:type="dxa"/>
-            <w:gridSpan w:val="2"/>
-          </w:tcPr>
-          <w:p>
-            <w:pPr>
-              <w:spacing w:before="120"/>
-              <w:rPr>
-                <w:rFonts w:cs="Arial"/>
-              </w:rPr>
-            </w:pPr>
-          </w:p>
-        </w:tc>
-        <w:tc>
-          <w:tcPr>
-            <w:tcW w:w="1276" w:type="dxa"/>
-            <w:vAlign w:val="center"/>
-          </w:tcPr>
-          <w:p>
-            <w:pPr>
-              <w:spacing w:before="120"/>
-              <w:rPr>
-                <w:rFonts w:cs="Arial"/>
-              </w:rPr>
-            </w:pPr>
-          </w:p>
-        </w:tc>
-      </w:tr>
-      <w:tr>
-        <w:tc>
-          <w:tcPr>
-            <w:tcW w:w="1630" w:type="dxa"/>
-            <w:vAlign w:val="center"/>
-          </w:tcPr>
-          <w:p>
-            <w:pPr>
-              <w:spacing w:before="120"/>
-              <w:jc w:val="center"/>
-              <w:rPr>
-                <w:rFonts w:cs="Arial"/>
-              </w:rPr>
-            </w:pPr>
-          </w:p>
-        </w:tc>
-        <w:tc>
-          <w:tcPr>
-            <w:tcW w:w="6303" w:type="dxa"/>
-            <w:gridSpan w:val="2"/>
-          </w:tcPr>
-          <w:p>
-            <w:pPr>
-              <w:spacing w:before="120"/>
-              <w:rPr>
-                <w:rFonts w:cs="Arial"/>
-              </w:rPr>
-            </w:pPr>
-          </w:p>
-        </w:tc>
-        <w:tc>
-          <w:tcPr>
-            <w:tcW w:w="1276" w:type="dxa"/>
-            <w:vAlign w:val="center"/>
-          </w:tcPr>
-          <w:p>
-            <w:pPr>
-              <w:spacing w:before="120"/>
-              <w:rPr>
-                <w:rFonts w:cs="Arial"/>
-              </w:rPr>
-            </w:pPr>
+          </w:p>
+        </w:tc>
+        <w:tc>
+          <w:tcPr>
+            <w:tcW w:w="1276" w:type="dxa"/>
+            <w:vAlign w:val="center"/>
+          </w:tcPr>
+          <w:p>
+            <w:pPr>
+              <w:spacing w:before="120"/>
+              <w:rPr>
+                <w:rFonts w:cs="Arial"/>
+              </w:rPr>
+            </w:pPr>
+            <w:r>
+              <w:rPr>
+                <w:rFonts w:cs="Arial"/>
+              </w:rPr>
+              <w:t>1h</w:t>
+            </w:r>
+          </w:p>
+        </w:tc>
+      </w:tr>
+      <w:tr>
+        <w:tc>
+          <w:tcPr>
+            <w:tcW w:w="1630" w:type="dxa"/>
+            <w:vMerge w:val="restart"/>
+            <w:vAlign w:val="center"/>
+          </w:tcPr>
+          <w:p>
+            <w:pPr>
+              <w:spacing w:before="120"/>
+              <w:jc w:val="center"/>
+              <w:rPr>
+                <w:rFonts w:cs="Arial"/>
+              </w:rPr>
+            </w:pPr>
+            <w:r>
+              <w:rPr>
+                <w:rFonts w:cs="Arial"/>
+              </w:rPr>
+              <w:t>06.06.2017</w:t>
+            </w:r>
+          </w:p>
+        </w:tc>
+        <w:tc>
+          <w:tcPr>
+            <w:tcW w:w="6303" w:type="dxa"/>
+            <w:gridSpan w:val="2"/>
+          </w:tcPr>
+          <w:p>
+            <w:pPr>
+              <w:spacing w:before="120"/>
+              <w:rPr>
+                <w:rFonts w:cs="Arial"/>
+              </w:rPr>
+            </w:pPr>
+            <w:r>
+              <w:rPr>
+                <w:rFonts w:cs="Arial"/>
+              </w:rPr>
+              <w:t>Visite des expert n°2 + résumé documentation</w:t>
+            </w:r>
+          </w:p>
+        </w:tc>
+        <w:tc>
+          <w:tcPr>
+            <w:tcW w:w="1276" w:type="dxa"/>
+            <w:vAlign w:val="center"/>
+          </w:tcPr>
+          <w:p>
+            <w:pPr>
+              <w:spacing w:before="120"/>
+              <w:rPr>
+                <w:rFonts w:cs="Arial"/>
+              </w:rPr>
+            </w:pPr>
+            <w:r>
+              <w:rPr>
+                <w:rFonts w:cs="Arial"/>
+              </w:rPr>
+              <w:t>1h</w:t>
+            </w:r>
+          </w:p>
+        </w:tc>
+      </w:tr>
+      <w:tr>
+        <w:tc>
+          <w:tcPr>
+            <w:tcW w:w="1630" w:type="dxa"/>
+            <w:vMerge/>
+            <w:vAlign w:val="center"/>
+          </w:tcPr>
+          <w:p>
+            <w:pPr>
+              <w:spacing w:before="120"/>
+              <w:jc w:val="center"/>
+              <w:rPr>
+                <w:rFonts w:cs="Arial"/>
+              </w:rPr>
+            </w:pPr>
+          </w:p>
+        </w:tc>
+        <w:tc>
+          <w:tcPr>
+            <w:tcW w:w="6303" w:type="dxa"/>
+            <w:gridSpan w:val="2"/>
+          </w:tcPr>
+          <w:p>
+            <w:pPr>
+              <w:spacing w:before="120"/>
+              <w:rPr>
+                <w:rFonts w:cs="Arial"/>
+              </w:rPr>
+            </w:pPr>
+            <w:r>
+              <w:rPr>
+                <w:rFonts w:cs="Arial"/>
+              </w:rPr>
+              <w:t>Complétion de la documentation</w:t>
+            </w:r>
+          </w:p>
+        </w:tc>
+        <w:tc>
+          <w:tcPr>
+            <w:tcW w:w="1276" w:type="dxa"/>
+            <w:vAlign w:val="center"/>
+          </w:tcPr>
+          <w:p>
+            <w:pPr>
+              <w:spacing w:before="120"/>
+              <w:rPr>
+                <w:rFonts w:cs="Arial"/>
+              </w:rPr>
+            </w:pPr>
+            <w:r>
+              <w:rPr>
+                <w:rFonts w:cs="Arial"/>
+              </w:rPr>
+              <w:t>3h</w:t>
+            </w:r>
+          </w:p>
+        </w:tc>
+      </w:tr>
+      <w:tr>
+        <w:tc>
+          <w:tcPr>
+            <w:tcW w:w="1630" w:type="dxa"/>
+            <w:vMerge/>
+            <w:vAlign w:val="center"/>
+          </w:tcPr>
+          <w:p>
+            <w:pPr>
+              <w:spacing w:before="120"/>
+              <w:jc w:val="center"/>
+              <w:rPr>
+                <w:rFonts w:cs="Arial"/>
+              </w:rPr>
+            </w:pPr>
+          </w:p>
+        </w:tc>
+        <w:tc>
+          <w:tcPr>
+            <w:tcW w:w="6303" w:type="dxa"/>
+            <w:gridSpan w:val="2"/>
+          </w:tcPr>
+          <w:p>
+            <w:pPr>
+              <w:spacing w:before="120"/>
+              <w:rPr>
+                <w:rFonts w:cs="Arial"/>
+              </w:rPr>
+            </w:pPr>
+            <w:r>
+              <w:rPr>
+                <w:rFonts w:cs="Arial"/>
+              </w:rPr>
+              <w:t>Tests fonctionnels (Scan)</w:t>
+            </w:r>
+          </w:p>
+        </w:tc>
+        <w:tc>
+          <w:tcPr>
+            <w:tcW w:w="1276" w:type="dxa"/>
+            <w:vMerge w:val="restart"/>
+            <w:vAlign w:val="center"/>
+          </w:tcPr>
+          <w:p>
+            <w:pPr>
+              <w:spacing w:before="120"/>
+              <w:rPr>
+                <w:rFonts w:cs="Arial"/>
+              </w:rPr>
+            </w:pPr>
+            <w:r>
+              <w:rPr>
+                <w:rFonts w:cs="Arial"/>
+              </w:rPr>
+              <w:t>4h</w:t>
+            </w:r>
+          </w:p>
+        </w:tc>
+      </w:tr>
+      <w:tr>
+        <w:tc>
+          <w:tcPr>
+            <w:tcW w:w="1630" w:type="dxa"/>
+            <w:vMerge/>
+            <w:vAlign w:val="center"/>
+          </w:tcPr>
+          <w:p>
+            <w:pPr>
+              <w:spacing w:before="120"/>
+              <w:jc w:val="center"/>
+              <w:rPr>
+                <w:rFonts w:cs="Arial"/>
+              </w:rPr>
+            </w:pPr>
+          </w:p>
+        </w:tc>
+        <w:tc>
+          <w:tcPr>
+            <w:tcW w:w="6303" w:type="dxa"/>
+            <w:gridSpan w:val="2"/>
+          </w:tcPr>
+          <w:p>
+            <w:pPr>
+              <w:spacing w:before="120"/>
+              <w:rPr>
+                <w:rFonts w:cs="Arial"/>
+              </w:rPr>
+            </w:pPr>
+            <w:r>
+              <w:rPr>
+                <w:rFonts w:cs="Arial"/>
+              </w:rPr>
+              <w:t>Test suppression (cascade) d’une machine sur PhpMyAdmin</w:t>
+            </w:r>
+          </w:p>
+        </w:tc>
+        <w:tc>
+          <w:tcPr>
+            <w:tcW w:w="1276" w:type="dxa"/>
+            <w:vMerge/>
+            <w:vAlign w:val="center"/>
+          </w:tcPr>
+          <w:p>
+            <w:pPr>
+              <w:spacing w:before="120"/>
+              <w:rPr>
+                <w:rFonts w:cs="Arial"/>
+              </w:rPr>
+            </w:pPr>
+          </w:p>
+        </w:tc>
+      </w:tr>
+      <w:tr>
+        <w:tc>
+          <w:tcPr>
+            <w:tcW w:w="1630" w:type="dxa"/>
+            <w:vMerge/>
+            <w:vAlign w:val="center"/>
+          </w:tcPr>
+          <w:p>
+            <w:pPr>
+              <w:spacing w:before="120"/>
+              <w:jc w:val="center"/>
+              <w:rPr>
+                <w:rFonts w:cs="Arial"/>
+              </w:rPr>
+            </w:pPr>
+          </w:p>
+        </w:tc>
+        <w:tc>
+          <w:tcPr>
+            <w:tcW w:w="6303" w:type="dxa"/>
+            <w:gridSpan w:val="2"/>
+          </w:tcPr>
+          <w:p>
+            <w:pPr>
+              <w:spacing w:before="120"/>
+              <w:rPr>
+                <w:rFonts w:cs="Arial"/>
+              </w:rPr>
+            </w:pPr>
+            <w:r>
+              <w:rPr>
+                <w:rFonts w:cs="Arial"/>
+              </w:rPr>
+              <w:t>Page de récupération des machines StreamX</w:t>
+            </w:r>
+          </w:p>
+        </w:tc>
+        <w:tc>
+          <w:tcPr>
+            <w:tcW w:w="1276" w:type="dxa"/>
+            <w:vMerge/>
+            <w:vAlign w:val="center"/>
+          </w:tcPr>
+          <w:p>
+            <w:pPr>
+              <w:spacing w:before="120"/>
+              <w:rPr>
+                <w:rFonts w:cs="Arial"/>
+              </w:rPr>
+            </w:pPr>
+          </w:p>
+        </w:tc>
+      </w:tr>
+      <w:tr>
+        <w:tc>
+          <w:tcPr>
+            <w:tcW w:w="1630" w:type="dxa"/>
+            <w:vMerge w:val="restart"/>
+            <w:vAlign w:val="center"/>
+          </w:tcPr>
+          <w:p>
+            <w:pPr>
+              <w:spacing w:before="120"/>
+              <w:jc w:val="center"/>
+              <w:rPr>
+                <w:rFonts w:cs="Arial"/>
+              </w:rPr>
+            </w:pPr>
+            <w:r>
+              <w:rPr>
+                <w:rFonts w:cs="Arial"/>
+              </w:rPr>
+              <w:t>07.06.2017</w:t>
+            </w:r>
+          </w:p>
+        </w:tc>
+        <w:tc>
+          <w:tcPr>
+            <w:tcW w:w="6303" w:type="dxa"/>
+            <w:gridSpan w:val="2"/>
+          </w:tcPr>
+          <w:p>
+            <w:pPr>
+              <w:spacing w:before="120"/>
+              <w:rPr>
+                <w:rFonts w:cs="Arial"/>
+              </w:rPr>
+            </w:pPr>
+            <w:r>
+              <w:rPr>
+                <w:rFonts w:cs="Arial"/>
+              </w:rPr>
+              <w:t>Page de récupération des machines StreamX</w:t>
+            </w:r>
+          </w:p>
+        </w:tc>
+        <w:tc>
+          <w:tcPr>
+            <w:tcW w:w="1276" w:type="dxa"/>
+            <w:vAlign w:val="center"/>
+          </w:tcPr>
+          <w:p>
+            <w:pPr>
+              <w:spacing w:before="120"/>
+              <w:rPr>
+                <w:rFonts w:cs="Arial"/>
+              </w:rPr>
+            </w:pPr>
+            <w:r>
+              <w:rPr>
+                <w:rFonts w:cs="Arial"/>
+              </w:rPr>
+              <w:t>1h</w:t>
+            </w:r>
+          </w:p>
+        </w:tc>
+      </w:tr>
+      <w:tr>
+        <w:tc>
+          <w:tcPr>
+            <w:tcW w:w="1630" w:type="dxa"/>
+            <w:vMerge/>
+            <w:vAlign w:val="center"/>
+          </w:tcPr>
+          <w:p>
+            <w:pPr>
+              <w:spacing w:before="120"/>
+              <w:jc w:val="center"/>
+              <w:rPr>
+                <w:rFonts w:cs="Arial"/>
+              </w:rPr>
+            </w:pPr>
+          </w:p>
+        </w:tc>
+        <w:tc>
+          <w:tcPr>
+            <w:tcW w:w="6303" w:type="dxa"/>
+            <w:gridSpan w:val="2"/>
+          </w:tcPr>
+          <w:p>
+            <w:pPr>
+              <w:spacing w:before="120"/>
+              <w:rPr>
+                <w:rFonts w:cs="Arial"/>
+              </w:rPr>
+            </w:pPr>
+            <w:r>
+              <w:rPr>
+                <w:rFonts w:cs="Arial"/>
+              </w:rPr>
+              <w:t>Page des entreprises</w:t>
+            </w:r>
+          </w:p>
+        </w:tc>
+        <w:tc>
+          <w:tcPr>
+            <w:tcW w:w="1276" w:type="dxa"/>
+            <w:vAlign w:val="center"/>
+          </w:tcPr>
+          <w:p>
+            <w:pPr>
+              <w:spacing w:before="120"/>
+              <w:rPr>
+                <w:rFonts w:cs="Arial"/>
+              </w:rPr>
+            </w:pPr>
+            <w:r>
+              <w:rPr>
+                <w:rFonts w:cs="Arial"/>
+              </w:rPr>
+              <w:t>3h</w:t>
+            </w:r>
+          </w:p>
+        </w:tc>
+      </w:tr>
+      <w:tr>
+        <w:tc>
+          <w:tcPr>
+            <w:tcW w:w="1630" w:type="dxa"/>
+            <w:vMerge/>
+            <w:vAlign w:val="center"/>
+          </w:tcPr>
+          <w:p>
+            <w:pPr>
+              <w:spacing w:before="120"/>
+              <w:jc w:val="center"/>
+              <w:rPr>
+                <w:rFonts w:cs="Arial"/>
+              </w:rPr>
+            </w:pPr>
+          </w:p>
+        </w:tc>
+        <w:tc>
+          <w:tcPr>
+            <w:tcW w:w="6303" w:type="dxa"/>
+            <w:gridSpan w:val="2"/>
+          </w:tcPr>
+          <w:p>
+            <w:pPr>
+              <w:spacing w:before="120"/>
+              <w:rPr>
+                <w:rFonts w:cs="Arial"/>
+                <w:i/>
+              </w:rPr>
+            </w:pPr>
+            <w:r>
+              <w:rPr>
+                <w:rFonts w:cs="Arial"/>
+                <w:i/>
+                <w:color w:val="FF0000"/>
+              </w:rPr>
+              <w:t>Problème scan : Paramètre</w:t>
+            </w:r>
+            <w:r>
+              <w:rPr>
+                <w:rFonts w:cs="Arial"/>
+                <w:i/>
+                <w:color w:val="FF0000"/>
+              </w:rPr>
+              <w:t xml:space="preserve"> « enterprise »</w:t>
+            </w:r>
+            <w:r>
+              <w:rPr>
+                <w:rFonts w:cs="Arial"/>
+                <w:i/>
+                <w:color w:val="FF0000"/>
+              </w:rPr>
+              <w:t xml:space="preserve"> NULL</w:t>
+            </w:r>
+            <w:r>
+              <w:rPr>
+                <w:rFonts w:cs="Arial"/>
+                <w:i/>
+                <w:color w:val="FF0000"/>
+              </w:rPr>
+              <w:br/>
+            </w:r>
+            <w:r>
+              <w:rPr>
+                <w:rFonts w:cs="Arial"/>
+                <w:i/>
+                <w:color w:val="FF0000"/>
+                <w:u w:val="single"/>
+              </w:rPr>
+              <w:t>Cause :</w:t>
+            </w:r>
+            <w:r>
+              <w:rPr>
+                <w:rFonts w:cs="Arial"/>
+                <w:i/>
+                <w:color w:val="FF0000"/>
+              </w:rPr>
+              <w:t xml:space="preserve"> Les paramètres de la route par défaut ont été définis comme obligatoires lors d’un test et n’ont pas été remis comme optionnels (cf. : </w:t>
+            </w:r>
+            <w:r>
+              <w:rPr>
+                <w:rFonts w:cs="Arial"/>
+                <w:i/>
+                <w:color w:val="FF0000"/>
+              </w:rPr>
+              <w:t>Documentation</w:t>
+            </w:r>
+            <w:r>
+              <w:rPr>
+                <w:rFonts w:cs="Arial"/>
+                <w:i/>
+                <w:color w:val="FF0000"/>
+              </w:rPr>
+              <w:t xml:space="preserve">  - « Problèmes rencontrés »)</w:t>
+            </w:r>
+          </w:p>
+        </w:tc>
+        <w:tc>
+          <w:tcPr>
+            <w:tcW w:w="1276" w:type="dxa"/>
+            <w:vAlign w:val="center"/>
+          </w:tcPr>
+          <w:p>
+            <w:pPr>
+              <w:spacing w:before="120"/>
+              <w:rPr>
+                <w:rFonts w:cs="Arial"/>
+              </w:rPr>
+            </w:pPr>
+            <w:r>
+              <w:rPr>
+                <w:rFonts w:cs="Arial"/>
+              </w:rPr>
+              <w:t>30min</w:t>
+            </w:r>
+          </w:p>
+        </w:tc>
+      </w:tr>
+      <w:tr>
+        <w:tc>
+          <w:tcPr>
+            <w:tcW w:w="1630" w:type="dxa"/>
+            <w:vMerge/>
+            <w:vAlign w:val="center"/>
+          </w:tcPr>
+          <w:p>
+            <w:pPr>
+              <w:spacing w:before="120"/>
+              <w:jc w:val="center"/>
+              <w:rPr>
+                <w:rFonts w:cs="Arial"/>
+              </w:rPr>
+            </w:pPr>
+          </w:p>
+        </w:tc>
+        <w:tc>
+          <w:tcPr>
+            <w:tcW w:w="6303" w:type="dxa"/>
+            <w:gridSpan w:val="2"/>
+          </w:tcPr>
+          <w:p>
+            <w:pPr>
+              <w:spacing w:before="120"/>
+              <w:rPr>
+                <w:rFonts w:cs="Arial"/>
+              </w:rPr>
+            </w:pPr>
+            <w:r>
+              <w:rPr>
+                <w:rFonts w:cs="Arial"/>
+              </w:rPr>
+              <w:t>Page des ouvrages</w:t>
+            </w:r>
+          </w:p>
+        </w:tc>
+        <w:tc>
+          <w:tcPr>
+            <w:tcW w:w="1276" w:type="dxa"/>
+            <w:vAlign w:val="center"/>
+          </w:tcPr>
+          <w:p>
+            <w:pPr>
+              <w:spacing w:before="120"/>
+              <w:rPr>
+                <w:rFonts w:cs="Arial"/>
+              </w:rPr>
+            </w:pPr>
+            <w:r>
+              <w:rPr>
+                <w:rFonts w:cs="Arial"/>
+              </w:rPr>
+              <w:t>2h30</w:t>
+            </w:r>
+          </w:p>
+        </w:tc>
+      </w:tr>
+      <w:tr>
+        <w:tc>
+          <w:tcPr>
+            <w:tcW w:w="1630" w:type="dxa"/>
+            <w:vMerge/>
+            <w:vAlign w:val="center"/>
+          </w:tcPr>
+          <w:p>
+            <w:pPr>
+              <w:spacing w:before="120"/>
+              <w:jc w:val="center"/>
+              <w:rPr>
+                <w:rFonts w:cs="Arial"/>
+              </w:rPr>
+            </w:pPr>
+          </w:p>
+        </w:tc>
+        <w:tc>
+          <w:tcPr>
+            <w:tcW w:w="6303" w:type="dxa"/>
+            <w:gridSpan w:val="2"/>
+          </w:tcPr>
+          <w:p>
+            <w:pPr>
+              <w:spacing w:before="120"/>
+              <w:rPr>
+                <w:rFonts w:cs="Arial"/>
+              </w:rPr>
+            </w:pPr>
+            <w:r>
+              <w:rPr>
+                <w:rFonts w:cs="Arial"/>
+              </w:rPr>
+              <w:t>Documentation du code</w:t>
+            </w:r>
+          </w:p>
+        </w:tc>
+        <w:tc>
+          <w:tcPr>
+            <w:tcW w:w="1276" w:type="dxa"/>
+            <w:vAlign w:val="center"/>
+          </w:tcPr>
+          <w:p>
+            <w:pPr>
+              <w:spacing w:before="120"/>
+              <w:rPr>
+                <w:rFonts w:cs="Arial"/>
+              </w:rPr>
+            </w:pPr>
+            <w:r>
+              <w:rPr>
+                <w:rFonts w:cs="Arial"/>
+              </w:rPr>
+              <w:t>1h</w:t>
+            </w:r>
+          </w:p>
+        </w:tc>
+      </w:tr>
+      <w:tr>
+        <w:tc>
+          <w:tcPr>
+            <w:tcW w:w="1630" w:type="dxa"/>
+            <w:vAlign w:val="center"/>
+          </w:tcPr>
+          <w:p>
+            <w:pPr>
+              <w:spacing w:before="120"/>
+              <w:jc w:val="center"/>
+              <w:rPr>
+                <w:rFonts w:cs="Arial"/>
+              </w:rPr>
+            </w:pPr>
+            <w:r>
+              <w:rPr>
+                <w:rFonts w:cs="Arial"/>
+              </w:rPr>
+              <w:t>08.06.2017</w:t>
+            </w:r>
+          </w:p>
+        </w:tc>
+        <w:tc>
+          <w:tcPr>
+            <w:tcW w:w="6303" w:type="dxa"/>
+            <w:gridSpan w:val="2"/>
+          </w:tcPr>
+          <w:p>
+            <w:pPr>
+              <w:spacing w:before="120"/>
+              <w:rPr>
+                <w:rFonts w:cs="Arial"/>
+              </w:rPr>
+            </w:pPr>
+            <w:r>
+              <w:rPr>
+                <w:rFonts w:cs="Arial"/>
+              </w:rPr>
+              <w:t>Modification page enterprises</w:t>
+            </w:r>
+          </w:p>
+        </w:tc>
+        <w:tc>
+          <w:tcPr>
+            <w:tcW w:w="1276" w:type="dxa"/>
+            <w:vMerge w:val="restart"/>
+            <w:vAlign w:val="center"/>
+          </w:tcPr>
+          <w:p>
+            <w:pPr>
+              <w:spacing w:before="120"/>
+              <w:rPr>
+                <w:rFonts w:cs="Arial"/>
+              </w:rPr>
+            </w:pPr>
+            <w:r>
+              <w:rPr>
+                <w:rFonts w:cs="Arial"/>
+              </w:rPr>
+              <w:t>1h</w:t>
+            </w:r>
+          </w:p>
+        </w:tc>
+      </w:tr>
+      <w:tr>
+        <w:tc>
+          <w:tcPr>
+            <w:tcW w:w="1630" w:type="dxa"/>
+            <w:vAlign w:val="center"/>
+          </w:tcPr>
+          <w:p>
+            <w:pPr>
+              <w:spacing w:before="120"/>
+              <w:jc w:val="center"/>
+              <w:rPr>
+                <w:rFonts w:cs="Arial"/>
+              </w:rPr>
+            </w:pPr>
+          </w:p>
+        </w:tc>
+        <w:tc>
+          <w:tcPr>
+            <w:tcW w:w="6303" w:type="dxa"/>
+            <w:gridSpan w:val="2"/>
+          </w:tcPr>
+          <w:p>
+            <w:pPr>
+              <w:spacing w:before="120"/>
+              <w:rPr>
+                <w:rFonts w:cs="Arial"/>
+              </w:rPr>
+            </w:pPr>
+            <w:r>
+              <w:rPr>
+                <w:rFonts w:cs="Arial"/>
+              </w:rPr>
+              <w:t>Documentation du code</w:t>
+            </w:r>
+          </w:p>
+        </w:tc>
+        <w:tc>
+          <w:tcPr>
+            <w:tcW w:w="1276" w:type="dxa"/>
+            <w:vMerge/>
+            <w:vAlign w:val="center"/>
+          </w:tcPr>
+          <w:p>
+            <w:pPr>
+              <w:spacing w:before="120"/>
+              <w:rPr>
+                <w:rFonts w:cs="Arial"/>
+              </w:rPr>
+            </w:pPr>
+          </w:p>
+        </w:tc>
+      </w:tr>
+      <w:tr>
+        <w:tc>
+          <w:tcPr>
+            <w:tcW w:w="1630" w:type="dxa"/>
+            <w:vAlign w:val="center"/>
+          </w:tcPr>
+          <w:p>
+            <w:pPr>
+              <w:spacing w:before="120"/>
+              <w:jc w:val="center"/>
+              <w:rPr>
+                <w:rFonts w:cs="Arial"/>
+              </w:rPr>
+            </w:pPr>
+          </w:p>
+        </w:tc>
+        <w:tc>
+          <w:tcPr>
+            <w:tcW w:w="6303" w:type="dxa"/>
+            <w:gridSpan w:val="2"/>
+          </w:tcPr>
+          <w:p>
+            <w:pPr>
+              <w:spacing w:before="120"/>
+              <w:rPr>
+                <w:rFonts w:cs="Arial"/>
+              </w:rPr>
+            </w:pPr>
+            <w:r>
+              <w:rPr>
+                <w:rFonts w:cs="Arial"/>
+              </w:rPr>
+              <w:t>Pages d’erreur</w:t>
+            </w:r>
+          </w:p>
+        </w:tc>
+        <w:tc>
+          <w:tcPr>
+            <w:tcW w:w="1276" w:type="dxa"/>
+            <w:vAlign w:val="center"/>
+          </w:tcPr>
+          <w:p>
+            <w:pPr>
+              <w:spacing w:before="120"/>
+              <w:rPr>
+                <w:rFonts w:cs="Arial"/>
+              </w:rPr>
+            </w:pPr>
+            <w:r>
+              <w:rPr>
+                <w:rFonts w:cs="Arial"/>
+              </w:rPr>
+              <w:t>1h</w:t>
+            </w:r>
+          </w:p>
+        </w:tc>
+      </w:tr>
+      <w:tr>
+        <w:tc>
+          <w:tcPr>
+            <w:tcW w:w="1630" w:type="dxa"/>
+            <w:vAlign w:val="center"/>
+          </w:tcPr>
+          <w:p>
+            <w:pPr>
+              <w:spacing w:before="120"/>
+              <w:jc w:val="center"/>
+              <w:rPr>
+                <w:rFonts w:cs="Arial"/>
+              </w:rPr>
+            </w:pPr>
+          </w:p>
+        </w:tc>
+        <w:tc>
+          <w:tcPr>
+            <w:tcW w:w="6303" w:type="dxa"/>
+            <w:gridSpan w:val="2"/>
+          </w:tcPr>
+          <w:p>
+            <w:pPr>
+              <w:spacing w:before="120"/>
+              <w:rPr>
+                <w:rFonts w:cs="Arial"/>
+              </w:rPr>
+            </w:pPr>
+            <w:r>
+              <w:rPr>
+                <w:rFonts w:cs="Arial"/>
+              </w:rPr>
+              <w:t>Tests fonctionnels</w:t>
+            </w:r>
+          </w:p>
+        </w:tc>
+        <w:tc>
+          <w:tcPr>
+            <w:tcW w:w="1276" w:type="dxa"/>
+            <w:vMerge w:val="restart"/>
+            <w:vAlign w:val="center"/>
+          </w:tcPr>
+          <w:p>
+            <w:pPr>
+              <w:spacing w:before="120"/>
+              <w:rPr>
+                <w:rFonts w:cs="Arial"/>
+              </w:rPr>
+            </w:pPr>
+            <w:r>
+              <w:rPr>
+                <w:rFonts w:cs="Arial"/>
+              </w:rPr>
+              <w:t>1h</w:t>
+            </w:r>
+          </w:p>
+        </w:tc>
+      </w:tr>
+      <w:tr>
+        <w:tc>
+          <w:tcPr>
+            <w:tcW w:w="1630" w:type="dxa"/>
+            <w:vAlign w:val="center"/>
+          </w:tcPr>
+          <w:p>
+            <w:pPr>
+              <w:spacing w:before="120"/>
+              <w:jc w:val="center"/>
+              <w:rPr>
+                <w:rFonts w:cs="Arial"/>
+              </w:rPr>
+            </w:pPr>
+          </w:p>
+        </w:tc>
+        <w:tc>
+          <w:tcPr>
+            <w:tcW w:w="6303" w:type="dxa"/>
+            <w:gridSpan w:val="2"/>
+          </w:tcPr>
+          <w:p>
+            <w:pPr>
+              <w:spacing w:before="120"/>
+              <w:rPr>
+                <w:rFonts w:cs="Arial"/>
+              </w:rPr>
+            </w:pPr>
+            <w:r>
+              <w:rPr>
+                <w:rFonts w:cs="Arial"/>
+              </w:rPr>
+              <w:t>Modification page « New Facility »</w:t>
+            </w:r>
+          </w:p>
+        </w:tc>
+        <w:tc>
+          <w:tcPr>
+            <w:tcW w:w="1276" w:type="dxa"/>
+            <w:vMerge/>
+            <w:vAlign w:val="center"/>
+          </w:tcPr>
+          <w:p>
+            <w:pPr>
+              <w:spacing w:before="120"/>
+              <w:rPr>
+                <w:rFonts w:cs="Arial"/>
+              </w:rPr>
+            </w:pPr>
+          </w:p>
+        </w:tc>
+      </w:tr>
+      <w:tr>
+        <w:tc>
+          <w:tcPr>
+            <w:tcW w:w="1630" w:type="dxa"/>
+            <w:vAlign w:val="center"/>
+          </w:tcPr>
+          <w:p>
+            <w:pPr>
+              <w:spacing w:before="120"/>
+              <w:jc w:val="center"/>
+              <w:rPr>
+                <w:rFonts w:cs="Arial"/>
+              </w:rPr>
+            </w:pPr>
+          </w:p>
+        </w:tc>
+        <w:tc>
+          <w:tcPr>
+            <w:tcW w:w="6303" w:type="dxa"/>
+            <w:gridSpan w:val="2"/>
+          </w:tcPr>
+          <w:p>
+            <w:pPr>
+              <w:spacing w:before="120"/>
+              <w:rPr>
+                <w:rFonts w:cs="Arial"/>
+              </w:rPr>
+            </w:pPr>
+            <w:r>
+              <w:rPr>
+                <w:rFonts w:cs="Arial"/>
+              </w:rPr>
+              <w:t>Correction QueriesManager : Ajout du « LastInsertedId »</w:t>
+            </w:r>
+          </w:p>
+        </w:tc>
+        <w:tc>
+          <w:tcPr>
+            <w:tcW w:w="1276" w:type="dxa"/>
+            <w:vMerge w:val="restart"/>
+            <w:vAlign w:val="center"/>
+          </w:tcPr>
+          <w:p>
+            <w:pPr>
+              <w:spacing w:before="120"/>
+              <w:rPr>
+                <w:rFonts w:cs="Arial"/>
+              </w:rPr>
+            </w:pPr>
+            <w:r>
+              <w:rPr>
+                <w:rFonts w:cs="Arial"/>
+              </w:rPr>
+              <w:t>3h</w:t>
+            </w:r>
+          </w:p>
+        </w:tc>
+      </w:tr>
+      <w:tr>
+        <w:tc>
+          <w:tcPr>
+            <w:tcW w:w="1630" w:type="dxa"/>
+            <w:vAlign w:val="center"/>
+          </w:tcPr>
+          <w:p>
+            <w:pPr>
+              <w:spacing w:before="120"/>
+              <w:jc w:val="center"/>
+              <w:rPr>
+                <w:rFonts w:cs="Arial"/>
+              </w:rPr>
+            </w:pPr>
+          </w:p>
+        </w:tc>
+        <w:tc>
+          <w:tcPr>
+            <w:tcW w:w="6303" w:type="dxa"/>
+            <w:gridSpan w:val="2"/>
+          </w:tcPr>
+          <w:p>
+            <w:pPr>
+              <w:spacing w:before="120"/>
+              <w:rPr>
+                <w:rFonts w:cs="Arial"/>
+              </w:rPr>
+            </w:pPr>
+            <w:r>
+              <w:rPr>
+                <w:rFonts w:cs="Arial"/>
+              </w:rPr>
+              <w:t>Correction : Structure base de données</w:t>
+            </w:r>
+          </w:p>
+        </w:tc>
+        <w:tc>
+          <w:tcPr>
+            <w:tcW w:w="1276" w:type="dxa"/>
+            <w:vMerge/>
+            <w:vAlign w:val="center"/>
+          </w:tcPr>
+          <w:p>
+            <w:pPr>
+              <w:spacing w:before="120"/>
+              <w:rPr>
+                <w:rFonts w:cs="Arial"/>
+              </w:rPr>
+            </w:pPr>
+          </w:p>
+        </w:tc>
+      </w:tr>
+      <w:tr>
+        <w:tc>
+          <w:tcPr>
+            <w:tcW w:w="1630" w:type="dxa"/>
+            <w:vAlign w:val="center"/>
+          </w:tcPr>
+          <w:p>
+            <w:pPr>
+              <w:spacing w:before="120"/>
+              <w:jc w:val="center"/>
+              <w:rPr>
+                <w:rFonts w:cs="Arial"/>
+              </w:rPr>
+            </w:pPr>
+          </w:p>
+        </w:tc>
+        <w:tc>
+          <w:tcPr>
+            <w:tcW w:w="6303" w:type="dxa"/>
+            <w:gridSpan w:val="2"/>
+          </w:tcPr>
+          <w:p>
+            <w:pPr>
+              <w:spacing w:before="120"/>
+              <w:rPr>
+                <w:rFonts w:cs="Arial"/>
+              </w:rPr>
+            </w:pPr>
+            <w:r>
+              <w:rPr>
+                <w:rFonts w:cs="Arial"/>
+              </w:rPr>
+              <w:t>Modification QueriesManager : Transactions</w:t>
+            </w:r>
+          </w:p>
+        </w:tc>
+        <w:tc>
+          <w:tcPr>
+            <w:tcW w:w="1276" w:type="dxa"/>
+            <w:vAlign w:val="center"/>
+          </w:tcPr>
+          <w:p>
+            <w:pPr>
+              <w:spacing w:before="120"/>
+              <w:rPr>
+                <w:rFonts w:cs="Arial"/>
+              </w:rPr>
+            </w:pPr>
+            <w:r>
+              <w:rPr>
+                <w:rFonts w:cs="Arial"/>
+              </w:rPr>
+              <w:t>1h</w:t>
+            </w:r>
+          </w:p>
+        </w:tc>
+      </w:tr>
+      <w:tr>
+        <w:tc>
+          <w:tcPr>
+            <w:tcW w:w="1630" w:type="dxa"/>
+            <w:vAlign w:val="center"/>
+          </w:tcPr>
+          <w:p>
+            <w:pPr>
+              <w:spacing w:before="120"/>
+              <w:jc w:val="center"/>
+              <w:rPr>
+                <w:rFonts w:cs="Arial"/>
+              </w:rPr>
+            </w:pPr>
+          </w:p>
+        </w:tc>
+        <w:tc>
+          <w:tcPr>
+            <w:tcW w:w="6303" w:type="dxa"/>
+            <w:gridSpan w:val="2"/>
+          </w:tcPr>
+          <w:p>
+            <w:pPr>
+              <w:spacing w:before="120"/>
+              <w:rPr>
+                <w:rFonts w:cs="Arial"/>
+              </w:rPr>
+            </w:pPr>
+            <w:r>
+              <w:rPr>
+                <w:rFonts w:cs="Arial"/>
+              </w:rPr>
+              <w:t>Mise en page « StreamX Machines » + « Scan »</w:t>
+            </w:r>
+          </w:p>
+        </w:tc>
+        <w:tc>
+          <w:tcPr>
+            <w:tcW w:w="1276" w:type="dxa"/>
+            <w:vAlign w:val="center"/>
+          </w:tcPr>
+          <w:p>
+            <w:pPr>
+              <w:spacing w:before="120"/>
+              <w:rPr>
+                <w:rFonts w:cs="Arial"/>
+              </w:rPr>
+            </w:pPr>
+            <w:r>
+              <w:rPr>
+                <w:rFonts w:cs="Arial"/>
+              </w:rPr>
+              <w:t>1h</w:t>
+            </w:r>
+            <w:bookmarkStart w:id="0" w:name="_GoBack"/>
+            <w:bookmarkEnd w:id="0"/>
           </w:p>
         </w:tc>
       </w:tr>

</xml_diff>

<commit_message>
- Rapport terminé + manuel utilisateur
</commit_message>
<xml_diff>
--- a/Journal_TPI_Laurent_Chassot.docx
+++ b/Journal_TPI_Laurent_Chassot.docx
@@ -3520,23 +3520,7 @@
                 <w:i/>
                 <w:color w:val="FF0000"/>
               </w:rPr>
-              <w:t xml:space="preserve"> Les paramètres de la route par défaut ont été définis comme obligatoires lors d’un test et n’ont pas été remis comme optionnels (cf. : </w:t>
-            </w:r>
-            <w:r>
-              <w:rPr>
-                <w:rFonts w:cs="Arial"/>
-                <w:i/>
-                <w:color w:val="FF0000"/>
-              </w:rPr>
-              <w:t>Documentation</w:t>
-            </w:r>
-            <w:r>
-              <w:rPr>
-                <w:rFonts w:cs="Arial"/>
-                <w:i/>
-                <w:color w:val="FF0000"/>
-              </w:rPr>
-              <w:t xml:space="preserve">  - « Problèmes rencontrés »)</w:t>
+              <w:t xml:space="preserve"> Les paramètres de la route par défaut ont été définis comme obligatoires lors d’un test et n’ont pas été remis comme optionnels (cf. : Documentation  - « Problèmes rencontrés »)</w:t>
             </w:r>
           </w:p>
         </w:tc>
@@ -3681,6 +3665,7 @@
         <w:tc>
           <w:tcPr>
             <w:tcW w:w="1630" w:type="dxa"/>
+            <w:vMerge w:val="restart"/>
             <w:vAlign w:val="center"/>
           </w:tcPr>
           <w:p>
@@ -3745,6 +3730,7 @@
         <w:tc>
           <w:tcPr>
             <w:tcW w:w="1630" w:type="dxa"/>
+            <w:vMerge/>
             <w:vAlign w:val="center"/>
           </w:tcPr>
           <w:p>
@@ -3797,6 +3783,7 @@
         <w:tc>
           <w:tcPr>
             <w:tcW w:w="1630" w:type="dxa"/>
+            <w:vMerge/>
             <w:vAlign w:val="center"/>
           </w:tcPr>
           <w:p>
@@ -3854,6 +3841,7 @@
         <w:tc>
           <w:tcPr>
             <w:tcW w:w="1630" w:type="dxa"/>
+            <w:vMerge/>
             <w:vAlign w:val="center"/>
           </w:tcPr>
           <w:p>
@@ -3912,6 +3900,7 @@
         <w:tc>
           <w:tcPr>
             <w:tcW w:w="1630" w:type="dxa"/>
+            <w:vMerge/>
             <w:vAlign w:val="center"/>
           </w:tcPr>
           <w:p>
@@ -3964,6 +3953,7 @@
         <w:tc>
           <w:tcPr>
             <w:tcW w:w="1630" w:type="dxa"/>
+            <w:vMerge/>
             <w:vAlign w:val="center"/>
           </w:tcPr>
           <w:p>
@@ -4022,6 +4012,7 @@
         <w:tc>
           <w:tcPr>
             <w:tcW w:w="1630" w:type="dxa"/>
+            <w:vMerge/>
             <w:vAlign w:val="center"/>
           </w:tcPr>
           <w:p>
@@ -4074,6 +4065,7 @@
         <w:tc>
           <w:tcPr>
             <w:tcW w:w="1630" w:type="dxa"/>
+            <w:vMerge/>
             <w:vAlign w:val="center"/>
           </w:tcPr>
           <w:p>
@@ -4131,6 +4123,7 @@
         <w:tc>
           <w:tcPr>
             <w:tcW w:w="1630" w:type="dxa"/>
+            <w:vMerge/>
             <w:vAlign w:val="center"/>
           </w:tcPr>
           <w:p>
@@ -4180,1980 +4173,778 @@
                 <w:rFonts w:cs="Arial"/>
               </w:rPr>
               <w:t>1h</w:t>
+            </w:r>
+          </w:p>
+        </w:tc>
+      </w:tr>
+      <w:tr>
+        <w:tc>
+          <w:tcPr>
+            <w:tcW w:w="1630" w:type="dxa"/>
+            <w:vMerge w:val="restart"/>
+            <w:vAlign w:val="center"/>
+          </w:tcPr>
+          <w:p>
+            <w:pPr>
+              <w:spacing w:before="120"/>
+              <w:jc w:val="center"/>
+              <w:rPr>
+                <w:rFonts w:cs="Arial"/>
+              </w:rPr>
+            </w:pPr>
+            <w:r>
+              <w:rPr>
+                <w:rFonts w:cs="Arial"/>
+              </w:rPr>
+              <w:t>09.06.2017</w:t>
+            </w:r>
+          </w:p>
+        </w:tc>
+        <w:tc>
+          <w:tcPr>
+            <w:tcW w:w="6303" w:type="dxa"/>
+            <w:gridSpan w:val="2"/>
+          </w:tcPr>
+          <w:p>
+            <w:pPr>
+              <w:spacing w:before="120"/>
+              <w:rPr>
+                <w:rFonts w:cs="Arial"/>
+              </w:rPr>
+            </w:pPr>
+            <w:r>
+              <w:rPr>
+                <w:rFonts w:cs="Arial"/>
+              </w:rPr>
+              <w:t>Modification MCD : Ajout des disques durs</w:t>
+            </w:r>
+          </w:p>
+        </w:tc>
+        <w:tc>
+          <w:tcPr>
+            <w:tcW w:w="1276" w:type="dxa"/>
+            <w:vMerge w:val="restart"/>
+            <w:vAlign w:val="center"/>
+          </w:tcPr>
+          <w:p>
+            <w:pPr>
+              <w:spacing w:before="120"/>
+              <w:rPr>
+                <w:rFonts w:cs="Arial"/>
+              </w:rPr>
+            </w:pPr>
+            <w:r>
+              <w:rPr>
+                <w:rFonts w:cs="Arial"/>
+              </w:rPr>
+              <w:t>1h</w:t>
+            </w:r>
+          </w:p>
+        </w:tc>
+      </w:tr>
+      <w:tr>
+        <w:tc>
+          <w:tcPr>
+            <w:tcW w:w="1630" w:type="dxa"/>
+            <w:vMerge/>
+            <w:vAlign w:val="center"/>
+          </w:tcPr>
+          <w:p>
+            <w:pPr>
+              <w:spacing w:before="120"/>
+              <w:jc w:val="center"/>
+              <w:rPr>
+                <w:rFonts w:cs="Arial"/>
+              </w:rPr>
+            </w:pPr>
+          </w:p>
+        </w:tc>
+        <w:tc>
+          <w:tcPr>
+            <w:tcW w:w="6303" w:type="dxa"/>
+            <w:gridSpan w:val="2"/>
+          </w:tcPr>
+          <w:p>
+            <w:pPr>
+              <w:spacing w:before="120"/>
+              <w:rPr>
+                <w:rFonts w:cs="Arial"/>
+              </w:rPr>
+            </w:pPr>
+            <w:r>
+              <w:rPr>
+                <w:rFonts w:cs="Arial"/>
+              </w:rPr>
+              <w:t>Modification MLD : Ajout des disques durs</w:t>
+            </w:r>
+          </w:p>
+        </w:tc>
+        <w:tc>
+          <w:tcPr>
+            <w:tcW w:w="1276" w:type="dxa"/>
+            <w:vMerge/>
+            <w:vAlign w:val="center"/>
+          </w:tcPr>
+          <w:p>
+            <w:pPr>
+              <w:spacing w:before="120"/>
+              <w:rPr>
+                <w:rFonts w:cs="Arial"/>
+              </w:rPr>
+            </w:pPr>
+          </w:p>
+        </w:tc>
+      </w:tr>
+      <w:tr>
+        <w:tc>
+          <w:tcPr>
+            <w:tcW w:w="1630" w:type="dxa"/>
+            <w:vMerge/>
+            <w:vAlign w:val="center"/>
+          </w:tcPr>
+          <w:p>
+            <w:pPr>
+              <w:spacing w:before="120"/>
+              <w:jc w:val="center"/>
+              <w:rPr>
+                <w:rFonts w:cs="Arial"/>
+              </w:rPr>
+            </w:pPr>
+          </w:p>
+        </w:tc>
+        <w:tc>
+          <w:tcPr>
+            <w:tcW w:w="6303" w:type="dxa"/>
+            <w:gridSpan w:val="2"/>
+          </w:tcPr>
+          <w:p>
+            <w:pPr>
+              <w:spacing w:before="120"/>
+              <w:rPr>
+                <w:rFonts w:cs="Arial"/>
+              </w:rPr>
+            </w:pPr>
+            <w:r>
+              <w:rPr>
+                <w:rFonts w:cs="Arial"/>
+              </w:rPr>
+              <w:t>Intégration des disques durs et des composants dans l’application</w:t>
+            </w:r>
+          </w:p>
+        </w:tc>
+        <w:tc>
+          <w:tcPr>
+            <w:tcW w:w="1276" w:type="dxa"/>
+            <w:vAlign w:val="center"/>
+          </w:tcPr>
+          <w:p>
+            <w:pPr>
+              <w:spacing w:before="120"/>
+              <w:rPr>
+                <w:rFonts w:cs="Arial"/>
+              </w:rPr>
+            </w:pPr>
+            <w:r>
+              <w:rPr>
+                <w:rFonts w:cs="Arial"/>
+              </w:rPr>
+              <w:t>2h</w:t>
+            </w:r>
+          </w:p>
+        </w:tc>
+      </w:tr>
+      <w:tr>
+        <w:tc>
+          <w:tcPr>
+            <w:tcW w:w="1630" w:type="dxa"/>
+            <w:vMerge/>
+            <w:vAlign w:val="center"/>
+          </w:tcPr>
+          <w:p>
+            <w:pPr>
+              <w:spacing w:before="120"/>
+              <w:jc w:val="center"/>
+              <w:rPr>
+                <w:rFonts w:cs="Arial"/>
+              </w:rPr>
+            </w:pPr>
+          </w:p>
+        </w:tc>
+        <w:tc>
+          <w:tcPr>
+            <w:tcW w:w="6303" w:type="dxa"/>
+            <w:gridSpan w:val="2"/>
+          </w:tcPr>
+          <w:p>
+            <w:pPr>
+              <w:spacing w:before="120"/>
+              <w:rPr>
+                <w:rFonts w:cs="Arial"/>
+              </w:rPr>
+            </w:pPr>
+            <w:r>
+              <w:rPr>
+                <w:rFonts w:cs="Arial"/>
+              </w:rPr>
+              <w:t>Correction méthode mise à jour de la version des données dans la base de données</w:t>
+            </w:r>
+          </w:p>
+        </w:tc>
+        <w:tc>
+          <w:tcPr>
+            <w:tcW w:w="1276" w:type="dxa"/>
+            <w:vAlign w:val="center"/>
+          </w:tcPr>
+          <w:p>
+            <w:pPr>
+              <w:spacing w:before="120"/>
+              <w:rPr>
+                <w:rFonts w:cs="Arial"/>
+              </w:rPr>
+            </w:pPr>
+            <w:r>
+              <w:rPr>
+                <w:rFonts w:cs="Arial"/>
+              </w:rPr>
+              <w:t>2h</w:t>
+            </w:r>
+          </w:p>
+        </w:tc>
+      </w:tr>
+      <w:tr>
+        <w:tc>
+          <w:tcPr>
+            <w:tcW w:w="1630" w:type="dxa"/>
+            <w:vMerge/>
+            <w:vAlign w:val="center"/>
+          </w:tcPr>
+          <w:p>
+            <w:pPr>
+              <w:spacing w:before="120"/>
+              <w:jc w:val="center"/>
+              <w:rPr>
+                <w:rFonts w:cs="Arial"/>
+              </w:rPr>
+            </w:pPr>
+          </w:p>
+        </w:tc>
+        <w:tc>
+          <w:tcPr>
+            <w:tcW w:w="6303" w:type="dxa"/>
+            <w:gridSpan w:val="2"/>
+          </w:tcPr>
+          <w:p>
+            <w:pPr>
+              <w:spacing w:before="120"/>
+              <w:rPr>
+                <w:rFonts w:cs="Arial"/>
+              </w:rPr>
+            </w:pPr>
+            <w:r>
+              <w:rPr>
+                <w:rFonts w:cs="Arial"/>
+              </w:rPr>
+              <w:t>Réalisation des tests spéciaux</w:t>
+            </w:r>
+          </w:p>
+        </w:tc>
+        <w:tc>
+          <w:tcPr>
+            <w:tcW w:w="1276" w:type="dxa"/>
+            <w:vAlign w:val="center"/>
+          </w:tcPr>
+          <w:p>
+            <w:pPr>
+              <w:spacing w:before="120"/>
+              <w:rPr>
+                <w:rFonts w:cs="Arial"/>
+              </w:rPr>
+            </w:pPr>
+            <w:r>
+              <w:rPr>
+                <w:rFonts w:cs="Arial"/>
+              </w:rPr>
+              <w:t>1h</w:t>
+            </w:r>
+          </w:p>
+        </w:tc>
+      </w:tr>
+      <w:tr>
+        <w:tc>
+          <w:tcPr>
+            <w:tcW w:w="1630" w:type="dxa"/>
+            <w:vMerge/>
+            <w:vAlign w:val="center"/>
+          </w:tcPr>
+          <w:p>
+            <w:pPr>
+              <w:spacing w:before="120"/>
+              <w:jc w:val="center"/>
+              <w:rPr>
+                <w:rFonts w:cs="Arial"/>
+              </w:rPr>
+            </w:pPr>
+          </w:p>
+        </w:tc>
+        <w:tc>
+          <w:tcPr>
+            <w:tcW w:w="6303" w:type="dxa"/>
+            <w:gridSpan w:val="2"/>
+          </w:tcPr>
+          <w:p>
+            <w:pPr>
+              <w:spacing w:before="120"/>
+              <w:rPr>
+                <w:rFonts w:cs="Arial"/>
+              </w:rPr>
+            </w:pPr>
+            <w:r>
+              <w:rPr>
+                <w:rFonts w:cs="Arial"/>
+              </w:rPr>
+              <w:t>Complétion de la documentation</w:t>
+            </w:r>
+          </w:p>
+        </w:tc>
+        <w:tc>
+          <w:tcPr>
+            <w:tcW w:w="1276" w:type="dxa"/>
+            <w:vAlign w:val="center"/>
+          </w:tcPr>
+          <w:p>
+            <w:pPr>
+              <w:spacing w:before="120"/>
+              <w:rPr>
+                <w:rFonts w:cs="Arial"/>
+              </w:rPr>
+            </w:pPr>
+            <w:r>
+              <w:rPr>
+                <w:rFonts w:cs="Arial"/>
+              </w:rPr>
+              <w:t>2h</w:t>
+            </w:r>
+          </w:p>
+        </w:tc>
+      </w:tr>
+      <w:tr>
+        <w:tc>
+          <w:tcPr>
+            <w:tcW w:w="1630" w:type="dxa"/>
+            <w:vMerge w:val="restart"/>
+            <w:vAlign w:val="center"/>
+          </w:tcPr>
+          <w:p>
+            <w:pPr>
+              <w:spacing w:before="120"/>
+              <w:jc w:val="center"/>
+              <w:rPr>
+                <w:rFonts w:cs="Arial"/>
+              </w:rPr>
+            </w:pPr>
+            <w:r>
+              <w:rPr>
+                <w:rFonts w:cs="Arial"/>
+              </w:rPr>
+              <w:t>12.06.2017</w:t>
+            </w:r>
+          </w:p>
+        </w:tc>
+        <w:tc>
+          <w:tcPr>
+            <w:tcW w:w="6303" w:type="dxa"/>
+            <w:gridSpan w:val="2"/>
+          </w:tcPr>
+          <w:p>
+            <w:pPr>
+              <w:spacing w:before="120"/>
+              <w:rPr>
+                <w:rFonts w:cs="Arial"/>
+              </w:rPr>
+            </w:pPr>
+            <w:r>
+              <w:rPr>
+                <w:rFonts w:cs="Arial"/>
+              </w:rPr>
+              <w:t>Rédaction du manuel de l’utilisateur</w:t>
+            </w:r>
+          </w:p>
+        </w:tc>
+        <w:tc>
+          <w:tcPr>
+            <w:tcW w:w="1276" w:type="dxa"/>
+            <w:vAlign w:val="center"/>
+          </w:tcPr>
+          <w:p>
+            <w:pPr>
+              <w:spacing w:before="120"/>
+              <w:rPr>
+                <w:rFonts w:cs="Arial"/>
+              </w:rPr>
+            </w:pPr>
+            <w:r>
+              <w:rPr>
+                <w:rFonts w:cs="Arial"/>
+              </w:rPr>
+              <w:t>3h</w:t>
+            </w:r>
+          </w:p>
+        </w:tc>
+      </w:tr>
+      <w:tr>
+        <w:tc>
+          <w:tcPr>
+            <w:tcW w:w="1630" w:type="dxa"/>
+            <w:vMerge/>
+            <w:vAlign w:val="center"/>
+          </w:tcPr>
+          <w:p>
+            <w:pPr>
+              <w:spacing w:before="120"/>
+              <w:jc w:val="center"/>
+              <w:rPr>
+                <w:rFonts w:cs="Arial"/>
+              </w:rPr>
+            </w:pPr>
+          </w:p>
+        </w:tc>
+        <w:tc>
+          <w:tcPr>
+            <w:tcW w:w="6303" w:type="dxa"/>
+            <w:gridSpan w:val="2"/>
+          </w:tcPr>
+          <w:p>
+            <w:pPr>
+              <w:spacing w:before="120"/>
+              <w:rPr>
+                <w:rFonts w:cs="Arial"/>
+              </w:rPr>
+            </w:pPr>
+            <w:r>
+              <w:rPr>
+                <w:rFonts w:cs="Arial"/>
+              </w:rPr>
+              <w:t>Complétion de la documentation de projet</w:t>
+            </w:r>
+          </w:p>
+        </w:tc>
+        <w:tc>
+          <w:tcPr>
+            <w:tcW w:w="1276" w:type="dxa"/>
+            <w:vMerge w:val="restart"/>
+            <w:vAlign w:val="center"/>
+          </w:tcPr>
+          <w:p>
+            <w:pPr>
+              <w:spacing w:before="120"/>
+              <w:rPr>
+                <w:rFonts w:cs="Arial"/>
+              </w:rPr>
+            </w:pPr>
+            <w:r>
+              <w:rPr>
+                <w:rFonts w:cs="Arial"/>
+              </w:rPr>
+              <w:t>5h</w:t>
+            </w:r>
+          </w:p>
+        </w:tc>
+      </w:tr>
+      <w:tr>
+        <w:tc>
+          <w:tcPr>
+            <w:tcW w:w="1630" w:type="dxa"/>
+            <w:vMerge/>
+            <w:vAlign w:val="center"/>
+          </w:tcPr>
+          <w:p>
+            <w:pPr>
+              <w:spacing w:before="120"/>
+              <w:jc w:val="center"/>
+              <w:rPr>
+                <w:rFonts w:cs="Arial"/>
+              </w:rPr>
+            </w:pPr>
+          </w:p>
+        </w:tc>
+        <w:tc>
+          <w:tcPr>
+            <w:tcW w:w="6303" w:type="dxa"/>
+            <w:gridSpan w:val="2"/>
+          </w:tcPr>
+          <w:p>
+            <w:pPr>
+              <w:spacing w:before="120"/>
+              <w:rPr>
+                <w:rFonts w:cs="Arial"/>
+              </w:rPr>
+            </w:pPr>
+            <w:r>
+              <w:rPr>
+                <w:rFonts w:cs="Arial"/>
+              </w:rPr>
+              <w:t>Vérification de la documentation et corrections</w:t>
+            </w:r>
+          </w:p>
+        </w:tc>
+        <w:tc>
+          <w:tcPr>
+            <w:tcW w:w="1276" w:type="dxa"/>
+            <w:vMerge/>
+            <w:vAlign w:val="center"/>
+          </w:tcPr>
+          <w:p>
+            <w:pPr>
+              <w:spacing w:before="120"/>
+              <w:rPr>
+                <w:rFonts w:cs="Arial"/>
+              </w:rPr>
+            </w:pPr>
+          </w:p>
+        </w:tc>
+      </w:tr>
+      <w:tr>
+        <w:tc>
+          <w:tcPr>
+            <w:tcW w:w="1630" w:type="dxa"/>
+            <w:vMerge w:val="restart"/>
+            <w:vAlign w:val="center"/>
+          </w:tcPr>
+          <w:p>
+            <w:pPr>
+              <w:spacing w:before="120"/>
+              <w:jc w:val="center"/>
+              <w:rPr>
+                <w:rFonts w:cs="Arial"/>
+              </w:rPr>
+            </w:pPr>
+            <w:r>
+              <w:rPr>
+                <w:rFonts w:cs="Arial"/>
+              </w:rPr>
+              <w:t>13.06.2017</w:t>
+            </w:r>
+          </w:p>
+        </w:tc>
+        <w:tc>
+          <w:tcPr>
+            <w:tcW w:w="6303" w:type="dxa"/>
+            <w:gridSpan w:val="2"/>
+          </w:tcPr>
+          <w:p>
+            <w:pPr>
+              <w:spacing w:before="120"/>
+              <w:rPr>
+                <w:rFonts w:cs="Arial"/>
+              </w:rPr>
+            </w:pPr>
+            <w:r>
+              <w:rPr>
+                <w:rFonts w:cs="Arial"/>
+              </w:rPr>
+              <w:t>Complétion de la documentation</w:t>
+            </w:r>
+          </w:p>
+        </w:tc>
+        <w:tc>
+          <w:tcPr>
+            <w:tcW w:w="1276" w:type="dxa"/>
+            <w:vAlign w:val="center"/>
+          </w:tcPr>
+          <w:p>
+            <w:pPr>
+              <w:spacing w:before="120"/>
+              <w:rPr>
+                <w:rFonts w:cs="Arial"/>
+              </w:rPr>
+            </w:pPr>
+            <w:r>
+              <w:rPr>
+                <w:rFonts w:cs="Arial"/>
+              </w:rPr>
+              <w:t>4</w:t>
+            </w:r>
+            <w:r>
+              <w:rPr>
+                <w:rFonts w:cs="Arial"/>
+              </w:rPr>
+              <w:t>h</w:t>
+            </w:r>
+          </w:p>
+        </w:tc>
+      </w:tr>
+      <w:tr>
+        <w:tc>
+          <w:tcPr>
+            <w:tcW w:w="1630" w:type="dxa"/>
+            <w:vMerge/>
+            <w:vAlign w:val="center"/>
+          </w:tcPr>
+          <w:p>
+            <w:pPr>
+              <w:spacing w:before="120"/>
+              <w:jc w:val="center"/>
+              <w:rPr>
+                <w:rFonts w:cs="Arial"/>
+              </w:rPr>
+            </w:pPr>
+          </w:p>
+        </w:tc>
+        <w:tc>
+          <w:tcPr>
+            <w:tcW w:w="6303" w:type="dxa"/>
+            <w:gridSpan w:val="2"/>
+          </w:tcPr>
+          <w:p>
+            <w:pPr>
+              <w:spacing w:before="120"/>
+              <w:rPr>
+                <w:rFonts w:cs="Arial"/>
+              </w:rPr>
+            </w:pPr>
+            <w:r>
+              <w:rPr>
+                <w:rFonts w:cs="Arial"/>
+              </w:rPr>
+              <w:t>Complétion du manuel de l’utilisateur et test hébergement en local (IIS)</w:t>
+            </w:r>
+          </w:p>
+        </w:tc>
+        <w:tc>
+          <w:tcPr>
+            <w:tcW w:w="1276" w:type="dxa"/>
+            <w:vAlign w:val="center"/>
+          </w:tcPr>
+          <w:p>
+            <w:pPr>
+              <w:spacing w:before="120"/>
+              <w:rPr>
+                <w:rFonts w:cs="Arial"/>
+              </w:rPr>
+            </w:pPr>
+            <w:r>
+              <w:rPr>
+                <w:rFonts w:cs="Arial"/>
+              </w:rPr>
+              <w:t>2</w:t>
             </w:r>
             <w:bookmarkStart w:id="0" w:name="_GoBack"/>
             <w:bookmarkEnd w:id="0"/>
-          </w:p>
-        </w:tc>
-      </w:tr>
-      <w:tr>
-        <w:tc>
-          <w:tcPr>
-            <w:tcW w:w="1630" w:type="dxa"/>
-            <w:vAlign w:val="center"/>
-          </w:tcPr>
-          <w:p>
-            <w:pPr>
-              <w:spacing w:before="120"/>
-              <w:jc w:val="center"/>
-              <w:rPr>
-                <w:rFonts w:cs="Arial"/>
-              </w:rPr>
-            </w:pPr>
-          </w:p>
-        </w:tc>
-        <w:tc>
-          <w:tcPr>
-            <w:tcW w:w="6303" w:type="dxa"/>
-            <w:gridSpan w:val="2"/>
-          </w:tcPr>
-          <w:p>
-            <w:pPr>
-              <w:spacing w:before="120"/>
-              <w:rPr>
-                <w:rFonts w:cs="Arial"/>
-              </w:rPr>
-            </w:pPr>
-          </w:p>
-        </w:tc>
-        <w:tc>
-          <w:tcPr>
-            <w:tcW w:w="1276" w:type="dxa"/>
-            <w:vAlign w:val="center"/>
-          </w:tcPr>
-          <w:p>
-            <w:pPr>
-              <w:spacing w:before="120"/>
-              <w:rPr>
-                <w:rFonts w:cs="Arial"/>
-              </w:rPr>
-            </w:pPr>
-          </w:p>
-        </w:tc>
-      </w:tr>
-      <w:tr>
-        <w:tc>
-          <w:tcPr>
-            <w:tcW w:w="1630" w:type="dxa"/>
-            <w:vAlign w:val="center"/>
-          </w:tcPr>
-          <w:p>
-            <w:pPr>
-              <w:spacing w:before="120"/>
-              <w:jc w:val="center"/>
-              <w:rPr>
-                <w:rFonts w:cs="Arial"/>
-              </w:rPr>
-            </w:pPr>
-          </w:p>
-        </w:tc>
-        <w:tc>
-          <w:tcPr>
-            <w:tcW w:w="6303" w:type="dxa"/>
-            <w:gridSpan w:val="2"/>
-          </w:tcPr>
-          <w:p>
-            <w:pPr>
-              <w:spacing w:before="120"/>
-              <w:rPr>
-                <w:rFonts w:cs="Arial"/>
-              </w:rPr>
-            </w:pPr>
-          </w:p>
-        </w:tc>
-        <w:tc>
-          <w:tcPr>
-            <w:tcW w:w="1276" w:type="dxa"/>
-            <w:vAlign w:val="center"/>
-          </w:tcPr>
-          <w:p>
-            <w:pPr>
-              <w:spacing w:before="120"/>
-              <w:rPr>
-                <w:rFonts w:cs="Arial"/>
-              </w:rPr>
-            </w:pPr>
-          </w:p>
-        </w:tc>
-      </w:tr>
-      <w:tr>
-        <w:tc>
-          <w:tcPr>
-            <w:tcW w:w="1630" w:type="dxa"/>
-            <w:vAlign w:val="center"/>
-          </w:tcPr>
-          <w:p>
-            <w:pPr>
-              <w:spacing w:before="120"/>
-              <w:jc w:val="center"/>
-              <w:rPr>
-                <w:rFonts w:cs="Arial"/>
-              </w:rPr>
-            </w:pPr>
-          </w:p>
-        </w:tc>
-        <w:tc>
-          <w:tcPr>
-            <w:tcW w:w="6303" w:type="dxa"/>
-            <w:gridSpan w:val="2"/>
-          </w:tcPr>
-          <w:p>
-            <w:pPr>
-              <w:spacing w:before="120"/>
-              <w:rPr>
-                <w:rFonts w:cs="Arial"/>
-              </w:rPr>
-            </w:pPr>
-          </w:p>
-        </w:tc>
-        <w:tc>
-          <w:tcPr>
-            <w:tcW w:w="1276" w:type="dxa"/>
-            <w:vAlign w:val="center"/>
-          </w:tcPr>
-          <w:p>
-            <w:pPr>
-              <w:spacing w:before="120"/>
-              <w:rPr>
-                <w:rFonts w:cs="Arial"/>
-              </w:rPr>
-            </w:pPr>
-          </w:p>
-        </w:tc>
-      </w:tr>
-      <w:tr>
-        <w:tc>
-          <w:tcPr>
-            <w:tcW w:w="1630" w:type="dxa"/>
-            <w:vAlign w:val="center"/>
-          </w:tcPr>
-          <w:p>
-            <w:pPr>
-              <w:spacing w:before="120"/>
-              <w:jc w:val="center"/>
-              <w:rPr>
-                <w:rFonts w:cs="Arial"/>
-              </w:rPr>
-            </w:pPr>
-          </w:p>
-        </w:tc>
-        <w:tc>
-          <w:tcPr>
-            <w:tcW w:w="6303" w:type="dxa"/>
-            <w:gridSpan w:val="2"/>
-          </w:tcPr>
-          <w:p>
-            <w:pPr>
-              <w:spacing w:before="120"/>
-              <w:rPr>
-                <w:rFonts w:cs="Arial"/>
-              </w:rPr>
-            </w:pPr>
-          </w:p>
-        </w:tc>
-        <w:tc>
-          <w:tcPr>
-            <w:tcW w:w="1276" w:type="dxa"/>
-            <w:vAlign w:val="center"/>
-          </w:tcPr>
-          <w:p>
-            <w:pPr>
-              <w:spacing w:before="120"/>
-              <w:rPr>
-                <w:rFonts w:cs="Arial"/>
-              </w:rPr>
-            </w:pPr>
-          </w:p>
-        </w:tc>
-      </w:tr>
-      <w:tr>
-        <w:tc>
-          <w:tcPr>
-            <w:tcW w:w="1630" w:type="dxa"/>
-            <w:vAlign w:val="center"/>
-          </w:tcPr>
-          <w:p>
-            <w:pPr>
-              <w:spacing w:before="120"/>
-              <w:jc w:val="center"/>
-              <w:rPr>
-                <w:rFonts w:cs="Arial"/>
-              </w:rPr>
-            </w:pPr>
-          </w:p>
-        </w:tc>
-        <w:tc>
-          <w:tcPr>
-            <w:tcW w:w="6303" w:type="dxa"/>
-            <w:gridSpan w:val="2"/>
-          </w:tcPr>
-          <w:p>
-            <w:pPr>
-              <w:spacing w:before="120"/>
-              <w:rPr>
-                <w:rFonts w:cs="Arial"/>
-              </w:rPr>
-            </w:pPr>
-          </w:p>
-        </w:tc>
-        <w:tc>
-          <w:tcPr>
-            <w:tcW w:w="1276" w:type="dxa"/>
-            <w:vAlign w:val="center"/>
-          </w:tcPr>
-          <w:p>
-            <w:pPr>
-              <w:spacing w:before="120"/>
-              <w:rPr>
-                <w:rFonts w:cs="Arial"/>
-              </w:rPr>
-            </w:pPr>
-          </w:p>
-        </w:tc>
-      </w:tr>
-      <w:tr>
-        <w:tc>
-          <w:tcPr>
-            <w:tcW w:w="1630" w:type="dxa"/>
-            <w:vAlign w:val="center"/>
-          </w:tcPr>
-          <w:p>
-            <w:pPr>
-              <w:spacing w:before="120"/>
-              <w:jc w:val="center"/>
-              <w:rPr>
-                <w:rFonts w:cs="Arial"/>
-              </w:rPr>
-            </w:pPr>
-          </w:p>
-        </w:tc>
-        <w:tc>
-          <w:tcPr>
-            <w:tcW w:w="6303" w:type="dxa"/>
-            <w:gridSpan w:val="2"/>
-          </w:tcPr>
-          <w:p>
-            <w:pPr>
-              <w:spacing w:before="120"/>
-              <w:rPr>
-                <w:rFonts w:cs="Arial"/>
-              </w:rPr>
-            </w:pPr>
-          </w:p>
-        </w:tc>
-        <w:tc>
-          <w:tcPr>
-            <w:tcW w:w="1276" w:type="dxa"/>
-            <w:vAlign w:val="center"/>
-          </w:tcPr>
-          <w:p>
-            <w:pPr>
-              <w:spacing w:before="120"/>
-              <w:rPr>
-                <w:rFonts w:cs="Arial"/>
-              </w:rPr>
-            </w:pPr>
-          </w:p>
-        </w:tc>
-      </w:tr>
-      <w:tr>
-        <w:tc>
-          <w:tcPr>
-            <w:tcW w:w="1630" w:type="dxa"/>
-            <w:vAlign w:val="center"/>
-          </w:tcPr>
-          <w:p>
-            <w:pPr>
-              <w:spacing w:before="120"/>
-              <w:jc w:val="center"/>
-              <w:rPr>
-                <w:rFonts w:cs="Arial"/>
-              </w:rPr>
-            </w:pPr>
-          </w:p>
-        </w:tc>
-        <w:tc>
-          <w:tcPr>
-            <w:tcW w:w="6303" w:type="dxa"/>
-            <w:gridSpan w:val="2"/>
-          </w:tcPr>
-          <w:p>
-            <w:pPr>
-              <w:spacing w:before="120"/>
-              <w:rPr>
-                <w:rFonts w:cs="Arial"/>
-              </w:rPr>
-            </w:pPr>
-          </w:p>
-        </w:tc>
-        <w:tc>
-          <w:tcPr>
-            <w:tcW w:w="1276" w:type="dxa"/>
-            <w:vAlign w:val="center"/>
-          </w:tcPr>
-          <w:p>
-            <w:pPr>
-              <w:spacing w:before="120"/>
-              <w:rPr>
-                <w:rFonts w:cs="Arial"/>
-              </w:rPr>
-            </w:pPr>
-          </w:p>
-        </w:tc>
-      </w:tr>
-      <w:tr>
-        <w:tc>
-          <w:tcPr>
-            <w:tcW w:w="1630" w:type="dxa"/>
-            <w:vAlign w:val="center"/>
-          </w:tcPr>
-          <w:p>
-            <w:pPr>
-              <w:spacing w:before="120"/>
-              <w:jc w:val="center"/>
-              <w:rPr>
-                <w:rFonts w:cs="Arial"/>
-              </w:rPr>
-            </w:pPr>
-          </w:p>
-        </w:tc>
-        <w:tc>
-          <w:tcPr>
-            <w:tcW w:w="6303" w:type="dxa"/>
-            <w:gridSpan w:val="2"/>
-          </w:tcPr>
-          <w:p>
-            <w:pPr>
-              <w:spacing w:before="120"/>
-              <w:rPr>
-                <w:rFonts w:cs="Arial"/>
-              </w:rPr>
-            </w:pPr>
-          </w:p>
-        </w:tc>
-        <w:tc>
-          <w:tcPr>
-            <w:tcW w:w="1276" w:type="dxa"/>
-            <w:vAlign w:val="center"/>
-          </w:tcPr>
-          <w:p>
-            <w:pPr>
-              <w:spacing w:before="120"/>
-              <w:rPr>
-                <w:rFonts w:cs="Arial"/>
-              </w:rPr>
-            </w:pPr>
-          </w:p>
-        </w:tc>
-      </w:tr>
-      <w:tr>
-        <w:tc>
-          <w:tcPr>
-            <w:tcW w:w="1630" w:type="dxa"/>
-            <w:vAlign w:val="center"/>
-          </w:tcPr>
-          <w:p>
-            <w:pPr>
-              <w:spacing w:before="120"/>
-              <w:jc w:val="center"/>
-              <w:rPr>
-                <w:rFonts w:cs="Arial"/>
-              </w:rPr>
-            </w:pPr>
-          </w:p>
-        </w:tc>
-        <w:tc>
-          <w:tcPr>
-            <w:tcW w:w="6303" w:type="dxa"/>
-            <w:gridSpan w:val="2"/>
-          </w:tcPr>
-          <w:p>
-            <w:pPr>
-              <w:spacing w:before="120"/>
-              <w:rPr>
-                <w:rFonts w:cs="Arial"/>
-              </w:rPr>
-            </w:pPr>
-          </w:p>
-        </w:tc>
-        <w:tc>
-          <w:tcPr>
-            <w:tcW w:w="1276" w:type="dxa"/>
-            <w:vAlign w:val="center"/>
-          </w:tcPr>
-          <w:p>
-            <w:pPr>
-              <w:spacing w:before="120"/>
-              <w:rPr>
-                <w:rFonts w:cs="Arial"/>
-              </w:rPr>
-            </w:pPr>
-          </w:p>
-        </w:tc>
-      </w:tr>
-      <w:tr>
-        <w:tc>
-          <w:tcPr>
-            <w:tcW w:w="1630" w:type="dxa"/>
-            <w:vAlign w:val="center"/>
-          </w:tcPr>
-          <w:p>
-            <w:pPr>
-              <w:spacing w:before="120"/>
-              <w:jc w:val="center"/>
-              <w:rPr>
-                <w:rFonts w:cs="Arial"/>
-              </w:rPr>
-            </w:pPr>
-          </w:p>
-        </w:tc>
-        <w:tc>
-          <w:tcPr>
-            <w:tcW w:w="6303" w:type="dxa"/>
-            <w:gridSpan w:val="2"/>
-          </w:tcPr>
-          <w:p>
-            <w:pPr>
-              <w:spacing w:before="120"/>
-              <w:rPr>
-                <w:rFonts w:cs="Arial"/>
-              </w:rPr>
-            </w:pPr>
-          </w:p>
-        </w:tc>
-        <w:tc>
-          <w:tcPr>
-            <w:tcW w:w="1276" w:type="dxa"/>
-            <w:vAlign w:val="center"/>
-          </w:tcPr>
-          <w:p>
-            <w:pPr>
-              <w:spacing w:before="120"/>
-              <w:rPr>
-                <w:rFonts w:cs="Arial"/>
-              </w:rPr>
-            </w:pPr>
-          </w:p>
-        </w:tc>
-      </w:tr>
-      <w:tr>
-        <w:tc>
-          <w:tcPr>
-            <w:tcW w:w="1630" w:type="dxa"/>
-            <w:vAlign w:val="center"/>
-          </w:tcPr>
-          <w:p>
-            <w:pPr>
-              <w:spacing w:before="120"/>
-              <w:jc w:val="center"/>
-              <w:rPr>
-                <w:rFonts w:cs="Arial"/>
-              </w:rPr>
-            </w:pPr>
-          </w:p>
-        </w:tc>
-        <w:tc>
-          <w:tcPr>
-            <w:tcW w:w="6303" w:type="dxa"/>
-            <w:gridSpan w:val="2"/>
-          </w:tcPr>
-          <w:p>
-            <w:pPr>
-              <w:spacing w:before="120"/>
-              <w:rPr>
-                <w:rFonts w:cs="Arial"/>
-              </w:rPr>
-            </w:pPr>
-          </w:p>
-        </w:tc>
-        <w:tc>
-          <w:tcPr>
-            <w:tcW w:w="1276" w:type="dxa"/>
-            <w:vAlign w:val="center"/>
-          </w:tcPr>
-          <w:p>
-            <w:pPr>
-              <w:spacing w:before="120"/>
-              <w:rPr>
-                <w:rFonts w:cs="Arial"/>
-              </w:rPr>
-            </w:pPr>
-          </w:p>
-        </w:tc>
-      </w:tr>
-      <w:tr>
-        <w:tc>
-          <w:tcPr>
-            <w:tcW w:w="1630" w:type="dxa"/>
-            <w:vAlign w:val="center"/>
-          </w:tcPr>
-          <w:p>
-            <w:pPr>
-              <w:spacing w:before="120"/>
-              <w:jc w:val="center"/>
-              <w:rPr>
-                <w:rFonts w:cs="Arial"/>
-              </w:rPr>
-            </w:pPr>
-          </w:p>
-        </w:tc>
-        <w:tc>
-          <w:tcPr>
-            <w:tcW w:w="6303" w:type="dxa"/>
-            <w:gridSpan w:val="2"/>
-          </w:tcPr>
-          <w:p>
-            <w:pPr>
-              <w:spacing w:before="120"/>
-              <w:rPr>
-                <w:rFonts w:cs="Arial"/>
-              </w:rPr>
-            </w:pPr>
-          </w:p>
-        </w:tc>
-        <w:tc>
-          <w:tcPr>
-            <w:tcW w:w="1276" w:type="dxa"/>
-            <w:vAlign w:val="center"/>
-          </w:tcPr>
-          <w:p>
-            <w:pPr>
-              <w:spacing w:before="120"/>
-              <w:rPr>
-                <w:rFonts w:cs="Arial"/>
-              </w:rPr>
-            </w:pPr>
-          </w:p>
-        </w:tc>
-      </w:tr>
-      <w:tr>
-        <w:tc>
-          <w:tcPr>
-            <w:tcW w:w="1630" w:type="dxa"/>
-            <w:vAlign w:val="center"/>
-          </w:tcPr>
-          <w:p>
-            <w:pPr>
-              <w:spacing w:before="120"/>
-              <w:jc w:val="center"/>
-              <w:rPr>
-                <w:rFonts w:cs="Arial"/>
-              </w:rPr>
-            </w:pPr>
-          </w:p>
-        </w:tc>
-        <w:tc>
-          <w:tcPr>
-            <w:tcW w:w="6303" w:type="dxa"/>
-            <w:gridSpan w:val="2"/>
-          </w:tcPr>
-          <w:p>
-            <w:pPr>
-              <w:spacing w:before="120"/>
-              <w:rPr>
-                <w:rFonts w:cs="Arial"/>
-              </w:rPr>
-            </w:pPr>
-          </w:p>
-        </w:tc>
-        <w:tc>
-          <w:tcPr>
-            <w:tcW w:w="1276" w:type="dxa"/>
-            <w:vAlign w:val="center"/>
-          </w:tcPr>
-          <w:p>
-            <w:pPr>
-              <w:spacing w:before="120"/>
-              <w:rPr>
-                <w:rFonts w:cs="Arial"/>
-              </w:rPr>
-            </w:pPr>
-          </w:p>
-        </w:tc>
-      </w:tr>
-      <w:tr>
-        <w:tc>
-          <w:tcPr>
-            <w:tcW w:w="1630" w:type="dxa"/>
-            <w:vAlign w:val="center"/>
-          </w:tcPr>
-          <w:p>
-            <w:pPr>
-              <w:spacing w:before="120"/>
-              <w:jc w:val="center"/>
-              <w:rPr>
-                <w:rFonts w:cs="Arial"/>
-              </w:rPr>
-            </w:pPr>
-          </w:p>
-        </w:tc>
-        <w:tc>
-          <w:tcPr>
-            <w:tcW w:w="6303" w:type="dxa"/>
-            <w:gridSpan w:val="2"/>
-          </w:tcPr>
-          <w:p>
-            <w:pPr>
-              <w:spacing w:before="120"/>
-              <w:rPr>
-                <w:rFonts w:cs="Arial"/>
-              </w:rPr>
-            </w:pPr>
-          </w:p>
-        </w:tc>
-        <w:tc>
-          <w:tcPr>
-            <w:tcW w:w="1276" w:type="dxa"/>
-            <w:vAlign w:val="center"/>
-          </w:tcPr>
-          <w:p>
-            <w:pPr>
-              <w:spacing w:before="120"/>
-              <w:rPr>
-                <w:rFonts w:cs="Arial"/>
-              </w:rPr>
-            </w:pPr>
-          </w:p>
-        </w:tc>
-      </w:tr>
-      <w:tr>
-        <w:tc>
-          <w:tcPr>
-            <w:tcW w:w="1630" w:type="dxa"/>
-            <w:vAlign w:val="center"/>
-          </w:tcPr>
-          <w:p>
-            <w:pPr>
-              <w:spacing w:before="120"/>
-              <w:jc w:val="center"/>
-              <w:rPr>
-                <w:rFonts w:cs="Arial"/>
-              </w:rPr>
-            </w:pPr>
-          </w:p>
-        </w:tc>
-        <w:tc>
-          <w:tcPr>
-            <w:tcW w:w="6303" w:type="dxa"/>
-            <w:gridSpan w:val="2"/>
-          </w:tcPr>
-          <w:p>
-            <w:pPr>
-              <w:spacing w:before="120"/>
-              <w:rPr>
-                <w:rFonts w:cs="Arial"/>
-              </w:rPr>
-            </w:pPr>
-          </w:p>
-        </w:tc>
-        <w:tc>
-          <w:tcPr>
-            <w:tcW w:w="1276" w:type="dxa"/>
-            <w:vAlign w:val="center"/>
-          </w:tcPr>
-          <w:p>
-            <w:pPr>
-              <w:spacing w:before="120"/>
-              <w:rPr>
-                <w:rFonts w:cs="Arial"/>
-              </w:rPr>
-            </w:pPr>
-          </w:p>
-        </w:tc>
-      </w:tr>
-      <w:tr>
-        <w:tc>
-          <w:tcPr>
-            <w:tcW w:w="1630" w:type="dxa"/>
-            <w:vAlign w:val="center"/>
-          </w:tcPr>
-          <w:p>
-            <w:pPr>
-              <w:spacing w:before="120"/>
-              <w:jc w:val="center"/>
-              <w:rPr>
-                <w:rFonts w:cs="Arial"/>
-              </w:rPr>
-            </w:pPr>
-          </w:p>
-        </w:tc>
-        <w:tc>
-          <w:tcPr>
-            <w:tcW w:w="6303" w:type="dxa"/>
-            <w:gridSpan w:val="2"/>
-          </w:tcPr>
-          <w:p>
-            <w:pPr>
-              <w:spacing w:before="120"/>
-              <w:rPr>
-                <w:rFonts w:cs="Arial"/>
-              </w:rPr>
-            </w:pPr>
-          </w:p>
-        </w:tc>
-        <w:tc>
-          <w:tcPr>
-            <w:tcW w:w="1276" w:type="dxa"/>
-            <w:vAlign w:val="center"/>
-          </w:tcPr>
-          <w:p>
-            <w:pPr>
-              <w:spacing w:before="120"/>
-              <w:rPr>
-                <w:rFonts w:cs="Arial"/>
-              </w:rPr>
-            </w:pPr>
-          </w:p>
-        </w:tc>
-      </w:tr>
-      <w:tr>
-        <w:tc>
-          <w:tcPr>
-            <w:tcW w:w="1630" w:type="dxa"/>
-            <w:vAlign w:val="center"/>
-          </w:tcPr>
-          <w:p>
-            <w:pPr>
-              <w:spacing w:before="120"/>
-              <w:jc w:val="center"/>
-              <w:rPr>
-                <w:rFonts w:cs="Arial"/>
-              </w:rPr>
-            </w:pPr>
-          </w:p>
-        </w:tc>
-        <w:tc>
-          <w:tcPr>
-            <w:tcW w:w="6303" w:type="dxa"/>
-            <w:gridSpan w:val="2"/>
-          </w:tcPr>
-          <w:p>
-            <w:pPr>
-              <w:spacing w:before="120"/>
-              <w:rPr>
-                <w:rFonts w:cs="Arial"/>
-              </w:rPr>
-            </w:pPr>
-          </w:p>
-        </w:tc>
-        <w:tc>
-          <w:tcPr>
-            <w:tcW w:w="1276" w:type="dxa"/>
-            <w:vAlign w:val="center"/>
-          </w:tcPr>
-          <w:p>
-            <w:pPr>
-              <w:spacing w:before="120"/>
-              <w:rPr>
-                <w:rFonts w:cs="Arial"/>
-              </w:rPr>
-            </w:pPr>
-          </w:p>
-        </w:tc>
-      </w:tr>
-      <w:tr>
-        <w:tc>
-          <w:tcPr>
-            <w:tcW w:w="1630" w:type="dxa"/>
-            <w:vAlign w:val="center"/>
-          </w:tcPr>
-          <w:p>
-            <w:pPr>
-              <w:spacing w:before="120"/>
-              <w:jc w:val="center"/>
-              <w:rPr>
-                <w:rFonts w:cs="Arial"/>
-              </w:rPr>
-            </w:pPr>
-          </w:p>
-        </w:tc>
-        <w:tc>
-          <w:tcPr>
-            <w:tcW w:w="6303" w:type="dxa"/>
-            <w:gridSpan w:val="2"/>
-          </w:tcPr>
-          <w:p>
-            <w:pPr>
-              <w:spacing w:before="120"/>
-              <w:rPr>
-                <w:rFonts w:cs="Arial"/>
-              </w:rPr>
-            </w:pPr>
-          </w:p>
-        </w:tc>
-        <w:tc>
-          <w:tcPr>
-            <w:tcW w:w="1276" w:type="dxa"/>
-            <w:vAlign w:val="center"/>
-          </w:tcPr>
-          <w:p>
-            <w:pPr>
-              <w:spacing w:before="120"/>
-              <w:rPr>
-                <w:rFonts w:cs="Arial"/>
-              </w:rPr>
-            </w:pPr>
-          </w:p>
-        </w:tc>
-      </w:tr>
-      <w:tr>
-        <w:tc>
-          <w:tcPr>
-            <w:tcW w:w="1630" w:type="dxa"/>
-            <w:vAlign w:val="center"/>
-          </w:tcPr>
-          <w:p>
-            <w:pPr>
-              <w:spacing w:before="120"/>
-              <w:jc w:val="center"/>
-              <w:rPr>
-                <w:rFonts w:cs="Arial"/>
-              </w:rPr>
-            </w:pPr>
-          </w:p>
-        </w:tc>
-        <w:tc>
-          <w:tcPr>
-            <w:tcW w:w="6303" w:type="dxa"/>
-            <w:gridSpan w:val="2"/>
-          </w:tcPr>
-          <w:p>
-            <w:pPr>
-              <w:spacing w:before="120"/>
-              <w:rPr>
-                <w:rFonts w:cs="Arial"/>
-              </w:rPr>
-            </w:pPr>
-          </w:p>
-        </w:tc>
-        <w:tc>
-          <w:tcPr>
-            <w:tcW w:w="1276" w:type="dxa"/>
-            <w:vAlign w:val="center"/>
-          </w:tcPr>
-          <w:p>
-            <w:pPr>
-              <w:spacing w:before="120"/>
-              <w:rPr>
-                <w:rFonts w:cs="Arial"/>
-              </w:rPr>
-            </w:pPr>
-          </w:p>
-        </w:tc>
-      </w:tr>
-      <w:tr>
-        <w:tc>
-          <w:tcPr>
-            <w:tcW w:w="1630" w:type="dxa"/>
-            <w:vAlign w:val="center"/>
-          </w:tcPr>
-          <w:p>
-            <w:pPr>
-              <w:spacing w:before="120"/>
-              <w:jc w:val="center"/>
-              <w:rPr>
-                <w:rFonts w:cs="Arial"/>
-              </w:rPr>
-            </w:pPr>
-          </w:p>
-        </w:tc>
-        <w:tc>
-          <w:tcPr>
-            <w:tcW w:w="6303" w:type="dxa"/>
-            <w:gridSpan w:val="2"/>
-          </w:tcPr>
-          <w:p>
-            <w:pPr>
-              <w:spacing w:before="120"/>
-              <w:rPr>
-                <w:rFonts w:cs="Arial"/>
-              </w:rPr>
-            </w:pPr>
-          </w:p>
-        </w:tc>
-        <w:tc>
-          <w:tcPr>
-            <w:tcW w:w="1276" w:type="dxa"/>
-            <w:vAlign w:val="center"/>
-          </w:tcPr>
-          <w:p>
-            <w:pPr>
-              <w:spacing w:before="120"/>
-              <w:rPr>
-                <w:rFonts w:cs="Arial"/>
-              </w:rPr>
-            </w:pPr>
-          </w:p>
-        </w:tc>
-      </w:tr>
-      <w:tr>
-        <w:tc>
-          <w:tcPr>
-            <w:tcW w:w="1630" w:type="dxa"/>
-            <w:vAlign w:val="center"/>
-          </w:tcPr>
-          <w:p>
-            <w:pPr>
-              <w:spacing w:before="120"/>
-              <w:jc w:val="center"/>
-              <w:rPr>
-                <w:rFonts w:cs="Arial"/>
-              </w:rPr>
-            </w:pPr>
-          </w:p>
-        </w:tc>
-        <w:tc>
-          <w:tcPr>
-            <w:tcW w:w="6303" w:type="dxa"/>
-            <w:gridSpan w:val="2"/>
-          </w:tcPr>
-          <w:p>
-            <w:pPr>
-              <w:spacing w:before="120"/>
-              <w:rPr>
-                <w:rFonts w:cs="Arial"/>
-              </w:rPr>
-            </w:pPr>
-          </w:p>
-        </w:tc>
-        <w:tc>
-          <w:tcPr>
-            <w:tcW w:w="1276" w:type="dxa"/>
-            <w:vAlign w:val="center"/>
-          </w:tcPr>
-          <w:p>
-            <w:pPr>
-              <w:spacing w:before="120"/>
-              <w:rPr>
-                <w:rFonts w:cs="Arial"/>
-              </w:rPr>
-            </w:pPr>
-          </w:p>
-        </w:tc>
-      </w:tr>
-      <w:tr>
-        <w:tc>
-          <w:tcPr>
-            <w:tcW w:w="1630" w:type="dxa"/>
-            <w:vAlign w:val="center"/>
-          </w:tcPr>
-          <w:p>
-            <w:pPr>
-              <w:spacing w:before="120"/>
-              <w:jc w:val="center"/>
-              <w:rPr>
-                <w:rFonts w:cs="Arial"/>
-              </w:rPr>
-            </w:pPr>
-          </w:p>
-        </w:tc>
-        <w:tc>
-          <w:tcPr>
-            <w:tcW w:w="6303" w:type="dxa"/>
-            <w:gridSpan w:val="2"/>
-          </w:tcPr>
-          <w:p>
-            <w:pPr>
-              <w:spacing w:before="120"/>
-              <w:rPr>
-                <w:rFonts w:cs="Arial"/>
-              </w:rPr>
-            </w:pPr>
-          </w:p>
-        </w:tc>
-        <w:tc>
-          <w:tcPr>
-            <w:tcW w:w="1276" w:type="dxa"/>
-            <w:vAlign w:val="center"/>
-          </w:tcPr>
-          <w:p>
-            <w:pPr>
-              <w:spacing w:before="120"/>
-              <w:rPr>
-                <w:rFonts w:cs="Arial"/>
-              </w:rPr>
-            </w:pPr>
-          </w:p>
-        </w:tc>
-      </w:tr>
-      <w:tr>
-        <w:tc>
-          <w:tcPr>
-            <w:tcW w:w="1630" w:type="dxa"/>
-            <w:vAlign w:val="center"/>
-          </w:tcPr>
-          <w:p>
-            <w:pPr>
-              <w:spacing w:before="120"/>
-              <w:jc w:val="center"/>
-              <w:rPr>
-                <w:rFonts w:cs="Arial"/>
-              </w:rPr>
-            </w:pPr>
-          </w:p>
-        </w:tc>
-        <w:tc>
-          <w:tcPr>
-            <w:tcW w:w="6303" w:type="dxa"/>
-            <w:gridSpan w:val="2"/>
-          </w:tcPr>
-          <w:p>
-            <w:pPr>
-              <w:spacing w:before="120"/>
-              <w:rPr>
-                <w:rFonts w:cs="Arial"/>
-              </w:rPr>
-            </w:pPr>
-          </w:p>
-        </w:tc>
-        <w:tc>
-          <w:tcPr>
-            <w:tcW w:w="1276" w:type="dxa"/>
-            <w:vAlign w:val="center"/>
-          </w:tcPr>
-          <w:p>
-            <w:pPr>
-              <w:spacing w:before="120"/>
-              <w:rPr>
-                <w:rFonts w:cs="Arial"/>
-              </w:rPr>
-            </w:pPr>
-          </w:p>
-        </w:tc>
-      </w:tr>
-      <w:tr>
-        <w:tc>
-          <w:tcPr>
-            <w:tcW w:w="1630" w:type="dxa"/>
-            <w:vAlign w:val="center"/>
-          </w:tcPr>
-          <w:p>
-            <w:pPr>
-              <w:spacing w:before="120"/>
-              <w:jc w:val="center"/>
-              <w:rPr>
-                <w:rFonts w:cs="Arial"/>
-              </w:rPr>
-            </w:pPr>
-          </w:p>
-        </w:tc>
-        <w:tc>
-          <w:tcPr>
-            <w:tcW w:w="6303" w:type="dxa"/>
-            <w:gridSpan w:val="2"/>
-          </w:tcPr>
-          <w:p>
-            <w:pPr>
-              <w:spacing w:before="120"/>
-              <w:rPr>
-                <w:rFonts w:cs="Arial"/>
-              </w:rPr>
-            </w:pPr>
-          </w:p>
-        </w:tc>
-        <w:tc>
-          <w:tcPr>
-            <w:tcW w:w="1276" w:type="dxa"/>
-            <w:vAlign w:val="center"/>
-          </w:tcPr>
-          <w:p>
-            <w:pPr>
-              <w:spacing w:before="120"/>
-              <w:rPr>
-                <w:rFonts w:cs="Arial"/>
-              </w:rPr>
-            </w:pPr>
-          </w:p>
-        </w:tc>
-      </w:tr>
-      <w:tr>
-        <w:tc>
-          <w:tcPr>
-            <w:tcW w:w="1630" w:type="dxa"/>
-            <w:vAlign w:val="center"/>
-          </w:tcPr>
-          <w:p>
-            <w:pPr>
-              <w:spacing w:before="120"/>
-              <w:jc w:val="center"/>
-              <w:rPr>
-                <w:rFonts w:cs="Arial"/>
-              </w:rPr>
-            </w:pPr>
-          </w:p>
-        </w:tc>
-        <w:tc>
-          <w:tcPr>
-            <w:tcW w:w="6303" w:type="dxa"/>
-            <w:gridSpan w:val="2"/>
-          </w:tcPr>
-          <w:p>
-            <w:pPr>
-              <w:spacing w:before="120"/>
-              <w:rPr>
-                <w:rFonts w:cs="Arial"/>
-              </w:rPr>
-            </w:pPr>
-          </w:p>
-        </w:tc>
-        <w:tc>
-          <w:tcPr>
-            <w:tcW w:w="1276" w:type="dxa"/>
-            <w:vAlign w:val="center"/>
-          </w:tcPr>
-          <w:p>
-            <w:pPr>
-              <w:spacing w:before="120"/>
-              <w:rPr>
-                <w:rFonts w:cs="Arial"/>
-              </w:rPr>
-            </w:pPr>
-          </w:p>
-        </w:tc>
-      </w:tr>
-      <w:tr>
-        <w:tc>
-          <w:tcPr>
-            <w:tcW w:w="1630" w:type="dxa"/>
-            <w:vAlign w:val="center"/>
-          </w:tcPr>
-          <w:p>
-            <w:pPr>
-              <w:spacing w:before="120"/>
-              <w:jc w:val="center"/>
-              <w:rPr>
-                <w:rFonts w:cs="Arial"/>
-              </w:rPr>
-            </w:pPr>
-          </w:p>
-        </w:tc>
-        <w:tc>
-          <w:tcPr>
-            <w:tcW w:w="6303" w:type="dxa"/>
-            <w:gridSpan w:val="2"/>
-          </w:tcPr>
-          <w:p>
-            <w:pPr>
-              <w:spacing w:before="120"/>
-              <w:rPr>
-                <w:rFonts w:cs="Arial"/>
-              </w:rPr>
-            </w:pPr>
-          </w:p>
-        </w:tc>
-        <w:tc>
-          <w:tcPr>
-            <w:tcW w:w="1276" w:type="dxa"/>
-            <w:vAlign w:val="center"/>
-          </w:tcPr>
-          <w:p>
-            <w:pPr>
-              <w:spacing w:before="120"/>
-              <w:rPr>
-                <w:rFonts w:cs="Arial"/>
-              </w:rPr>
-            </w:pPr>
-          </w:p>
-        </w:tc>
-      </w:tr>
-      <w:tr>
-        <w:tc>
-          <w:tcPr>
-            <w:tcW w:w="1630" w:type="dxa"/>
-            <w:vAlign w:val="center"/>
-          </w:tcPr>
-          <w:p>
-            <w:pPr>
-              <w:spacing w:before="120"/>
-              <w:jc w:val="center"/>
-              <w:rPr>
-                <w:rFonts w:cs="Arial"/>
-              </w:rPr>
-            </w:pPr>
-          </w:p>
-        </w:tc>
-        <w:tc>
-          <w:tcPr>
-            <w:tcW w:w="6303" w:type="dxa"/>
-            <w:gridSpan w:val="2"/>
-          </w:tcPr>
-          <w:p>
-            <w:pPr>
-              <w:spacing w:before="120"/>
-              <w:rPr>
-                <w:rFonts w:cs="Arial"/>
-              </w:rPr>
-            </w:pPr>
-          </w:p>
-        </w:tc>
-        <w:tc>
-          <w:tcPr>
-            <w:tcW w:w="1276" w:type="dxa"/>
-            <w:vAlign w:val="center"/>
-          </w:tcPr>
-          <w:p>
-            <w:pPr>
-              <w:spacing w:before="120"/>
-              <w:rPr>
-                <w:rFonts w:cs="Arial"/>
-              </w:rPr>
-            </w:pPr>
-          </w:p>
-        </w:tc>
-      </w:tr>
-      <w:tr>
-        <w:tc>
-          <w:tcPr>
-            <w:tcW w:w="1630" w:type="dxa"/>
-            <w:vAlign w:val="center"/>
-          </w:tcPr>
-          <w:p>
-            <w:pPr>
-              <w:spacing w:before="120"/>
-              <w:jc w:val="center"/>
-              <w:rPr>
-                <w:rFonts w:cs="Arial"/>
-              </w:rPr>
-            </w:pPr>
-          </w:p>
-        </w:tc>
-        <w:tc>
-          <w:tcPr>
-            <w:tcW w:w="6303" w:type="dxa"/>
-            <w:gridSpan w:val="2"/>
-          </w:tcPr>
-          <w:p>
-            <w:pPr>
-              <w:spacing w:before="120"/>
-              <w:rPr>
-                <w:rFonts w:cs="Arial"/>
-              </w:rPr>
-            </w:pPr>
-          </w:p>
-        </w:tc>
-        <w:tc>
-          <w:tcPr>
-            <w:tcW w:w="1276" w:type="dxa"/>
-            <w:vAlign w:val="center"/>
-          </w:tcPr>
-          <w:p>
-            <w:pPr>
-              <w:spacing w:before="120"/>
-              <w:rPr>
-                <w:rFonts w:cs="Arial"/>
-              </w:rPr>
-            </w:pPr>
-          </w:p>
-        </w:tc>
-      </w:tr>
-      <w:tr>
-        <w:tc>
-          <w:tcPr>
-            <w:tcW w:w="1630" w:type="dxa"/>
-            <w:vAlign w:val="center"/>
-          </w:tcPr>
-          <w:p>
-            <w:pPr>
-              <w:spacing w:before="120"/>
-              <w:jc w:val="center"/>
-              <w:rPr>
-                <w:rFonts w:cs="Arial"/>
-              </w:rPr>
-            </w:pPr>
-          </w:p>
-        </w:tc>
-        <w:tc>
-          <w:tcPr>
-            <w:tcW w:w="6303" w:type="dxa"/>
-            <w:gridSpan w:val="2"/>
-          </w:tcPr>
-          <w:p>
-            <w:pPr>
-              <w:spacing w:before="120"/>
-              <w:rPr>
-                <w:rFonts w:cs="Arial"/>
-              </w:rPr>
-            </w:pPr>
-          </w:p>
-        </w:tc>
-        <w:tc>
-          <w:tcPr>
-            <w:tcW w:w="1276" w:type="dxa"/>
-            <w:vAlign w:val="center"/>
-          </w:tcPr>
-          <w:p>
-            <w:pPr>
-              <w:spacing w:before="120"/>
-              <w:rPr>
-                <w:rFonts w:cs="Arial"/>
-              </w:rPr>
-            </w:pPr>
-          </w:p>
-        </w:tc>
-      </w:tr>
-      <w:tr>
-        <w:tc>
-          <w:tcPr>
-            <w:tcW w:w="1630" w:type="dxa"/>
-            <w:vAlign w:val="center"/>
-          </w:tcPr>
-          <w:p>
-            <w:pPr>
-              <w:spacing w:before="120"/>
-              <w:jc w:val="center"/>
-              <w:rPr>
-                <w:rFonts w:cs="Arial"/>
-              </w:rPr>
-            </w:pPr>
-          </w:p>
-        </w:tc>
-        <w:tc>
-          <w:tcPr>
-            <w:tcW w:w="6303" w:type="dxa"/>
-            <w:gridSpan w:val="2"/>
-          </w:tcPr>
-          <w:p>
-            <w:pPr>
-              <w:spacing w:before="120"/>
-              <w:rPr>
-                <w:rFonts w:cs="Arial"/>
-              </w:rPr>
-            </w:pPr>
-          </w:p>
-        </w:tc>
-        <w:tc>
-          <w:tcPr>
-            <w:tcW w:w="1276" w:type="dxa"/>
-            <w:vAlign w:val="center"/>
-          </w:tcPr>
-          <w:p>
-            <w:pPr>
-              <w:spacing w:before="120"/>
-              <w:rPr>
-                <w:rFonts w:cs="Arial"/>
-              </w:rPr>
-            </w:pPr>
-          </w:p>
-        </w:tc>
-      </w:tr>
-      <w:tr>
-        <w:tc>
-          <w:tcPr>
-            <w:tcW w:w="1630" w:type="dxa"/>
-            <w:vAlign w:val="center"/>
-          </w:tcPr>
-          <w:p>
-            <w:pPr>
-              <w:spacing w:before="120"/>
-              <w:jc w:val="center"/>
-              <w:rPr>
-                <w:rFonts w:cs="Arial"/>
-              </w:rPr>
-            </w:pPr>
-          </w:p>
-        </w:tc>
-        <w:tc>
-          <w:tcPr>
-            <w:tcW w:w="6303" w:type="dxa"/>
-            <w:gridSpan w:val="2"/>
-          </w:tcPr>
-          <w:p>
-            <w:pPr>
-              <w:spacing w:before="120"/>
-              <w:rPr>
-                <w:rFonts w:cs="Arial"/>
-              </w:rPr>
-            </w:pPr>
-          </w:p>
-        </w:tc>
-        <w:tc>
-          <w:tcPr>
-            <w:tcW w:w="1276" w:type="dxa"/>
-            <w:vAlign w:val="center"/>
-          </w:tcPr>
-          <w:p>
-            <w:pPr>
-              <w:spacing w:before="120"/>
-              <w:rPr>
-                <w:rFonts w:cs="Arial"/>
-              </w:rPr>
-            </w:pPr>
-          </w:p>
-        </w:tc>
-      </w:tr>
-      <w:tr>
-        <w:tc>
-          <w:tcPr>
-            <w:tcW w:w="1630" w:type="dxa"/>
-            <w:vAlign w:val="center"/>
-          </w:tcPr>
-          <w:p>
-            <w:pPr>
-              <w:spacing w:before="120"/>
-              <w:jc w:val="center"/>
-              <w:rPr>
-                <w:rFonts w:cs="Arial"/>
-              </w:rPr>
-            </w:pPr>
-          </w:p>
-        </w:tc>
-        <w:tc>
-          <w:tcPr>
-            <w:tcW w:w="6303" w:type="dxa"/>
-            <w:gridSpan w:val="2"/>
-          </w:tcPr>
-          <w:p>
-            <w:pPr>
-              <w:spacing w:before="120"/>
-              <w:rPr>
-                <w:rFonts w:cs="Arial"/>
-              </w:rPr>
-            </w:pPr>
-          </w:p>
-        </w:tc>
-        <w:tc>
-          <w:tcPr>
-            <w:tcW w:w="1276" w:type="dxa"/>
-            <w:vAlign w:val="center"/>
-          </w:tcPr>
-          <w:p>
-            <w:pPr>
-              <w:spacing w:before="120"/>
-              <w:rPr>
-                <w:rFonts w:cs="Arial"/>
-              </w:rPr>
-            </w:pPr>
-          </w:p>
-        </w:tc>
-      </w:tr>
-      <w:tr>
-        <w:tc>
-          <w:tcPr>
-            <w:tcW w:w="1630" w:type="dxa"/>
-            <w:vAlign w:val="center"/>
-          </w:tcPr>
-          <w:p>
-            <w:pPr>
-              <w:spacing w:before="120"/>
-              <w:jc w:val="center"/>
-              <w:rPr>
-                <w:rFonts w:cs="Arial"/>
-              </w:rPr>
-            </w:pPr>
-          </w:p>
-        </w:tc>
-        <w:tc>
-          <w:tcPr>
-            <w:tcW w:w="6303" w:type="dxa"/>
-            <w:gridSpan w:val="2"/>
-          </w:tcPr>
-          <w:p>
-            <w:pPr>
-              <w:spacing w:before="120"/>
-              <w:rPr>
-                <w:rFonts w:cs="Arial"/>
-              </w:rPr>
-            </w:pPr>
-          </w:p>
-        </w:tc>
-        <w:tc>
-          <w:tcPr>
-            <w:tcW w:w="1276" w:type="dxa"/>
-            <w:vAlign w:val="center"/>
-          </w:tcPr>
-          <w:p>
-            <w:pPr>
-              <w:spacing w:before="120"/>
-              <w:rPr>
-                <w:rFonts w:cs="Arial"/>
-              </w:rPr>
-            </w:pPr>
-          </w:p>
-        </w:tc>
-      </w:tr>
-      <w:tr>
-        <w:tc>
-          <w:tcPr>
-            <w:tcW w:w="1630" w:type="dxa"/>
-            <w:vAlign w:val="center"/>
-          </w:tcPr>
-          <w:p>
-            <w:pPr>
-              <w:spacing w:before="120"/>
-              <w:jc w:val="center"/>
-              <w:rPr>
-                <w:rFonts w:cs="Arial"/>
-              </w:rPr>
-            </w:pPr>
-          </w:p>
-        </w:tc>
-        <w:tc>
-          <w:tcPr>
-            <w:tcW w:w="6303" w:type="dxa"/>
-            <w:gridSpan w:val="2"/>
-          </w:tcPr>
-          <w:p>
-            <w:pPr>
-              <w:spacing w:before="120"/>
-              <w:rPr>
-                <w:rFonts w:cs="Arial"/>
-              </w:rPr>
-            </w:pPr>
-          </w:p>
-        </w:tc>
-        <w:tc>
-          <w:tcPr>
-            <w:tcW w:w="1276" w:type="dxa"/>
-            <w:vAlign w:val="center"/>
-          </w:tcPr>
-          <w:p>
-            <w:pPr>
-              <w:spacing w:before="120"/>
-              <w:rPr>
-                <w:rFonts w:cs="Arial"/>
-              </w:rPr>
-            </w:pPr>
-          </w:p>
-        </w:tc>
-      </w:tr>
-      <w:tr>
-        <w:tc>
-          <w:tcPr>
-            <w:tcW w:w="1630" w:type="dxa"/>
-            <w:vAlign w:val="center"/>
-          </w:tcPr>
-          <w:p>
-            <w:pPr>
-              <w:spacing w:before="120"/>
-              <w:jc w:val="center"/>
-              <w:rPr>
-                <w:rFonts w:cs="Arial"/>
-              </w:rPr>
-            </w:pPr>
-          </w:p>
-        </w:tc>
-        <w:tc>
-          <w:tcPr>
-            <w:tcW w:w="6303" w:type="dxa"/>
-            <w:gridSpan w:val="2"/>
-          </w:tcPr>
-          <w:p>
-            <w:pPr>
-              <w:spacing w:before="120"/>
-              <w:rPr>
-                <w:rFonts w:cs="Arial"/>
-              </w:rPr>
-            </w:pPr>
-          </w:p>
-        </w:tc>
-        <w:tc>
-          <w:tcPr>
-            <w:tcW w:w="1276" w:type="dxa"/>
-            <w:vAlign w:val="center"/>
-          </w:tcPr>
-          <w:p>
-            <w:pPr>
-              <w:spacing w:before="120"/>
-              <w:rPr>
-                <w:rFonts w:cs="Arial"/>
-              </w:rPr>
-            </w:pPr>
-          </w:p>
-        </w:tc>
-      </w:tr>
-      <w:tr>
-        <w:tc>
-          <w:tcPr>
-            <w:tcW w:w="1630" w:type="dxa"/>
-            <w:vAlign w:val="center"/>
-          </w:tcPr>
-          <w:p>
-            <w:pPr>
-              <w:spacing w:before="120"/>
-              <w:jc w:val="center"/>
-              <w:rPr>
-                <w:rFonts w:cs="Arial"/>
-              </w:rPr>
-            </w:pPr>
-          </w:p>
-        </w:tc>
-        <w:tc>
-          <w:tcPr>
-            <w:tcW w:w="6303" w:type="dxa"/>
-            <w:gridSpan w:val="2"/>
-          </w:tcPr>
-          <w:p>
-            <w:pPr>
-              <w:spacing w:before="120"/>
-              <w:rPr>
-                <w:rFonts w:cs="Arial"/>
-              </w:rPr>
-            </w:pPr>
-          </w:p>
-        </w:tc>
-        <w:tc>
-          <w:tcPr>
-            <w:tcW w:w="1276" w:type="dxa"/>
-            <w:vAlign w:val="center"/>
-          </w:tcPr>
-          <w:p>
-            <w:pPr>
-              <w:spacing w:before="120"/>
-              <w:rPr>
-                <w:rFonts w:cs="Arial"/>
-              </w:rPr>
-            </w:pPr>
-          </w:p>
-        </w:tc>
-      </w:tr>
-      <w:tr>
-        <w:tc>
-          <w:tcPr>
-            <w:tcW w:w="1630" w:type="dxa"/>
-            <w:vAlign w:val="center"/>
-          </w:tcPr>
-          <w:p>
-            <w:pPr>
-              <w:spacing w:before="120"/>
-              <w:jc w:val="center"/>
-              <w:rPr>
-                <w:rFonts w:cs="Arial"/>
-              </w:rPr>
-            </w:pPr>
-          </w:p>
-        </w:tc>
-        <w:tc>
-          <w:tcPr>
-            <w:tcW w:w="6303" w:type="dxa"/>
-            <w:gridSpan w:val="2"/>
-          </w:tcPr>
-          <w:p>
-            <w:pPr>
-              <w:spacing w:before="120"/>
-              <w:rPr>
-                <w:rFonts w:cs="Arial"/>
-              </w:rPr>
-            </w:pPr>
-          </w:p>
-        </w:tc>
-        <w:tc>
-          <w:tcPr>
-            <w:tcW w:w="1276" w:type="dxa"/>
-            <w:vAlign w:val="center"/>
-          </w:tcPr>
-          <w:p>
-            <w:pPr>
-              <w:spacing w:before="120"/>
-              <w:rPr>
-                <w:rFonts w:cs="Arial"/>
-              </w:rPr>
-            </w:pPr>
-          </w:p>
-        </w:tc>
-      </w:tr>
-      <w:tr>
-        <w:tc>
-          <w:tcPr>
-            <w:tcW w:w="1630" w:type="dxa"/>
-            <w:vAlign w:val="center"/>
-          </w:tcPr>
-          <w:p>
-            <w:pPr>
-              <w:spacing w:before="120"/>
-              <w:jc w:val="center"/>
-              <w:rPr>
-                <w:rFonts w:cs="Arial"/>
-              </w:rPr>
-            </w:pPr>
-          </w:p>
-        </w:tc>
-        <w:tc>
-          <w:tcPr>
-            <w:tcW w:w="6303" w:type="dxa"/>
-            <w:gridSpan w:val="2"/>
-          </w:tcPr>
-          <w:p>
-            <w:pPr>
-              <w:spacing w:before="120"/>
-              <w:rPr>
-                <w:rFonts w:cs="Arial"/>
-              </w:rPr>
-            </w:pPr>
-          </w:p>
-        </w:tc>
-        <w:tc>
-          <w:tcPr>
-            <w:tcW w:w="1276" w:type="dxa"/>
-            <w:vAlign w:val="center"/>
-          </w:tcPr>
-          <w:p>
-            <w:pPr>
-              <w:spacing w:before="120"/>
-              <w:rPr>
-                <w:rFonts w:cs="Arial"/>
-              </w:rPr>
-            </w:pPr>
-          </w:p>
-        </w:tc>
-      </w:tr>
-      <w:tr>
-        <w:tc>
-          <w:tcPr>
-            <w:tcW w:w="1630" w:type="dxa"/>
-            <w:vAlign w:val="center"/>
-          </w:tcPr>
-          <w:p>
-            <w:pPr>
-              <w:spacing w:before="120"/>
-              <w:jc w:val="center"/>
-              <w:rPr>
-                <w:rFonts w:cs="Arial"/>
-              </w:rPr>
-            </w:pPr>
-          </w:p>
-        </w:tc>
-        <w:tc>
-          <w:tcPr>
-            <w:tcW w:w="6303" w:type="dxa"/>
-            <w:gridSpan w:val="2"/>
-          </w:tcPr>
-          <w:p>
-            <w:pPr>
-              <w:spacing w:before="120"/>
-              <w:rPr>
-                <w:rFonts w:cs="Arial"/>
-              </w:rPr>
-            </w:pPr>
-          </w:p>
-        </w:tc>
-        <w:tc>
-          <w:tcPr>
-            <w:tcW w:w="1276" w:type="dxa"/>
-            <w:vAlign w:val="center"/>
-          </w:tcPr>
-          <w:p>
-            <w:pPr>
-              <w:spacing w:before="120"/>
-              <w:rPr>
-                <w:rFonts w:cs="Arial"/>
-              </w:rPr>
-            </w:pPr>
-          </w:p>
-        </w:tc>
-      </w:tr>
-      <w:tr>
-        <w:tc>
-          <w:tcPr>
-            <w:tcW w:w="1630" w:type="dxa"/>
-            <w:vAlign w:val="center"/>
-          </w:tcPr>
-          <w:p>
-            <w:pPr>
-              <w:spacing w:before="120"/>
-              <w:jc w:val="center"/>
-              <w:rPr>
-                <w:rFonts w:cs="Arial"/>
-              </w:rPr>
-            </w:pPr>
-          </w:p>
-        </w:tc>
-        <w:tc>
-          <w:tcPr>
-            <w:tcW w:w="6303" w:type="dxa"/>
-            <w:gridSpan w:val="2"/>
-          </w:tcPr>
-          <w:p>
-            <w:pPr>
-              <w:spacing w:before="120"/>
-              <w:rPr>
-                <w:rFonts w:cs="Arial"/>
-              </w:rPr>
-            </w:pPr>
-          </w:p>
-        </w:tc>
-        <w:tc>
-          <w:tcPr>
-            <w:tcW w:w="1276" w:type="dxa"/>
-            <w:vAlign w:val="center"/>
-          </w:tcPr>
-          <w:p>
-            <w:pPr>
-              <w:spacing w:before="120"/>
-              <w:rPr>
-                <w:rFonts w:cs="Arial"/>
-              </w:rPr>
-            </w:pPr>
-          </w:p>
-        </w:tc>
-      </w:tr>
-      <w:tr>
-        <w:tc>
-          <w:tcPr>
-            <w:tcW w:w="1630" w:type="dxa"/>
-            <w:vAlign w:val="center"/>
-          </w:tcPr>
-          <w:p>
-            <w:pPr>
-              <w:spacing w:before="120"/>
-              <w:jc w:val="center"/>
-              <w:rPr>
-                <w:rFonts w:cs="Arial"/>
-              </w:rPr>
-            </w:pPr>
-          </w:p>
-        </w:tc>
-        <w:tc>
-          <w:tcPr>
-            <w:tcW w:w="6303" w:type="dxa"/>
-            <w:gridSpan w:val="2"/>
-          </w:tcPr>
-          <w:p>
-            <w:pPr>
-              <w:spacing w:before="120"/>
-              <w:rPr>
-                <w:rFonts w:cs="Arial"/>
-              </w:rPr>
-            </w:pPr>
-          </w:p>
-        </w:tc>
-        <w:tc>
-          <w:tcPr>
-            <w:tcW w:w="1276" w:type="dxa"/>
-            <w:vAlign w:val="center"/>
-          </w:tcPr>
-          <w:p>
-            <w:pPr>
-              <w:spacing w:before="120"/>
-              <w:rPr>
-                <w:rFonts w:cs="Arial"/>
-              </w:rPr>
-            </w:pPr>
-          </w:p>
-        </w:tc>
-      </w:tr>
-      <w:tr>
-        <w:tc>
-          <w:tcPr>
-            <w:tcW w:w="1630" w:type="dxa"/>
-            <w:vAlign w:val="center"/>
-          </w:tcPr>
-          <w:p>
-            <w:pPr>
-              <w:spacing w:before="120"/>
-              <w:jc w:val="center"/>
-              <w:rPr>
-                <w:rFonts w:cs="Arial"/>
-              </w:rPr>
-            </w:pPr>
-          </w:p>
-        </w:tc>
-        <w:tc>
-          <w:tcPr>
-            <w:tcW w:w="6303" w:type="dxa"/>
-            <w:gridSpan w:val="2"/>
-          </w:tcPr>
-          <w:p>
-            <w:pPr>
-              <w:spacing w:before="120"/>
-              <w:rPr>
-                <w:rFonts w:cs="Arial"/>
-              </w:rPr>
-            </w:pPr>
-          </w:p>
-        </w:tc>
-        <w:tc>
-          <w:tcPr>
-            <w:tcW w:w="1276" w:type="dxa"/>
-            <w:vAlign w:val="center"/>
-          </w:tcPr>
-          <w:p>
-            <w:pPr>
-              <w:spacing w:before="120"/>
-              <w:rPr>
-                <w:rFonts w:cs="Arial"/>
-              </w:rPr>
-            </w:pPr>
-          </w:p>
-        </w:tc>
-      </w:tr>
-      <w:tr>
-        <w:tc>
-          <w:tcPr>
-            <w:tcW w:w="1630" w:type="dxa"/>
-            <w:vAlign w:val="center"/>
-          </w:tcPr>
-          <w:p>
-            <w:pPr>
-              <w:spacing w:before="120"/>
-              <w:jc w:val="center"/>
-              <w:rPr>
-                <w:rFonts w:cs="Arial"/>
-              </w:rPr>
-            </w:pPr>
-          </w:p>
-        </w:tc>
-        <w:tc>
-          <w:tcPr>
-            <w:tcW w:w="6303" w:type="dxa"/>
-            <w:gridSpan w:val="2"/>
-          </w:tcPr>
-          <w:p>
-            <w:pPr>
-              <w:spacing w:before="120"/>
-              <w:rPr>
-                <w:rFonts w:cs="Arial"/>
-              </w:rPr>
-            </w:pPr>
-          </w:p>
-        </w:tc>
-        <w:tc>
-          <w:tcPr>
-            <w:tcW w:w="1276" w:type="dxa"/>
-            <w:vAlign w:val="center"/>
-          </w:tcPr>
-          <w:p>
-            <w:pPr>
-              <w:spacing w:before="120"/>
-              <w:rPr>
-                <w:rFonts w:cs="Arial"/>
-              </w:rPr>
-            </w:pPr>
-          </w:p>
-        </w:tc>
-      </w:tr>
-      <w:tr>
-        <w:tc>
-          <w:tcPr>
-            <w:tcW w:w="1630" w:type="dxa"/>
-            <w:vAlign w:val="center"/>
-          </w:tcPr>
-          <w:p>
-            <w:pPr>
-              <w:spacing w:before="120"/>
-              <w:jc w:val="center"/>
-              <w:rPr>
-                <w:rFonts w:cs="Arial"/>
-              </w:rPr>
-            </w:pPr>
-          </w:p>
-        </w:tc>
-        <w:tc>
-          <w:tcPr>
-            <w:tcW w:w="6303" w:type="dxa"/>
-            <w:gridSpan w:val="2"/>
-          </w:tcPr>
-          <w:p>
-            <w:pPr>
-              <w:spacing w:before="120"/>
-              <w:rPr>
-                <w:rFonts w:cs="Arial"/>
-              </w:rPr>
-            </w:pPr>
-          </w:p>
-        </w:tc>
-        <w:tc>
-          <w:tcPr>
-            <w:tcW w:w="1276" w:type="dxa"/>
+            <w:r>
+              <w:rPr>
+                <w:rFonts w:cs="Arial"/>
+              </w:rPr>
+              <w:t>h</w:t>
+            </w:r>
+          </w:p>
+        </w:tc>
+      </w:tr>
+      <w:tr>
+        <w:tc>
+          <w:tcPr>
+            <w:tcW w:w="1630" w:type="dxa"/>
+            <w:vMerge/>
+            <w:vAlign w:val="center"/>
+          </w:tcPr>
+          <w:p>
+            <w:pPr>
+              <w:spacing w:before="120"/>
+              <w:jc w:val="center"/>
+              <w:rPr>
+                <w:rFonts w:cs="Arial"/>
+              </w:rPr>
+            </w:pPr>
+          </w:p>
+        </w:tc>
+        <w:tc>
+          <w:tcPr>
+            <w:tcW w:w="6303" w:type="dxa"/>
+            <w:gridSpan w:val="2"/>
+          </w:tcPr>
+          <w:p>
+            <w:pPr>
+              <w:spacing w:before="120"/>
+              <w:rPr>
+                <w:rFonts w:cs="Arial"/>
+              </w:rPr>
+            </w:pPr>
+            <w:r>
+              <w:rPr>
+                <w:rFonts w:cs="Arial"/>
+              </w:rPr>
+              <w:t xml:space="preserve">Stockage des informations </w:t>
+            </w:r>
+          </w:p>
+        </w:tc>
+        <w:tc>
+          <w:tcPr>
+            <w:tcW w:w="1276" w:type="dxa"/>
+            <w:vMerge w:val="restart"/>
+            <w:vAlign w:val="center"/>
+          </w:tcPr>
+          <w:p>
+            <w:pPr>
+              <w:spacing w:before="120"/>
+              <w:rPr>
+                <w:rFonts w:cs="Arial"/>
+              </w:rPr>
+            </w:pPr>
+            <w:r>
+              <w:rPr>
+                <w:rFonts w:cs="Arial"/>
+              </w:rPr>
+              <w:t>2</w:t>
+            </w:r>
+            <w:r>
+              <w:rPr>
+                <w:rFonts w:cs="Arial"/>
+              </w:rPr>
+              <w:t>h</w:t>
+            </w:r>
+          </w:p>
+        </w:tc>
+      </w:tr>
+      <w:tr>
+        <w:tc>
+          <w:tcPr>
+            <w:tcW w:w="1630" w:type="dxa"/>
+            <w:vMerge/>
+            <w:vAlign w:val="center"/>
+          </w:tcPr>
+          <w:p>
+            <w:pPr>
+              <w:spacing w:before="120"/>
+              <w:jc w:val="center"/>
+              <w:rPr>
+                <w:rFonts w:cs="Arial"/>
+              </w:rPr>
+            </w:pPr>
+          </w:p>
+        </w:tc>
+        <w:tc>
+          <w:tcPr>
+            <w:tcW w:w="6303" w:type="dxa"/>
+            <w:gridSpan w:val="2"/>
+          </w:tcPr>
+          <w:p>
+            <w:pPr>
+              <w:spacing w:before="120"/>
+              <w:rPr>
+                <w:rFonts w:cs="Arial"/>
+              </w:rPr>
+            </w:pPr>
+            <w:r>
+              <w:rPr>
+                <w:rFonts w:cs="Arial"/>
+              </w:rPr>
+              <w:t>Modification application</w:t>
+            </w:r>
+          </w:p>
+        </w:tc>
+        <w:tc>
+          <w:tcPr>
+            <w:tcW w:w="1276" w:type="dxa"/>
+            <w:vMerge/>
             <w:vAlign w:val="center"/>
           </w:tcPr>
           <w:p>
@@ -6216,6 +5007,12 @@
                 <w:rFonts w:cs="Arial"/>
               </w:rPr>
             </w:pPr>
+            <w:r>
+              <w:rPr>
+                <w:rFonts w:cs="Arial"/>
+              </w:rPr>
+              <w:t>120h</w:t>
+            </w:r>
           </w:p>
         </w:tc>
       </w:tr>

</xml_diff>